<commit_message>
Experimenting with MD files
</commit_message>
<xml_diff>
--- a/MySQL Differences with Oracle.docx
+++ b/MySQL Differences with Oracle.docx
@@ -69,6 +69,7 @@
           <w:lang w:val="en-CA"/>
         </w:rPr>
       </w:pPr>
+      <w:proofErr w:type="gramStart"/>
       <w:r>
         <w:rPr>
           <w:lang w:val="en-CA"/>
@@ -81,50 +82,30 @@
         </w:rPr>
         <w:t xml:space="preserve"> </w:t>
       </w:r>
-    </w:p>
-    <w:p>
-      <w:pPr>
-        <w:rPr>
-          <w:lang w:val="en-CA"/>
-        </w:rPr>
-      </w:pPr>
-    </w:p>
-    <w:p>
-      <w:pPr>
-        <w:pStyle w:val="Heading2"/>
-      </w:pPr>
-      <w:r>
-        <w:t xml:space="preserve">Client </w:t>
-      </w:r>
-      <w:r>
-        <w:t xml:space="preserve"> Too</w:t>
-      </w:r>
-      <w:r>
-        <w:t>ls</w:t>
-      </w:r>
-      <w:r>
-        <w:t xml:space="preserve"> </w:t>
-      </w:r>
-      <w:r>
-        <w:t xml:space="preserve">mysql </w:t>
-      </w:r>
-      <w:r>
-        <w:t>(SQL*Plus)</w:t>
-      </w:r>
-      <w:r>
-        <w:t xml:space="preserve"> and MySQLWorkbench ( SQL*Developer)</w:t>
-      </w:r>
-    </w:p>
-    <w:p/>
-    <w:p>
-      <w:r>
-        <w:t>Overview of all progra</w:t>
-      </w:r>
-      <w:r>
-        <w:t xml:space="preserve">ms </w:t>
-      </w:r>
-      <w:r>
-        <w:t xml:space="preserve">: </w:t>
+      <w:r>
+        <w:rPr>
+          <w:lang w:val="en-CA"/>
+        </w:rPr>
+        <w:t>and</w:t>
+      </w:r>
+      <w:proofErr w:type="gramEnd"/>
+      <w:r>
+        <w:rPr>
+          <w:lang w:val="en-CA"/>
+        </w:rPr>
+        <w:t xml:space="preserve"> Programs</w:t>
+      </w:r>
+    </w:p>
+    <w:p>
+      <w:pPr>
+        <w:rPr>
+          <w:lang w:val="en-CA"/>
+        </w:rPr>
+      </w:pPr>
+    </w:p>
+    <w:p>
+      <w:r>
+        <w:t xml:space="preserve">Overview of all programs : </w:t>
       </w:r>
       <w:hyperlink r:id="rId6" w:history="1">
         <w:r>
@@ -140,24 +121,136 @@
     </w:p>
     <w:p>
       <w:pPr>
+        <w:rPr>
+          <w:lang w:val="en-CA"/>
+        </w:rPr>
+      </w:pPr>
+    </w:p>
+    <w:p>
+      <w:pPr>
+        <w:pStyle w:val="Heading2"/>
+      </w:pPr>
+      <w:proofErr w:type="gramStart"/>
+      <w:r>
+        <w:t xml:space="preserve">Client </w:t>
+      </w:r>
+      <w:r>
+        <w:t xml:space="preserve"> Too</w:t>
+      </w:r>
+      <w:r>
+        <w:t>ls</w:t>
+      </w:r>
+      <w:proofErr w:type="gramEnd"/>
+      <w:r>
+        <w:t xml:space="preserve"> </w:t>
+      </w:r>
+      <w:proofErr w:type="spellStart"/>
+      <w:r>
+        <w:t>mysql</w:t>
+      </w:r>
+      <w:proofErr w:type="spellEnd"/>
+      <w:r>
+        <w:t xml:space="preserve"> </w:t>
+      </w:r>
+      <w:r>
+        <w:t>(SQL*Plus)</w:t>
+      </w:r>
+      <w:r>
+        <w:t xml:space="preserve"> </w:t>
+      </w:r>
+    </w:p>
+    <w:p/>
+    <w:p>
+      <w:pPr>
         <w:ind w:left="720"/>
       </w:pPr>
-      <w:r>
-        <w:t xml:space="preserve">mysql  is a command line client very similar </w:t>
-      </w:r>
-      <w:r>
-        <w:t xml:space="preserve">to sqlplus </w:t>
-      </w:r>
-    </w:p>
+      <w:proofErr w:type="spellStart"/>
+      <w:proofErr w:type="gramStart"/>
+      <w:r>
+        <w:t>mysql</w:t>
+      </w:r>
+      <w:proofErr w:type="spellEnd"/>
+      <w:r>
+        <w:t xml:space="preserve">  is</w:t>
+      </w:r>
+      <w:proofErr w:type="gramEnd"/>
+      <w:r>
+        <w:t xml:space="preserve"> a command line client similar to </w:t>
+      </w:r>
+      <w:proofErr w:type="spellStart"/>
+      <w:r>
+        <w:t>sqlplus</w:t>
+      </w:r>
+      <w:proofErr w:type="spellEnd"/>
+      <w:r>
+        <w:t xml:space="preserve"> </w:t>
+      </w:r>
+    </w:p>
+    <w:p/>
+    <w:p>
+      <w:pPr>
+        <w:pStyle w:val="Heading2"/>
+      </w:pPr>
+      <w:proofErr w:type="spellStart"/>
+      <w:r>
+        <w:t>MySQLWorkbench</w:t>
+      </w:r>
+      <w:proofErr w:type="spellEnd"/>
+      <w:r>
+        <w:t xml:space="preserve"> </w:t>
+      </w:r>
+      <w:proofErr w:type="gramStart"/>
+      <w:r>
+        <w:t>( SQL</w:t>
+      </w:r>
+      <w:proofErr w:type="gramEnd"/>
+      <w:r>
+        <w:t>*Developer)</w:t>
+      </w:r>
+    </w:p>
+    <w:p/>
     <w:p>
       <w:pPr>
         <w:ind w:left="720"/>
       </w:pPr>
+      <w:proofErr w:type="spellStart"/>
+      <w:proofErr w:type="gramStart"/>
       <w:r>
         <w:t>MySQLWorkbench</w:t>
       </w:r>
-      <w:r>
-        <w:t xml:space="preserve"> looks like Windows-only and similar to SQL*Developer</w:t>
+      <w:proofErr w:type="spellEnd"/>
+      <w:r>
+        <w:t xml:space="preserve"> </w:t>
+      </w:r>
+      <w:r>
+        <w:t xml:space="preserve"> desktop</w:t>
+      </w:r>
+      <w:proofErr w:type="gramEnd"/>
+      <w:r>
+        <w:t xml:space="preserve"> GUI ( and </w:t>
+      </w:r>
+      <w:r>
+        <w:t>looks like Windows-only</w:t>
+      </w:r>
+      <w:r>
+        <w:t xml:space="preserve">) </w:t>
+      </w:r>
+      <w:r>
+        <w:t xml:space="preserve"> </w:t>
+      </w:r>
+      <w:r>
+        <w:t xml:space="preserve">client </w:t>
+      </w:r>
+      <w:r>
+        <w:t>similar to SQL*Developer</w:t>
+      </w:r>
+    </w:p>
+    <w:p>
+      <w:pPr>
+        <w:pStyle w:val="Heading2"/>
+      </w:pPr>
+      <w:r>
+        <w:t xml:space="preserve">Server Daemon </w:t>
       </w:r>
     </w:p>
     <w:p>
@@ -170,6 +263,7 @@
       <w:r>
         <w:tab/>
       </w:r>
+      <w:proofErr w:type="spellStart"/>
       <w:r>
         <w:rPr>
           <w:b/>
@@ -191,6 +285,7 @@
         </w:rPr>
         <w:t>d</w:t>
       </w:r>
+      <w:proofErr w:type="spellEnd"/>
       <w:r>
         <w:rPr>
           <w:b/>
@@ -213,11 +308,16 @@
           <w:lang w:val="en-CA"/>
         </w:rPr>
       </w:pPr>
+      <w:proofErr w:type="spellStart"/>
       <w:r>
         <w:t>m</w:t>
       </w:r>
       <w:r>
-        <w:t>ysql (</w:t>
+        <w:t>ysql</w:t>
+      </w:r>
+      <w:proofErr w:type="spellEnd"/>
+      <w:r>
+        <w:t xml:space="preserve"> (</w:t>
       </w:r>
       <w:r>
         <w:t xml:space="preserve">i.e. </w:t>
@@ -250,7 +350,21 @@
         <w:rPr>
           <w:lang w:val="en-CA"/>
         </w:rPr>
-        <w:t>To see mysql help:</w:t>
+        <w:t xml:space="preserve">To see </w:t>
+      </w:r>
+      <w:proofErr w:type="spellStart"/>
+      <w:r>
+        <w:rPr>
+          <w:lang w:val="en-CA"/>
+        </w:rPr>
+        <w:t>mysql</w:t>
+      </w:r>
+      <w:proofErr w:type="spellEnd"/>
+      <w:r>
+        <w:rPr>
+          <w:lang w:val="en-CA"/>
+        </w:rPr>
+        <w:t xml:space="preserve"> help:</w:t>
       </w:r>
     </w:p>
     <w:tbl>
@@ -274,12 +388,21 @@
                 <w:lang w:val="en-CA"/>
               </w:rPr>
             </w:pPr>
-            <w:r>
-              <w:rPr>
-                <w:rFonts w:ascii="Courier New" w:hAnsi="Courier New" w:cs="Courier New"/>
-                <w:lang w:val="en-CA"/>
-              </w:rPr>
-              <w:t>mysql&gt; help;</w:t>
+            <w:proofErr w:type="spellStart"/>
+            <w:r>
+              <w:rPr>
+                <w:rFonts w:ascii="Courier New" w:hAnsi="Courier New" w:cs="Courier New"/>
+                <w:lang w:val="en-CA"/>
+              </w:rPr>
+              <w:t>mysql</w:t>
+            </w:r>
+            <w:proofErr w:type="spellEnd"/>
+            <w:r>
+              <w:rPr>
+                <w:rFonts w:ascii="Courier New" w:hAnsi="Courier New" w:cs="Courier New"/>
+                <w:lang w:val="en-CA"/>
+              </w:rPr>
+              <w:t>&gt; help;</w:t>
             </w:r>
           </w:p>
           <w:p>
@@ -445,22 +568,70 @@
                 <w:rFonts w:ascii="Courier New" w:hAnsi="Courier New" w:cs="Courier New"/>
                 <w:lang w:val="en-CA"/>
               </w:rPr>
-              <w:t>clear     (\c) Clear the current input statement.</w:t>
-            </w:r>
-          </w:p>
-          <w:p>
-            <w:pPr>
-              <w:rPr>
-                <w:rFonts w:ascii="Courier New" w:hAnsi="Courier New" w:cs="Courier New"/>
-                <w:lang w:val="en-CA"/>
-              </w:rPr>
-            </w:pPr>
-            <w:r>
-              <w:rPr>
-                <w:rFonts w:ascii="Courier New" w:hAnsi="Courier New" w:cs="Courier New"/>
-                <w:lang w:val="en-CA"/>
-              </w:rPr>
-              <w:t>connect   (\r) Reconnect to the server. Optional arguments are db and host.</w:t>
+              <w:t xml:space="preserve">clear  </w:t>
+            </w:r>
+            <w:proofErr w:type="gramStart"/>
+            <w:r>
+              <w:rPr>
+                <w:rFonts w:ascii="Courier New" w:hAnsi="Courier New" w:cs="Courier New"/>
+                <w:lang w:val="en-CA"/>
+              </w:rPr>
+              <w:t xml:space="preserve">   (</w:t>
+            </w:r>
+            <w:proofErr w:type="gramEnd"/>
+            <w:r>
+              <w:rPr>
+                <w:rFonts w:ascii="Courier New" w:hAnsi="Courier New" w:cs="Courier New"/>
+                <w:lang w:val="en-CA"/>
+              </w:rPr>
+              <w:t>\c) Clear the current input statement.</w:t>
+            </w:r>
+          </w:p>
+          <w:p>
+            <w:pPr>
+              <w:rPr>
+                <w:rFonts w:ascii="Courier New" w:hAnsi="Courier New" w:cs="Courier New"/>
+                <w:lang w:val="en-CA"/>
+              </w:rPr>
+            </w:pPr>
+            <w:r>
+              <w:rPr>
+                <w:rFonts w:ascii="Courier New" w:hAnsi="Courier New" w:cs="Courier New"/>
+                <w:lang w:val="en-CA"/>
+              </w:rPr>
+              <w:t>connect</w:t>
+            </w:r>
+            <w:proofErr w:type="gramStart"/>
+            <w:r>
+              <w:rPr>
+                <w:rFonts w:ascii="Courier New" w:hAnsi="Courier New" w:cs="Courier New"/>
+                <w:lang w:val="en-CA"/>
+              </w:rPr>
+              <w:t xml:space="preserve">   (</w:t>
+            </w:r>
+            <w:proofErr w:type="gramEnd"/>
+            <w:r>
+              <w:rPr>
+                <w:rFonts w:ascii="Courier New" w:hAnsi="Courier New" w:cs="Courier New"/>
+                <w:lang w:val="en-CA"/>
+              </w:rPr>
+              <w:t xml:space="preserve">\r) Reconnect to the server. Optional arguments are </w:t>
+            </w:r>
+            <w:proofErr w:type="spellStart"/>
+            <w:r>
+              <w:rPr>
+                <w:rFonts w:ascii="Courier New" w:hAnsi="Courier New" w:cs="Courier New"/>
+                <w:lang w:val="en-CA"/>
+              </w:rPr>
+              <w:t>db</w:t>
+            </w:r>
+            <w:proofErr w:type="spellEnd"/>
+            <w:r>
+              <w:rPr>
+                <w:rFonts w:ascii="Courier New" w:hAnsi="Courier New" w:cs="Courier New"/>
+                <w:lang w:val="en-CA"/>
+              </w:rPr>
+              <w:t xml:space="preserve"> and host.</w:t>
             </w:r>
           </w:p>
           <w:p>
@@ -490,262 +661,698 @@
                 <w:rFonts w:ascii="Courier New" w:hAnsi="Courier New" w:cs="Courier New"/>
                 <w:lang w:val="en-CA"/>
               </w:rPr>
-              <w:t>ego       (\G) Send command to mysql server, display result vertically.</w:t>
-            </w:r>
-          </w:p>
-          <w:p>
-            <w:pPr>
-              <w:rPr>
-                <w:rFonts w:ascii="Courier New" w:hAnsi="Courier New" w:cs="Courier New"/>
-                <w:lang w:val="en-CA"/>
-              </w:rPr>
-            </w:pPr>
-            <w:r>
-              <w:rPr>
-                <w:rFonts w:ascii="Courier New" w:hAnsi="Courier New" w:cs="Courier New"/>
-                <w:lang w:val="en-CA"/>
-              </w:rPr>
-              <w:t>exit      (\q) Exit mysql. Same as quit.</w:t>
-            </w:r>
-          </w:p>
-          <w:p>
-            <w:pPr>
-              <w:rPr>
-                <w:rFonts w:ascii="Courier New" w:hAnsi="Courier New" w:cs="Courier New"/>
-                <w:lang w:val="en-CA"/>
-              </w:rPr>
-            </w:pPr>
-            <w:r>
-              <w:rPr>
-                <w:rFonts w:ascii="Courier New" w:hAnsi="Courier New" w:cs="Courier New"/>
-                <w:lang w:val="en-CA"/>
-              </w:rPr>
-              <w:t>go        (\g) Send command to mysql server.</w:t>
-            </w:r>
-          </w:p>
-          <w:p>
-            <w:pPr>
-              <w:rPr>
-                <w:rFonts w:ascii="Courier New" w:hAnsi="Courier New" w:cs="Courier New"/>
-                <w:lang w:val="en-CA"/>
-              </w:rPr>
-            </w:pPr>
-            <w:r>
-              <w:rPr>
-                <w:rFonts w:ascii="Courier New" w:hAnsi="Courier New" w:cs="Courier New"/>
-                <w:lang w:val="en-CA"/>
-              </w:rPr>
-              <w:t>help      (\h) Display this help.</w:t>
-            </w:r>
-          </w:p>
-          <w:p>
-            <w:pPr>
-              <w:rPr>
-                <w:rFonts w:ascii="Courier New" w:hAnsi="Courier New" w:cs="Courier New"/>
-                <w:lang w:val="en-CA"/>
-              </w:rPr>
-            </w:pPr>
-            <w:r>
-              <w:rPr>
-                <w:rFonts w:ascii="Courier New" w:hAnsi="Courier New" w:cs="Courier New"/>
-                <w:lang w:val="en-CA"/>
-              </w:rPr>
-              <w:t>notee     (\t) Don't write into outfile.</w:t>
-            </w:r>
-          </w:p>
-          <w:p>
-            <w:pPr>
-              <w:rPr>
-                <w:rFonts w:ascii="Courier New" w:hAnsi="Courier New" w:cs="Courier New"/>
-                <w:lang w:val="en-CA"/>
-              </w:rPr>
-            </w:pPr>
-            <w:r>
-              <w:rPr>
-                <w:rFonts w:ascii="Courier New" w:hAnsi="Courier New" w:cs="Courier New"/>
-                <w:lang w:val="en-CA"/>
-              </w:rPr>
-              <w:t>print     (\p) Print current command.</w:t>
-            </w:r>
-          </w:p>
-          <w:p>
-            <w:pPr>
-              <w:rPr>
-                <w:rFonts w:ascii="Courier New" w:hAnsi="Courier New" w:cs="Courier New"/>
-                <w:lang w:val="en-CA"/>
-              </w:rPr>
-            </w:pPr>
-            <w:r>
-              <w:rPr>
-                <w:rFonts w:ascii="Courier New" w:hAnsi="Courier New" w:cs="Courier New"/>
-                <w:lang w:val="en-CA"/>
-              </w:rPr>
-              <w:t>prompt    (\R) Change your mysql prompt.</w:t>
-            </w:r>
-          </w:p>
-          <w:p>
-            <w:pPr>
-              <w:rPr>
-                <w:rFonts w:ascii="Courier New" w:hAnsi="Courier New" w:cs="Courier New"/>
-                <w:lang w:val="en-CA"/>
-              </w:rPr>
-            </w:pPr>
-            <w:r>
-              <w:rPr>
-                <w:rFonts w:ascii="Courier New" w:hAnsi="Courier New" w:cs="Courier New"/>
-                <w:lang w:val="en-CA"/>
-              </w:rPr>
-              <w:t>quit      (\q) Quit mysql.</w:t>
-            </w:r>
-          </w:p>
-          <w:p>
-            <w:pPr>
-              <w:rPr>
-                <w:rFonts w:ascii="Courier New" w:hAnsi="Courier New" w:cs="Courier New"/>
-                <w:lang w:val="en-CA"/>
-              </w:rPr>
-            </w:pPr>
-            <w:r>
-              <w:rPr>
-                <w:rFonts w:ascii="Courier New" w:hAnsi="Courier New" w:cs="Courier New"/>
-                <w:lang w:val="en-CA"/>
-              </w:rPr>
-              <w:t>rehash    (\#) Rebuild completion hash.</w:t>
-            </w:r>
-          </w:p>
-          <w:p>
-            <w:pPr>
-              <w:rPr>
-                <w:rFonts w:ascii="Courier New" w:hAnsi="Courier New" w:cs="Courier New"/>
-                <w:lang w:val="en-CA"/>
-              </w:rPr>
-            </w:pPr>
-            <w:r>
-              <w:rPr>
-                <w:rFonts w:ascii="Courier New" w:hAnsi="Courier New" w:cs="Courier New"/>
-                <w:lang w:val="en-CA"/>
-              </w:rPr>
-              <w:t>source    (\.) Execute an SQL script file. Takes a file name as an argument.</w:t>
-            </w:r>
-          </w:p>
-          <w:p>
-            <w:pPr>
-              <w:rPr>
-                <w:rFonts w:ascii="Courier New" w:hAnsi="Courier New" w:cs="Courier New"/>
-                <w:lang w:val="en-CA"/>
-              </w:rPr>
-            </w:pPr>
-            <w:r>
-              <w:rPr>
-                <w:rFonts w:ascii="Courier New" w:hAnsi="Courier New" w:cs="Courier New"/>
-                <w:lang w:val="en-CA"/>
-              </w:rPr>
-              <w:t>status    (\s) Get status information from the server.</w:t>
-            </w:r>
-          </w:p>
-          <w:p>
-            <w:pPr>
-              <w:rPr>
-                <w:rFonts w:ascii="Courier New" w:hAnsi="Courier New" w:cs="Courier New"/>
-                <w:lang w:val="en-CA"/>
-              </w:rPr>
-            </w:pPr>
-            <w:r>
-              <w:rPr>
-                <w:rFonts w:ascii="Courier New" w:hAnsi="Courier New" w:cs="Courier New"/>
-                <w:lang w:val="en-CA"/>
-              </w:rPr>
-              <w:t>system    (\!) Execute a system shell command.</w:t>
-            </w:r>
-          </w:p>
-          <w:p>
-            <w:pPr>
-              <w:rPr>
-                <w:rFonts w:ascii="Courier New" w:hAnsi="Courier New" w:cs="Courier New"/>
-                <w:lang w:val="en-CA"/>
-              </w:rPr>
-            </w:pPr>
-            <w:r>
-              <w:rPr>
-                <w:rFonts w:ascii="Courier New" w:hAnsi="Courier New" w:cs="Courier New"/>
-                <w:lang w:val="en-CA"/>
-              </w:rPr>
-              <w:t>tee       (\T) Set outfile [to_outfile]. Append everything into given outfile.</w:t>
-            </w:r>
-          </w:p>
-          <w:p>
-            <w:pPr>
-              <w:rPr>
-                <w:rFonts w:ascii="Courier New" w:hAnsi="Courier New" w:cs="Courier New"/>
-                <w:lang w:val="en-CA"/>
-              </w:rPr>
-            </w:pPr>
-            <w:r>
-              <w:rPr>
-                <w:rFonts w:ascii="Courier New" w:hAnsi="Courier New" w:cs="Courier New"/>
-                <w:lang w:val="en-CA"/>
-              </w:rPr>
-              <w:t>use       (\u) Use another database. Takes database name as argument.</w:t>
-            </w:r>
-          </w:p>
-          <w:p>
-            <w:pPr>
-              <w:rPr>
-                <w:rFonts w:ascii="Courier New" w:hAnsi="Courier New" w:cs="Courier New"/>
-                <w:lang w:val="en-CA"/>
-              </w:rPr>
-            </w:pPr>
-            <w:r>
-              <w:rPr>
-                <w:rFonts w:ascii="Courier New" w:hAnsi="Courier New" w:cs="Courier New"/>
-                <w:lang w:val="en-CA"/>
-              </w:rPr>
-              <w:t>charset   (\C) Switch to another charset. Might be needed for processing binlog with multi-byte charsets.</w:t>
-            </w:r>
-          </w:p>
-          <w:p>
-            <w:pPr>
-              <w:rPr>
-                <w:rFonts w:ascii="Courier New" w:hAnsi="Courier New" w:cs="Courier New"/>
-                <w:lang w:val="en-CA"/>
-              </w:rPr>
-            </w:pPr>
-            <w:r>
-              <w:rPr>
-                <w:rFonts w:ascii="Courier New" w:hAnsi="Courier New" w:cs="Courier New"/>
-                <w:lang w:val="en-CA"/>
-              </w:rPr>
-              <w:t>warnings  (\W) Show warnings after every statement.</w:t>
-            </w:r>
-          </w:p>
-          <w:p>
-            <w:pPr>
-              <w:rPr>
-                <w:rFonts w:ascii="Courier New" w:hAnsi="Courier New" w:cs="Courier New"/>
-                <w:lang w:val="en-CA"/>
-              </w:rPr>
-            </w:pPr>
-            <w:r>
-              <w:rPr>
-                <w:rFonts w:ascii="Courier New" w:hAnsi="Courier New" w:cs="Courier New"/>
-                <w:lang w:val="en-CA"/>
-              </w:rPr>
-              <w:t>nowarning (\w) Don't show warnings after every statement.</w:t>
-            </w:r>
-          </w:p>
-          <w:p>
-            <w:pPr>
-              <w:rPr>
-                <w:rFonts w:ascii="Courier New" w:hAnsi="Courier New" w:cs="Courier New"/>
-                <w:lang w:val="en-CA"/>
-              </w:rPr>
-            </w:pPr>
-            <w:r>
-              <w:rPr>
-                <w:rFonts w:ascii="Courier New" w:hAnsi="Courier New" w:cs="Courier New"/>
-                <w:lang w:val="en-CA"/>
-              </w:rPr>
-              <w:t>resetconnection(\x) Clean session context.</w:t>
+              <w:t xml:space="preserve">ego    </w:t>
+            </w:r>
+            <w:proofErr w:type="gramStart"/>
+            <w:r>
+              <w:rPr>
+                <w:rFonts w:ascii="Courier New" w:hAnsi="Courier New" w:cs="Courier New"/>
+                <w:lang w:val="en-CA"/>
+              </w:rPr>
+              <w:t xml:space="preserve">   (</w:t>
+            </w:r>
+            <w:proofErr w:type="gramEnd"/>
+            <w:r>
+              <w:rPr>
+                <w:rFonts w:ascii="Courier New" w:hAnsi="Courier New" w:cs="Courier New"/>
+                <w:lang w:val="en-CA"/>
+              </w:rPr>
+              <w:t xml:space="preserve">\G) Send command to </w:t>
+            </w:r>
+            <w:proofErr w:type="spellStart"/>
+            <w:r>
+              <w:rPr>
+                <w:rFonts w:ascii="Courier New" w:hAnsi="Courier New" w:cs="Courier New"/>
+                <w:lang w:val="en-CA"/>
+              </w:rPr>
+              <w:t>mysql</w:t>
+            </w:r>
+            <w:proofErr w:type="spellEnd"/>
+            <w:r>
+              <w:rPr>
+                <w:rFonts w:ascii="Courier New" w:hAnsi="Courier New" w:cs="Courier New"/>
+                <w:lang w:val="en-CA"/>
+              </w:rPr>
+              <w:t xml:space="preserve"> server, display result vertically.</w:t>
+            </w:r>
+          </w:p>
+          <w:p>
+            <w:pPr>
+              <w:rPr>
+                <w:rFonts w:ascii="Courier New" w:hAnsi="Courier New" w:cs="Courier New"/>
+                <w:lang w:val="en-CA"/>
+              </w:rPr>
+            </w:pPr>
+            <w:r>
+              <w:rPr>
+                <w:rFonts w:ascii="Courier New" w:hAnsi="Courier New" w:cs="Courier New"/>
+                <w:lang w:val="en-CA"/>
+              </w:rPr>
+              <w:t xml:space="preserve">exit   </w:t>
+            </w:r>
+            <w:proofErr w:type="gramStart"/>
+            <w:r>
+              <w:rPr>
+                <w:rFonts w:ascii="Courier New" w:hAnsi="Courier New" w:cs="Courier New"/>
+                <w:lang w:val="en-CA"/>
+              </w:rPr>
+              <w:t xml:space="preserve">   (</w:t>
+            </w:r>
+            <w:proofErr w:type="gramEnd"/>
+            <w:r>
+              <w:rPr>
+                <w:rFonts w:ascii="Courier New" w:hAnsi="Courier New" w:cs="Courier New"/>
+                <w:lang w:val="en-CA"/>
+              </w:rPr>
+              <w:t xml:space="preserve">\q) Exit </w:t>
+            </w:r>
+            <w:proofErr w:type="spellStart"/>
+            <w:r>
+              <w:rPr>
+                <w:rFonts w:ascii="Courier New" w:hAnsi="Courier New" w:cs="Courier New"/>
+                <w:lang w:val="en-CA"/>
+              </w:rPr>
+              <w:t>mysql</w:t>
+            </w:r>
+            <w:proofErr w:type="spellEnd"/>
+            <w:r>
+              <w:rPr>
+                <w:rFonts w:ascii="Courier New" w:hAnsi="Courier New" w:cs="Courier New"/>
+                <w:lang w:val="en-CA"/>
+              </w:rPr>
+              <w:t>. Same as quit.</w:t>
+            </w:r>
+          </w:p>
+          <w:p>
+            <w:pPr>
+              <w:rPr>
+                <w:rFonts w:ascii="Courier New" w:hAnsi="Courier New" w:cs="Courier New"/>
+                <w:lang w:val="en-CA"/>
+              </w:rPr>
+            </w:pPr>
+            <w:r>
+              <w:rPr>
+                <w:rFonts w:ascii="Courier New" w:hAnsi="Courier New" w:cs="Courier New"/>
+                <w:lang w:val="en-CA"/>
+              </w:rPr>
+              <w:t xml:space="preserve">go     </w:t>
+            </w:r>
+            <w:proofErr w:type="gramStart"/>
+            <w:r>
+              <w:rPr>
+                <w:rFonts w:ascii="Courier New" w:hAnsi="Courier New" w:cs="Courier New"/>
+                <w:lang w:val="en-CA"/>
+              </w:rPr>
+              <w:t xml:space="preserve">   (</w:t>
+            </w:r>
+            <w:proofErr w:type="gramEnd"/>
+            <w:r>
+              <w:rPr>
+                <w:rFonts w:ascii="Courier New" w:hAnsi="Courier New" w:cs="Courier New"/>
+                <w:lang w:val="en-CA"/>
+              </w:rPr>
+              <w:t xml:space="preserve">\g) Send command to </w:t>
+            </w:r>
+            <w:proofErr w:type="spellStart"/>
+            <w:r>
+              <w:rPr>
+                <w:rFonts w:ascii="Courier New" w:hAnsi="Courier New" w:cs="Courier New"/>
+                <w:lang w:val="en-CA"/>
+              </w:rPr>
+              <w:t>mysql</w:t>
+            </w:r>
+            <w:proofErr w:type="spellEnd"/>
+            <w:r>
+              <w:rPr>
+                <w:rFonts w:ascii="Courier New" w:hAnsi="Courier New" w:cs="Courier New"/>
+                <w:lang w:val="en-CA"/>
+              </w:rPr>
+              <w:t xml:space="preserve"> server.</w:t>
+            </w:r>
+          </w:p>
+          <w:p>
+            <w:pPr>
+              <w:rPr>
+                <w:rFonts w:ascii="Courier New" w:hAnsi="Courier New" w:cs="Courier New"/>
+                <w:lang w:val="en-CA"/>
+              </w:rPr>
+            </w:pPr>
+            <w:r>
+              <w:rPr>
+                <w:rFonts w:ascii="Courier New" w:hAnsi="Courier New" w:cs="Courier New"/>
+                <w:lang w:val="en-CA"/>
+              </w:rPr>
+              <w:t xml:space="preserve">help   </w:t>
+            </w:r>
+            <w:proofErr w:type="gramStart"/>
+            <w:r>
+              <w:rPr>
+                <w:rFonts w:ascii="Courier New" w:hAnsi="Courier New" w:cs="Courier New"/>
+                <w:lang w:val="en-CA"/>
+              </w:rPr>
+              <w:t xml:space="preserve">   (</w:t>
+            </w:r>
+            <w:proofErr w:type="gramEnd"/>
+            <w:r>
+              <w:rPr>
+                <w:rFonts w:ascii="Courier New" w:hAnsi="Courier New" w:cs="Courier New"/>
+                <w:lang w:val="en-CA"/>
+              </w:rPr>
+              <w:t>\h) Display this help.</w:t>
+            </w:r>
+          </w:p>
+          <w:p>
+            <w:pPr>
+              <w:rPr>
+                <w:rFonts w:ascii="Courier New" w:hAnsi="Courier New" w:cs="Courier New"/>
+                <w:lang w:val="en-CA"/>
+              </w:rPr>
+            </w:pPr>
+            <w:proofErr w:type="spellStart"/>
+            <w:r>
+              <w:rPr>
+                <w:rFonts w:ascii="Courier New" w:hAnsi="Courier New" w:cs="Courier New"/>
+                <w:lang w:val="en-CA"/>
+              </w:rPr>
+              <w:t>notee</w:t>
+            </w:r>
+            <w:proofErr w:type="spellEnd"/>
+            <w:r>
+              <w:rPr>
+                <w:rFonts w:ascii="Courier New" w:hAnsi="Courier New" w:cs="Courier New"/>
+                <w:lang w:val="en-CA"/>
+              </w:rPr>
+              <w:t xml:space="preserve">  </w:t>
+            </w:r>
+            <w:proofErr w:type="gramStart"/>
+            <w:r>
+              <w:rPr>
+                <w:rFonts w:ascii="Courier New" w:hAnsi="Courier New" w:cs="Courier New"/>
+                <w:lang w:val="en-CA"/>
+              </w:rPr>
+              <w:t xml:space="preserve">   (</w:t>
+            </w:r>
+            <w:proofErr w:type="gramEnd"/>
+            <w:r>
+              <w:rPr>
+                <w:rFonts w:ascii="Courier New" w:hAnsi="Courier New" w:cs="Courier New"/>
+                <w:lang w:val="en-CA"/>
+              </w:rPr>
+              <w:t xml:space="preserve">\t) Don't write into </w:t>
+            </w:r>
+            <w:proofErr w:type="spellStart"/>
+            <w:r>
+              <w:rPr>
+                <w:rFonts w:ascii="Courier New" w:hAnsi="Courier New" w:cs="Courier New"/>
+                <w:lang w:val="en-CA"/>
+              </w:rPr>
+              <w:t>outfile</w:t>
+            </w:r>
+            <w:proofErr w:type="spellEnd"/>
+            <w:r>
+              <w:rPr>
+                <w:rFonts w:ascii="Courier New" w:hAnsi="Courier New" w:cs="Courier New"/>
+                <w:lang w:val="en-CA"/>
+              </w:rPr>
+              <w:t>.</w:t>
+            </w:r>
+          </w:p>
+          <w:p>
+            <w:pPr>
+              <w:rPr>
+                <w:rFonts w:ascii="Courier New" w:hAnsi="Courier New" w:cs="Courier New"/>
+                <w:lang w:val="en-CA"/>
+              </w:rPr>
+            </w:pPr>
+            <w:r>
+              <w:rPr>
+                <w:rFonts w:ascii="Courier New" w:hAnsi="Courier New" w:cs="Courier New"/>
+                <w:lang w:val="en-CA"/>
+              </w:rPr>
+              <w:t xml:space="preserve">print  </w:t>
+            </w:r>
+            <w:proofErr w:type="gramStart"/>
+            <w:r>
+              <w:rPr>
+                <w:rFonts w:ascii="Courier New" w:hAnsi="Courier New" w:cs="Courier New"/>
+                <w:lang w:val="en-CA"/>
+              </w:rPr>
+              <w:t xml:space="preserve">   (</w:t>
+            </w:r>
+            <w:proofErr w:type="gramEnd"/>
+            <w:r>
+              <w:rPr>
+                <w:rFonts w:ascii="Courier New" w:hAnsi="Courier New" w:cs="Courier New"/>
+                <w:lang w:val="en-CA"/>
+              </w:rPr>
+              <w:t>\p) Print current command.</w:t>
+            </w:r>
+          </w:p>
+          <w:p>
+            <w:pPr>
+              <w:rPr>
+                <w:rFonts w:ascii="Courier New" w:hAnsi="Courier New" w:cs="Courier New"/>
+                <w:lang w:val="en-CA"/>
+              </w:rPr>
+            </w:pPr>
+            <w:r>
+              <w:rPr>
+                <w:rFonts w:ascii="Courier New" w:hAnsi="Courier New" w:cs="Courier New"/>
+                <w:lang w:val="en-CA"/>
+              </w:rPr>
+              <w:t xml:space="preserve">prompt </w:t>
+            </w:r>
+            <w:proofErr w:type="gramStart"/>
+            <w:r>
+              <w:rPr>
+                <w:rFonts w:ascii="Courier New" w:hAnsi="Courier New" w:cs="Courier New"/>
+                <w:lang w:val="en-CA"/>
+              </w:rPr>
+              <w:t xml:space="preserve">   (</w:t>
+            </w:r>
+            <w:proofErr w:type="gramEnd"/>
+            <w:r>
+              <w:rPr>
+                <w:rFonts w:ascii="Courier New" w:hAnsi="Courier New" w:cs="Courier New"/>
+                <w:lang w:val="en-CA"/>
+              </w:rPr>
+              <w:t xml:space="preserve">\R) Change your </w:t>
+            </w:r>
+            <w:proofErr w:type="spellStart"/>
+            <w:r>
+              <w:rPr>
+                <w:rFonts w:ascii="Courier New" w:hAnsi="Courier New" w:cs="Courier New"/>
+                <w:lang w:val="en-CA"/>
+              </w:rPr>
+              <w:t>mysql</w:t>
+            </w:r>
+            <w:proofErr w:type="spellEnd"/>
+            <w:r>
+              <w:rPr>
+                <w:rFonts w:ascii="Courier New" w:hAnsi="Courier New" w:cs="Courier New"/>
+                <w:lang w:val="en-CA"/>
+              </w:rPr>
+              <w:t xml:space="preserve"> prompt.</w:t>
+            </w:r>
+          </w:p>
+          <w:p>
+            <w:pPr>
+              <w:rPr>
+                <w:rFonts w:ascii="Courier New" w:hAnsi="Courier New" w:cs="Courier New"/>
+                <w:lang w:val="en-CA"/>
+              </w:rPr>
+            </w:pPr>
+            <w:r>
+              <w:rPr>
+                <w:rFonts w:ascii="Courier New" w:hAnsi="Courier New" w:cs="Courier New"/>
+                <w:lang w:val="en-CA"/>
+              </w:rPr>
+              <w:t xml:space="preserve">quit   </w:t>
+            </w:r>
+            <w:proofErr w:type="gramStart"/>
+            <w:r>
+              <w:rPr>
+                <w:rFonts w:ascii="Courier New" w:hAnsi="Courier New" w:cs="Courier New"/>
+                <w:lang w:val="en-CA"/>
+              </w:rPr>
+              <w:t xml:space="preserve">   (</w:t>
+            </w:r>
+            <w:proofErr w:type="gramEnd"/>
+            <w:r>
+              <w:rPr>
+                <w:rFonts w:ascii="Courier New" w:hAnsi="Courier New" w:cs="Courier New"/>
+                <w:lang w:val="en-CA"/>
+              </w:rPr>
+              <w:t xml:space="preserve">\q) Quit </w:t>
+            </w:r>
+            <w:proofErr w:type="spellStart"/>
+            <w:r>
+              <w:rPr>
+                <w:rFonts w:ascii="Courier New" w:hAnsi="Courier New" w:cs="Courier New"/>
+                <w:lang w:val="en-CA"/>
+              </w:rPr>
+              <w:t>mysql</w:t>
+            </w:r>
+            <w:proofErr w:type="spellEnd"/>
+            <w:r>
+              <w:rPr>
+                <w:rFonts w:ascii="Courier New" w:hAnsi="Courier New" w:cs="Courier New"/>
+                <w:lang w:val="en-CA"/>
+              </w:rPr>
+              <w:t>.</w:t>
+            </w:r>
+          </w:p>
+          <w:p>
+            <w:pPr>
+              <w:rPr>
+                <w:rFonts w:ascii="Courier New" w:hAnsi="Courier New" w:cs="Courier New"/>
+                <w:lang w:val="en-CA"/>
+              </w:rPr>
+            </w:pPr>
+            <w:r>
+              <w:rPr>
+                <w:rFonts w:ascii="Courier New" w:hAnsi="Courier New" w:cs="Courier New"/>
+                <w:lang w:val="en-CA"/>
+              </w:rPr>
+              <w:t xml:space="preserve">rehash </w:t>
+            </w:r>
+            <w:proofErr w:type="gramStart"/>
+            <w:r>
+              <w:rPr>
+                <w:rFonts w:ascii="Courier New" w:hAnsi="Courier New" w:cs="Courier New"/>
+                <w:lang w:val="en-CA"/>
+              </w:rPr>
+              <w:t xml:space="preserve">   (</w:t>
+            </w:r>
+            <w:proofErr w:type="gramEnd"/>
+            <w:r>
+              <w:rPr>
+                <w:rFonts w:ascii="Courier New" w:hAnsi="Courier New" w:cs="Courier New"/>
+                <w:lang w:val="en-CA"/>
+              </w:rPr>
+              <w:t>\#) Rebuild completion hash.</w:t>
+            </w:r>
+          </w:p>
+          <w:p>
+            <w:pPr>
+              <w:rPr>
+                <w:rFonts w:ascii="Courier New" w:hAnsi="Courier New" w:cs="Courier New"/>
+                <w:lang w:val="en-CA"/>
+              </w:rPr>
+            </w:pPr>
+            <w:r>
+              <w:rPr>
+                <w:rFonts w:ascii="Courier New" w:hAnsi="Courier New" w:cs="Courier New"/>
+                <w:lang w:val="en-CA"/>
+              </w:rPr>
+              <w:t xml:space="preserve">source </w:t>
+            </w:r>
+            <w:proofErr w:type="gramStart"/>
+            <w:r>
+              <w:rPr>
+                <w:rFonts w:ascii="Courier New" w:hAnsi="Courier New" w:cs="Courier New"/>
+                <w:lang w:val="en-CA"/>
+              </w:rPr>
+              <w:t xml:space="preserve">   (</w:t>
+            </w:r>
+            <w:proofErr w:type="gramEnd"/>
+            <w:r>
+              <w:rPr>
+                <w:rFonts w:ascii="Courier New" w:hAnsi="Courier New" w:cs="Courier New"/>
+                <w:lang w:val="en-CA"/>
+              </w:rPr>
+              <w:t>\.) Execute an SQL script file. Takes a file name as an argument.</w:t>
+            </w:r>
+          </w:p>
+          <w:p>
+            <w:pPr>
+              <w:rPr>
+                <w:rFonts w:ascii="Courier New" w:hAnsi="Courier New" w:cs="Courier New"/>
+                <w:lang w:val="en-CA"/>
+              </w:rPr>
+            </w:pPr>
+            <w:r>
+              <w:rPr>
+                <w:rFonts w:ascii="Courier New" w:hAnsi="Courier New" w:cs="Courier New"/>
+                <w:lang w:val="en-CA"/>
+              </w:rPr>
+              <w:t xml:space="preserve">status </w:t>
+            </w:r>
+            <w:proofErr w:type="gramStart"/>
+            <w:r>
+              <w:rPr>
+                <w:rFonts w:ascii="Courier New" w:hAnsi="Courier New" w:cs="Courier New"/>
+                <w:lang w:val="en-CA"/>
+              </w:rPr>
+              <w:t xml:space="preserve">   (</w:t>
+            </w:r>
+            <w:proofErr w:type="gramEnd"/>
+            <w:r>
+              <w:rPr>
+                <w:rFonts w:ascii="Courier New" w:hAnsi="Courier New" w:cs="Courier New"/>
+                <w:lang w:val="en-CA"/>
+              </w:rPr>
+              <w:t>\s) Get status information from the server.</w:t>
+            </w:r>
+          </w:p>
+          <w:p>
+            <w:pPr>
+              <w:rPr>
+                <w:rFonts w:ascii="Courier New" w:hAnsi="Courier New" w:cs="Courier New"/>
+                <w:lang w:val="en-CA"/>
+              </w:rPr>
+            </w:pPr>
+            <w:r>
+              <w:rPr>
+                <w:rFonts w:ascii="Courier New" w:hAnsi="Courier New" w:cs="Courier New"/>
+                <w:lang w:val="en-CA"/>
+              </w:rPr>
+              <w:t xml:space="preserve">system </w:t>
+            </w:r>
+            <w:proofErr w:type="gramStart"/>
+            <w:r>
+              <w:rPr>
+                <w:rFonts w:ascii="Courier New" w:hAnsi="Courier New" w:cs="Courier New"/>
+                <w:lang w:val="en-CA"/>
+              </w:rPr>
+              <w:t xml:space="preserve">   (</w:t>
+            </w:r>
+            <w:proofErr w:type="gramEnd"/>
+            <w:r>
+              <w:rPr>
+                <w:rFonts w:ascii="Courier New" w:hAnsi="Courier New" w:cs="Courier New"/>
+                <w:lang w:val="en-CA"/>
+              </w:rPr>
+              <w:t>\!) Execute a system shell command.</w:t>
+            </w:r>
+          </w:p>
+          <w:p>
+            <w:pPr>
+              <w:rPr>
+                <w:rFonts w:ascii="Courier New" w:hAnsi="Courier New" w:cs="Courier New"/>
+                <w:lang w:val="en-CA"/>
+              </w:rPr>
+            </w:pPr>
+            <w:r>
+              <w:rPr>
+                <w:rFonts w:ascii="Courier New" w:hAnsi="Courier New" w:cs="Courier New"/>
+                <w:lang w:val="en-CA"/>
+              </w:rPr>
+              <w:t xml:space="preserve">tee    </w:t>
+            </w:r>
+            <w:proofErr w:type="gramStart"/>
+            <w:r>
+              <w:rPr>
+                <w:rFonts w:ascii="Courier New" w:hAnsi="Courier New" w:cs="Courier New"/>
+                <w:lang w:val="en-CA"/>
+              </w:rPr>
+              <w:t xml:space="preserve">   (</w:t>
+            </w:r>
+            <w:proofErr w:type="gramEnd"/>
+            <w:r>
+              <w:rPr>
+                <w:rFonts w:ascii="Courier New" w:hAnsi="Courier New" w:cs="Courier New"/>
+                <w:lang w:val="en-CA"/>
+              </w:rPr>
+              <w:t xml:space="preserve">\T) Set </w:t>
+            </w:r>
+            <w:proofErr w:type="spellStart"/>
+            <w:r>
+              <w:rPr>
+                <w:rFonts w:ascii="Courier New" w:hAnsi="Courier New" w:cs="Courier New"/>
+                <w:lang w:val="en-CA"/>
+              </w:rPr>
+              <w:t>outfile</w:t>
+            </w:r>
+            <w:proofErr w:type="spellEnd"/>
+            <w:r>
+              <w:rPr>
+                <w:rFonts w:ascii="Courier New" w:hAnsi="Courier New" w:cs="Courier New"/>
+                <w:lang w:val="en-CA"/>
+              </w:rPr>
+              <w:t xml:space="preserve"> [</w:t>
+            </w:r>
+            <w:proofErr w:type="spellStart"/>
+            <w:r>
+              <w:rPr>
+                <w:rFonts w:ascii="Courier New" w:hAnsi="Courier New" w:cs="Courier New"/>
+                <w:lang w:val="en-CA"/>
+              </w:rPr>
+              <w:t>to_outfile</w:t>
+            </w:r>
+            <w:proofErr w:type="spellEnd"/>
+            <w:r>
+              <w:rPr>
+                <w:rFonts w:ascii="Courier New" w:hAnsi="Courier New" w:cs="Courier New"/>
+                <w:lang w:val="en-CA"/>
+              </w:rPr>
+              <w:t xml:space="preserve">]. Append everything into given </w:t>
+            </w:r>
+            <w:proofErr w:type="spellStart"/>
+            <w:r>
+              <w:rPr>
+                <w:rFonts w:ascii="Courier New" w:hAnsi="Courier New" w:cs="Courier New"/>
+                <w:lang w:val="en-CA"/>
+              </w:rPr>
+              <w:t>outfile</w:t>
+            </w:r>
+            <w:proofErr w:type="spellEnd"/>
+            <w:r>
+              <w:rPr>
+                <w:rFonts w:ascii="Courier New" w:hAnsi="Courier New" w:cs="Courier New"/>
+                <w:lang w:val="en-CA"/>
+              </w:rPr>
+              <w:t>.</w:t>
+            </w:r>
+          </w:p>
+          <w:p>
+            <w:pPr>
+              <w:rPr>
+                <w:rFonts w:ascii="Courier New" w:hAnsi="Courier New" w:cs="Courier New"/>
+                <w:lang w:val="en-CA"/>
+              </w:rPr>
+            </w:pPr>
+            <w:r>
+              <w:rPr>
+                <w:rFonts w:ascii="Courier New" w:hAnsi="Courier New" w:cs="Courier New"/>
+                <w:lang w:val="en-CA"/>
+              </w:rPr>
+              <w:t xml:space="preserve">use    </w:t>
+            </w:r>
+            <w:proofErr w:type="gramStart"/>
+            <w:r>
+              <w:rPr>
+                <w:rFonts w:ascii="Courier New" w:hAnsi="Courier New" w:cs="Courier New"/>
+                <w:lang w:val="en-CA"/>
+              </w:rPr>
+              <w:t xml:space="preserve">   (</w:t>
+            </w:r>
+            <w:proofErr w:type="gramEnd"/>
+            <w:r>
+              <w:rPr>
+                <w:rFonts w:ascii="Courier New" w:hAnsi="Courier New" w:cs="Courier New"/>
+                <w:lang w:val="en-CA"/>
+              </w:rPr>
+              <w:t>\u) Use another database. Takes database name as argument.</w:t>
+            </w:r>
+          </w:p>
+          <w:p>
+            <w:pPr>
+              <w:rPr>
+                <w:rFonts w:ascii="Courier New" w:hAnsi="Courier New" w:cs="Courier New"/>
+                <w:lang w:val="en-CA"/>
+              </w:rPr>
+            </w:pPr>
+            <w:r>
+              <w:rPr>
+                <w:rFonts w:ascii="Courier New" w:hAnsi="Courier New" w:cs="Courier New"/>
+                <w:lang w:val="en-CA"/>
+              </w:rPr>
+              <w:t>charset</w:t>
+            </w:r>
+            <w:proofErr w:type="gramStart"/>
+            <w:r>
+              <w:rPr>
+                <w:rFonts w:ascii="Courier New" w:hAnsi="Courier New" w:cs="Courier New"/>
+                <w:lang w:val="en-CA"/>
+              </w:rPr>
+              <w:t xml:space="preserve">   (</w:t>
+            </w:r>
+            <w:proofErr w:type="gramEnd"/>
+            <w:r>
+              <w:rPr>
+                <w:rFonts w:ascii="Courier New" w:hAnsi="Courier New" w:cs="Courier New"/>
+                <w:lang w:val="en-CA"/>
+              </w:rPr>
+              <w:t xml:space="preserve">\C) Switch to another charset. Might be needed for processing </w:t>
+            </w:r>
+            <w:proofErr w:type="spellStart"/>
+            <w:r>
+              <w:rPr>
+                <w:rFonts w:ascii="Courier New" w:hAnsi="Courier New" w:cs="Courier New"/>
+                <w:lang w:val="en-CA"/>
+              </w:rPr>
+              <w:t>binlog</w:t>
+            </w:r>
+            <w:proofErr w:type="spellEnd"/>
+            <w:r>
+              <w:rPr>
+                <w:rFonts w:ascii="Courier New" w:hAnsi="Courier New" w:cs="Courier New"/>
+                <w:lang w:val="en-CA"/>
+              </w:rPr>
+              <w:t xml:space="preserve"> with multi-byte charsets.</w:t>
+            </w:r>
+          </w:p>
+          <w:p>
+            <w:pPr>
+              <w:rPr>
+                <w:rFonts w:ascii="Courier New" w:hAnsi="Courier New" w:cs="Courier New"/>
+                <w:lang w:val="en-CA"/>
+              </w:rPr>
+            </w:pPr>
+            <w:proofErr w:type="gramStart"/>
+            <w:r>
+              <w:rPr>
+                <w:rFonts w:ascii="Courier New" w:hAnsi="Courier New" w:cs="Courier New"/>
+                <w:lang w:val="en-CA"/>
+              </w:rPr>
+              <w:t>warnings  (</w:t>
+            </w:r>
+            <w:proofErr w:type="gramEnd"/>
+            <w:r>
+              <w:rPr>
+                <w:rFonts w:ascii="Courier New" w:hAnsi="Courier New" w:cs="Courier New"/>
+                <w:lang w:val="en-CA"/>
+              </w:rPr>
+              <w:t>\W) Show warnings after every statement.</w:t>
+            </w:r>
+          </w:p>
+          <w:p>
+            <w:pPr>
+              <w:rPr>
+                <w:rFonts w:ascii="Courier New" w:hAnsi="Courier New" w:cs="Courier New"/>
+                <w:lang w:val="en-CA"/>
+              </w:rPr>
+            </w:pPr>
+            <w:proofErr w:type="spellStart"/>
+            <w:r>
+              <w:rPr>
+                <w:rFonts w:ascii="Courier New" w:hAnsi="Courier New" w:cs="Courier New"/>
+                <w:lang w:val="en-CA"/>
+              </w:rPr>
+              <w:t>nowarning</w:t>
+            </w:r>
+            <w:proofErr w:type="spellEnd"/>
+            <w:r>
+              <w:rPr>
+                <w:rFonts w:ascii="Courier New" w:hAnsi="Courier New" w:cs="Courier New"/>
+                <w:lang w:val="en-CA"/>
+              </w:rPr>
+              <w:t xml:space="preserve"> (\w) Don't show warnings after every statement.</w:t>
+            </w:r>
+          </w:p>
+          <w:p>
+            <w:pPr>
+              <w:rPr>
+                <w:rFonts w:ascii="Courier New" w:hAnsi="Courier New" w:cs="Courier New"/>
+                <w:lang w:val="en-CA"/>
+              </w:rPr>
+            </w:pPr>
+            <w:proofErr w:type="spellStart"/>
+            <w:r>
+              <w:rPr>
+                <w:rFonts w:ascii="Courier New" w:hAnsi="Courier New" w:cs="Courier New"/>
+                <w:lang w:val="en-CA"/>
+              </w:rPr>
+              <w:t>resetconnection</w:t>
+            </w:r>
+            <w:proofErr w:type="spellEnd"/>
+            <w:r>
+              <w:rPr>
+                <w:rFonts w:ascii="Courier New" w:hAnsi="Courier New" w:cs="Courier New"/>
+                <w:lang w:val="en-CA"/>
+              </w:rPr>
+              <w:t>(\x) Clean session context.</w:t>
             </w:r>
           </w:p>
         </w:tc>
@@ -823,27 +1430,63 @@
               <w:rPr>
                 <w:lang w:val="en-CA"/>
               </w:rPr>
-              <w:t>For server side help, type 'help contents'</w:t>
-            </w:r>
-          </w:p>
-          <w:p>
-            <w:pPr>
-              <w:rPr>
-                <w:lang w:val="en-CA"/>
-              </w:rPr>
-            </w:pPr>
-          </w:p>
-          <w:p>
-            <w:pPr>
-              <w:rPr>
-                <w:lang w:val="en-CA"/>
-              </w:rPr>
-            </w:pPr>
-            <w:r>
-              <w:rPr>
-                <w:lang w:val="en-CA"/>
-              </w:rPr>
-              <w:t>mysql&gt; system dir;</w:t>
+              <w:t xml:space="preserve">For </w:t>
+            </w:r>
+            <w:proofErr w:type="gramStart"/>
+            <w:r>
+              <w:rPr>
+                <w:lang w:val="en-CA"/>
+              </w:rPr>
+              <w:t>server side</w:t>
+            </w:r>
+            <w:proofErr w:type="gramEnd"/>
+            <w:r>
+              <w:rPr>
+                <w:lang w:val="en-CA"/>
+              </w:rPr>
+              <w:t xml:space="preserve"> help, type 'help contents'</w:t>
+            </w:r>
+          </w:p>
+          <w:p>
+            <w:pPr>
+              <w:rPr>
+                <w:lang w:val="en-CA"/>
+              </w:rPr>
+            </w:pPr>
+          </w:p>
+          <w:p>
+            <w:pPr>
+              <w:rPr>
+                <w:lang w:val="en-CA"/>
+              </w:rPr>
+            </w:pPr>
+            <w:proofErr w:type="spellStart"/>
+            <w:r>
+              <w:rPr>
+                <w:lang w:val="en-CA"/>
+              </w:rPr>
+              <w:t>mysql</w:t>
+            </w:r>
+            <w:proofErr w:type="spellEnd"/>
+            <w:r>
+              <w:rPr>
+                <w:lang w:val="en-CA"/>
+              </w:rPr>
+              <w:t xml:space="preserve">&gt; system </w:t>
+            </w:r>
+            <w:proofErr w:type="spellStart"/>
+            <w:r>
+              <w:rPr>
+                <w:lang w:val="en-CA"/>
+              </w:rPr>
+              <w:t>dir</w:t>
+            </w:r>
+            <w:proofErr w:type="spellEnd"/>
+            <w:r>
+              <w:rPr>
+                <w:lang w:val="en-CA"/>
+              </w:rPr>
+              <w:t>;</w:t>
             </w:r>
           </w:p>
           <w:p>
@@ -953,8 +1596,16 @@
         <w:rPr>
           <w:lang w:val="en-CA"/>
         </w:rPr>
-        <w:t>From inside mysql</w:t>
-      </w:r>
+        <w:t xml:space="preserve">From inside </w:t>
+      </w:r>
+      <w:proofErr w:type="spellStart"/>
+      <w:r>
+        <w:rPr>
+          <w:lang w:val="en-CA"/>
+        </w:rPr>
+        <w:t>mysql</w:t>
+      </w:r>
+      <w:proofErr w:type="spellEnd"/>
     </w:p>
     <w:p>
       <w:pPr>
@@ -1054,24 +1705,54 @@
                 <w:lang w:val="en-CA"/>
               </w:rPr>
             </w:pPr>
-            <w:r>
-              <w:rPr>
-                <w:lang w:val="en-CA"/>
-              </w:rPr>
-              <w:t>pushd "C:\Program Files\MySQL\MySQL Server 8.0\bin\"</w:t>
-            </w:r>
-          </w:p>
-          <w:p>
-            <w:pPr>
-              <w:rPr>
-                <w:lang w:val="en-CA"/>
-              </w:rPr>
-            </w:pPr>
-            <w:r>
-              <w:rPr>
-                <w:lang w:val="en-CA"/>
-              </w:rPr>
-              <w:t>mysql -u root -p join_us &lt; C:/git/mysql/commands/bind_var.sql</w:t>
+            <w:proofErr w:type="spellStart"/>
+            <w:r>
+              <w:rPr>
+                <w:lang w:val="en-CA"/>
+              </w:rPr>
+              <w:t>pushd</w:t>
+            </w:r>
+            <w:proofErr w:type="spellEnd"/>
+            <w:r>
+              <w:rPr>
+                <w:lang w:val="en-CA"/>
+              </w:rPr>
+              <w:t xml:space="preserve"> "C:\Program Files\MySQL\MySQL Server 8.0\bin\"</w:t>
+            </w:r>
+          </w:p>
+          <w:p>
+            <w:pPr>
+              <w:rPr>
+                <w:lang w:val="en-CA"/>
+              </w:rPr>
+            </w:pPr>
+            <w:proofErr w:type="spellStart"/>
+            <w:r>
+              <w:rPr>
+                <w:lang w:val="en-CA"/>
+              </w:rPr>
+              <w:t>mysql</w:t>
+            </w:r>
+            <w:proofErr w:type="spellEnd"/>
+            <w:r>
+              <w:rPr>
+                <w:lang w:val="en-CA"/>
+              </w:rPr>
+              <w:t xml:space="preserve"> -u root -p </w:t>
+            </w:r>
+            <w:proofErr w:type="spellStart"/>
+            <w:r>
+              <w:rPr>
+                <w:lang w:val="en-CA"/>
+              </w:rPr>
+              <w:t>join_us</w:t>
+            </w:r>
+            <w:proofErr w:type="spellEnd"/>
+            <w:r>
+              <w:rPr>
+                <w:lang w:val="en-CA"/>
+              </w:rPr>
+              <w:t xml:space="preserve"> &lt; C:/git/mysql/commands/bind_var.sql</w:t>
             </w:r>
           </w:p>
         </w:tc>
@@ -1095,7 +1776,21 @@
         <w:rPr>
           <w:lang w:val="en-CA"/>
         </w:rPr>
-        <w:t>Tee ( i.e. spool)</w:t>
+        <w:t xml:space="preserve">Tee </w:t>
+      </w:r>
+      <w:proofErr w:type="gramStart"/>
+      <w:r>
+        <w:rPr>
+          <w:lang w:val="en-CA"/>
+        </w:rPr>
+        <w:t>( i.e.</w:t>
+      </w:r>
+      <w:proofErr w:type="gramEnd"/>
+      <w:r>
+        <w:rPr>
+          <w:lang w:val="en-CA"/>
+        </w:rPr>
+        <w:t xml:space="preserve"> spool)</w:t>
       </w:r>
     </w:p>
     <w:p>
@@ -1189,11 +1884,19 @@
                 <w:lang w:val="en-CA"/>
               </w:rPr>
             </w:pPr>
-            <w:r>
-              <w:rPr>
-                <w:lang w:val="en-CA"/>
-              </w:rPr>
-              <w:t>notee;</w:t>
+            <w:proofErr w:type="spellStart"/>
+            <w:r>
+              <w:rPr>
+                <w:lang w:val="en-CA"/>
+              </w:rPr>
+              <w:t>notee</w:t>
+            </w:r>
+            <w:proofErr w:type="spellEnd"/>
+            <w:r>
+              <w:rPr>
+                <w:lang w:val="en-CA"/>
+              </w:rPr>
+              <w:t>;</w:t>
             </w:r>
           </w:p>
         </w:tc>
@@ -1239,24 +1942,60 @@
                 <w:lang w:val="en-CA"/>
               </w:rPr>
             </w:pPr>
-            <w:r>
-              <w:rPr>
-                <w:lang w:val="en-CA"/>
-              </w:rPr>
-              <w:t>mysql&gt; tee C:/git/mysql/commands/spool.log;source C:/git/mysql/commands/bind_var.sql;notee;</w:t>
-            </w:r>
-          </w:p>
-          <w:p>
-            <w:pPr>
-              <w:rPr>
-                <w:lang w:val="en-CA"/>
-              </w:rPr>
-            </w:pPr>
-            <w:r>
-              <w:rPr>
-                <w:lang w:val="en-CA"/>
-              </w:rPr>
-              <w:t>Logging to file 'C:/git/mysql/commands/spool.log'</w:t>
+            <w:proofErr w:type="spellStart"/>
+            <w:r>
+              <w:rPr>
+                <w:lang w:val="en-CA"/>
+              </w:rPr>
+              <w:t>mysql</w:t>
+            </w:r>
+            <w:proofErr w:type="spellEnd"/>
+            <w:r>
+              <w:rPr>
+                <w:lang w:val="en-CA"/>
+              </w:rPr>
+              <w:t xml:space="preserve">&gt; tee </w:t>
+            </w:r>
+            <w:proofErr w:type="gramStart"/>
+            <w:r>
+              <w:rPr>
+                <w:lang w:val="en-CA"/>
+              </w:rPr>
+              <w:t>C:/git/mysql/commands/spool.log;source</w:t>
+            </w:r>
+            <w:proofErr w:type="gramEnd"/>
+            <w:r>
+              <w:rPr>
+                <w:lang w:val="en-CA"/>
+              </w:rPr>
+              <w:t xml:space="preserve"> C:/git/mysql/commands/bind_var.sql;notee;</w:t>
+            </w:r>
+          </w:p>
+          <w:p>
+            <w:pPr>
+              <w:rPr>
+                <w:lang w:val="en-CA"/>
+              </w:rPr>
+            </w:pPr>
+            <w:r>
+              <w:rPr>
+                <w:lang w:val="en-CA"/>
+              </w:rPr>
+              <w:t>Logging to file 'C:/git/</w:t>
+            </w:r>
+            <w:proofErr w:type="spellStart"/>
+            <w:r>
+              <w:rPr>
+                <w:lang w:val="en-CA"/>
+              </w:rPr>
+              <w:t>mysql</w:t>
+            </w:r>
+            <w:proofErr w:type="spellEnd"/>
+            <w:r>
+              <w:rPr>
+                <w:lang w:val="en-CA"/>
+              </w:rPr>
+              <w:t>/commands/spool.log'</w:t>
             </w:r>
           </w:p>
           <w:p>
@@ -1475,11 +2214,19 @@
                 <w:lang w:val="en-CA"/>
               </w:rPr>
             </w:pPr>
-            <w:r>
-              <w:rPr>
-                <w:lang w:val="en-CA"/>
-              </w:rPr>
-              <w:t>Outfile disabled.</w:t>
+            <w:proofErr w:type="spellStart"/>
+            <w:r>
+              <w:rPr>
+                <w:lang w:val="en-CA"/>
+              </w:rPr>
+              <w:t>Outfile</w:t>
+            </w:r>
+            <w:proofErr w:type="spellEnd"/>
+            <w:r>
+              <w:rPr>
+                <w:lang w:val="en-CA"/>
+              </w:rPr>
+              <w:t xml:space="preserve"> disabled.</w:t>
             </w:r>
           </w:p>
         </w:tc>
@@ -1722,11 +2469,19 @@
           <w:lang w:val="en-CA"/>
         </w:rPr>
       </w:pPr>
-      <w:r>
-        <w:rPr>
-          <w:lang w:val="en-CA"/>
-        </w:rPr>
-        <w:t>select  A=B; -</w:t>
+      <w:proofErr w:type="gramStart"/>
+      <w:r>
+        <w:rPr>
+          <w:lang w:val="en-CA"/>
+        </w:rPr>
+        <w:t>select  A</w:t>
+      </w:r>
+      <w:proofErr w:type="gramEnd"/>
+      <w:r>
+        <w:rPr>
+          <w:lang w:val="en-CA"/>
+        </w:rPr>
+        <w:t>=B; -</w:t>
       </w:r>
       <w:r>
         <w:rPr>
@@ -1758,12 +2513,14 @@
           <w:lang w:val="en-CA"/>
         </w:rPr>
       </w:pPr>
+      <w:proofErr w:type="spellStart"/>
       <w:r>
         <w:rPr>
           <w:lang w:val="en-CA"/>
         </w:rPr>
         <w:t>aSasA</w:t>
       </w:r>
+      <w:proofErr w:type="spellEnd"/>
     </w:p>
     <w:p>
       <w:pPr>
@@ -1785,6 +2542,94 @@
         </w:rPr>
         <w:t>Comments</w:t>
       </w:r>
+    </w:p>
+    <w:p>
+      <w:pPr>
+        <w:rPr>
+          <w:lang w:val="en-CA"/>
+        </w:rPr>
+      </w:pPr>
+    </w:p>
+    <w:p>
+      <w:pPr>
+        <w:pStyle w:val="ListParagraph"/>
+        <w:numPr>
+          <w:ilvl w:val="0"/>
+          <w:numId w:val="3"/>
+        </w:numPr>
+        <w:rPr>
+          <w:lang w:val="en-CA"/>
+        </w:rPr>
+      </w:pPr>
+      <w:r>
+        <w:rPr>
+          <w:lang w:val="en-CA"/>
+        </w:rPr>
+        <w:t xml:space="preserve">-- </w:t>
+      </w:r>
+      <w:r>
+        <w:rPr>
+          <w:lang w:val="en-CA"/>
+        </w:rPr>
+        <w:t xml:space="preserve">Line </w:t>
+      </w:r>
+      <w:proofErr w:type="gramStart"/>
+      <w:r>
+        <w:rPr>
+          <w:lang w:val="en-CA"/>
+        </w:rPr>
+        <w:t>comments  must</w:t>
+      </w:r>
+      <w:proofErr w:type="gramEnd"/>
+      <w:r>
+        <w:rPr>
+          <w:lang w:val="en-CA"/>
+        </w:rPr>
+        <w:t xml:space="preserve"> have space after two dashes</w:t>
+      </w:r>
+    </w:p>
+    <w:p>
+      <w:pPr>
+        <w:pStyle w:val="ListParagraph"/>
+        <w:numPr>
+          <w:ilvl w:val="0"/>
+          <w:numId w:val="3"/>
+        </w:numPr>
+        <w:rPr>
+          <w:lang w:val="en-CA"/>
+        </w:rPr>
+      </w:pPr>
+      <w:r>
+        <w:rPr>
+          <w:lang w:val="en-CA"/>
+        </w:rPr>
+        <w:t>/* */ like in Oracle</w:t>
+      </w:r>
+    </w:p>
+    <w:p>
+      <w:pPr>
+        <w:pStyle w:val="ListParagraph"/>
+        <w:numPr>
+          <w:ilvl w:val="0"/>
+          <w:numId w:val="3"/>
+        </w:numPr>
+        <w:rPr>
+          <w:lang w:val="en-CA"/>
+        </w:rPr>
+      </w:pPr>
+      <w:r>
+        <w:rPr>
+          <w:lang w:val="en-CA"/>
+        </w:rPr>
+        <w:t xml:space="preserve"># also allowed </w:t>
+      </w:r>
+    </w:p>
+    <w:p>
+      <w:pPr>
+        <w:rPr>
+          <w:lang w:val="en-CA"/>
+        </w:rPr>
+      </w:pPr>
     </w:p>
     <w:p>
       <w:pPr>
@@ -1881,7 +2726,21 @@
               <w:rPr>
                 <w:lang w:val="en-CA"/>
               </w:rPr>
-              <w:t>set @num_users := 0;</w:t>
+              <w:t>set @num_</w:t>
+            </w:r>
+            <w:proofErr w:type="gramStart"/>
+            <w:r>
+              <w:rPr>
+                <w:lang w:val="en-CA"/>
+              </w:rPr>
+              <w:t>users :</w:t>
+            </w:r>
+            <w:proofErr w:type="gramEnd"/>
+            <w:r>
+              <w:rPr>
+                <w:lang w:val="en-CA"/>
+              </w:rPr>
+              <w:t>= 0;</w:t>
             </w:r>
           </w:p>
           <w:p>
@@ -1921,7 +2780,21 @@
               <w:rPr>
                 <w:lang w:val="en-CA"/>
               </w:rPr>
-              <w:t>select count(*) into @num_users from users;</w:t>
+              <w:t xml:space="preserve">select </w:t>
+            </w:r>
+            <w:proofErr w:type="gramStart"/>
+            <w:r>
+              <w:rPr>
+                <w:lang w:val="en-CA"/>
+              </w:rPr>
+              <w:t>count(</w:t>
+            </w:r>
+            <w:proofErr w:type="gramEnd"/>
+            <w:r>
+              <w:rPr>
+                <w:lang w:val="en-CA"/>
+              </w:rPr>
+              <w:t>*) into @num_users from users;</w:t>
             </w:r>
           </w:p>
           <w:p>
@@ -2080,11 +2953,16 @@
       <w:r>
         <w:t xml:space="preserve">IF EXISTS </w:t>
       </w:r>
+      <w:proofErr w:type="gramStart"/>
       <w:r>
         <w:t xml:space="preserve">and </w:t>
       </w:r>
       <w:r>
-        <w:t xml:space="preserve"> IF NOT EXISTS</w:t>
+        <w:t xml:space="preserve"> IF</w:t>
+      </w:r>
+      <w:proofErr w:type="gramEnd"/>
+      <w:r>
+        <w:t xml:space="preserve"> NOT EXISTS</w:t>
       </w:r>
     </w:p>
     <w:p/>
@@ -2093,7 +2971,28 @@
         <w:pStyle w:val="Heading2"/>
       </w:pPr>
       <w:r>
-        <w:t>LIMIT ( i.e ROWNUM )</w:t>
+        <w:t xml:space="preserve">LIMIT </w:t>
+      </w:r>
+      <w:proofErr w:type="gramStart"/>
+      <w:r>
+        <w:t xml:space="preserve">( </w:t>
+      </w:r>
+      <w:proofErr w:type="spellStart"/>
+      <w:r>
+        <w:t>i.e</w:t>
+      </w:r>
+      <w:proofErr w:type="spellEnd"/>
+      <w:proofErr w:type="gramEnd"/>
+      <w:r>
+        <w:t xml:space="preserve"> </w:t>
+      </w:r>
+      <w:proofErr w:type="spellStart"/>
+      <w:r>
+        <w:t>ROWNUM</w:t>
+      </w:r>
+      <w:proofErr w:type="spellEnd"/>
+      <w:r>
+        <w:t xml:space="preserve"> )</w:t>
       </w:r>
     </w:p>
     <w:p/>
@@ -2101,11 +3000,24 @@
       <w:pPr>
         <w:pStyle w:val="Heading1"/>
       </w:pPr>
-      <w:r>
-        <w:t>INFORMATION_SCHEMA.</w:t>
-      </w:r>
-      <w:r>
-        <w:t xml:space="preserve">(i.e. </w:t>
+      <w:proofErr w:type="spellStart"/>
+      <w:r>
+        <w:t>INFORMATION_</w:t>
+      </w:r>
+      <w:proofErr w:type="gramStart"/>
+      <w:r>
+        <w:t>SCHEMA</w:t>
+      </w:r>
+      <w:proofErr w:type="spellEnd"/>
+      <w:r>
+        <w:t>.</w:t>
+      </w:r>
+      <w:r>
+        <w:t>(</w:t>
+      </w:r>
+      <w:proofErr w:type="gramEnd"/>
+      <w:r>
+        <w:t xml:space="preserve">i.e. </w:t>
       </w:r>
       <w:r>
         <w:t>Data Dictionary</w:t>
@@ -2117,7 +3029,15 @@
     <w:p/>
     <w:p>
       <w:r>
-        <w:t xml:space="preserve">Looks like  data dictionary views </w:t>
+        <w:t xml:space="preserve">Looks </w:t>
+      </w:r>
+      <w:proofErr w:type="gramStart"/>
+      <w:r>
+        <w:t>like  data</w:t>
+      </w:r>
+      <w:proofErr w:type="gramEnd"/>
+      <w:r>
+        <w:t xml:space="preserve"> dictionary views </w:t>
       </w:r>
       <w:r>
         <w:t xml:space="preserve">equivalent to </w:t>
@@ -2126,13 +3046,26 @@
         <w:t>are</w:t>
       </w:r>
       <w:r>
-        <w:t xml:space="preserve"> ALL_TABLES, </w:t>
-      </w:r>
-      <w:r>
         <w:t xml:space="preserve"> </w:t>
       </w:r>
-      <w:r>
-        <w:t xml:space="preserve">ALL_VIEWS and etc. </w:t>
+      <w:proofErr w:type="spellStart"/>
+      <w:r>
+        <w:t>ALL_TABLES</w:t>
+      </w:r>
+      <w:proofErr w:type="spellEnd"/>
+      <w:r>
+        <w:t xml:space="preserve">, </w:t>
+      </w:r>
+      <w:r>
+        <w:t xml:space="preserve"> </w:t>
+      </w:r>
+      <w:proofErr w:type="spellStart"/>
+      <w:r>
+        <w:t>ALL_VIEWS</w:t>
+      </w:r>
+      <w:proofErr w:type="spellEnd"/>
+      <w:r>
+        <w:t xml:space="preserve"> and etc. </w:t>
       </w:r>
       <w:r>
         <w:t xml:space="preserve">listed </w:t>
@@ -2146,9 +3079,11 @@
       <w:r>
         <w:t xml:space="preserve"> </w:t>
       </w:r>
+      <w:proofErr w:type="spellStart"/>
       <w:r>
         <w:t>INFORMATION_SCHEMA.tables</w:t>
       </w:r>
+      <w:proofErr w:type="spellEnd"/>
     </w:p>
     <w:tbl>
       <w:tblPr>
@@ -2166,7 +3101,31 @@
           </w:tcPr>
           <w:p>
             <w:r>
-              <w:t>SELECT * FROM INFORMATION_SCHEMA.tables where table_schema = 'INFORMATION_SCHEMA';</w:t>
+              <w:t xml:space="preserve">SELECT * FROM </w:t>
+            </w:r>
+            <w:proofErr w:type="spellStart"/>
+            <w:r>
+              <w:t>INFORMATION_SCHEMA.tables</w:t>
+            </w:r>
+            <w:proofErr w:type="spellEnd"/>
+            <w:r>
+              <w:t xml:space="preserve"> where </w:t>
+            </w:r>
+            <w:proofErr w:type="spellStart"/>
+            <w:r>
+              <w:t>table_schema</w:t>
+            </w:r>
+            <w:proofErr w:type="spellEnd"/>
+            <w:r>
+              <w:t xml:space="preserve"> = '</w:t>
+            </w:r>
+            <w:proofErr w:type="spellStart"/>
+            <w:r>
+              <w:t>INFORMATION_SCHEMA</w:t>
+            </w:r>
+            <w:proofErr w:type="spellEnd"/>
+            <w:r>
+              <w:t>';</w:t>
             </w:r>
           </w:p>
           <w:p/>
@@ -2176,7 +3135,15 @@
     <w:p/>
     <w:p>
       <w:r>
-        <w:t>For example this show  all triggers in the current database</w:t>
+        <w:t xml:space="preserve">For example this </w:t>
+      </w:r>
+      <w:proofErr w:type="gramStart"/>
+      <w:r>
+        <w:t>show  all</w:t>
+      </w:r>
+      <w:proofErr w:type="gramEnd"/>
+      <w:r>
+        <w:t xml:space="preserve"> triggers in the current database</w:t>
       </w:r>
     </w:p>
     <w:tbl>
@@ -2195,7 +3162,31 @@
           </w:tcPr>
           <w:p>
             <w:r>
-              <w:t>SELECT * FROM INFORMATION_SCHEMA.triggers t  where t.EVENT_OBJECT_SCHEMA = database() ;</w:t>
+              <w:t xml:space="preserve">SELECT * FROM </w:t>
+            </w:r>
+            <w:proofErr w:type="spellStart"/>
+            <w:r>
+              <w:t>INFORMATION_SCHEMA.triggers</w:t>
+            </w:r>
+            <w:proofErr w:type="spellEnd"/>
+            <w:r>
+              <w:t xml:space="preserve"> </w:t>
+            </w:r>
+            <w:proofErr w:type="gramStart"/>
+            <w:r>
+              <w:t>t  where</w:t>
+            </w:r>
+            <w:proofErr w:type="gramEnd"/>
+            <w:r>
+              <w:t xml:space="preserve"> </w:t>
+            </w:r>
+            <w:proofErr w:type="spellStart"/>
+            <w:r>
+              <w:t>t.EVENT_OBJECT_SCHEMA</w:t>
+            </w:r>
+            <w:proofErr w:type="spellEnd"/>
+            <w:r>
+              <w:t xml:space="preserve"> = database() ;</w:t>
             </w:r>
           </w:p>
         </w:tc>
@@ -2392,18 +3383,28 @@
           <w:lang w:val="en-CA"/>
         </w:rPr>
       </w:pPr>
-      <w:r>
-        <w:rPr>
-          <w:lang w:val="en-CA"/>
-        </w:rPr>
-        <w:t xml:space="preserve">IFNULL (i.e. </w:t>
-      </w:r>
+      <w:proofErr w:type="spellStart"/>
+      <w:r>
+        <w:rPr>
+          <w:lang w:val="en-CA"/>
+        </w:rPr>
+        <w:t>IFNULL</w:t>
+      </w:r>
+      <w:proofErr w:type="spellEnd"/>
+      <w:r>
+        <w:rPr>
+          <w:lang w:val="en-CA"/>
+        </w:rPr>
+        <w:t xml:space="preserve"> (i.e. </w:t>
+      </w:r>
+      <w:proofErr w:type="spellStart"/>
       <w:r>
         <w:rPr>
           <w:lang w:val="en-CA"/>
         </w:rPr>
         <w:t>NVL</w:t>
       </w:r>
+      <w:proofErr w:type="spellEnd"/>
       <w:r>
         <w:rPr>
           <w:lang w:val="en-CA"/>
@@ -2432,6 +3433,7 @@
           <w:lang w:val="en-CA"/>
         </w:rPr>
       </w:pPr>
+      <w:proofErr w:type="gramStart"/>
       <w:r>
         <w:rPr>
           <w:lang w:val="en-CA"/>
@@ -2442,7 +3444,14 @@
         <w:rPr>
           <w:lang w:val="en-CA"/>
         </w:rPr>
-        <w:t xml:space="preserve">  (i.e. One Row SQL)</w:t>
+        <w:t xml:space="preserve">  (</w:t>
+      </w:r>
+      <w:proofErr w:type="gramEnd"/>
+      <w:r>
+        <w:rPr>
+          <w:lang w:val="en-CA"/>
+        </w:rPr>
+        <w:t>i.e. One Row SQL)</w:t>
       </w:r>
     </w:p>
     <w:p>
@@ -2522,11 +3531,16 @@
         <w:t>(</w:t>
       </w:r>
       <w:r>
-        <w:t xml:space="preserve">i.e. Sequences </w:t>
+        <w:t xml:space="preserve">i.e. </w:t>
+      </w:r>
+      <w:proofErr w:type="gramStart"/>
+      <w:r>
+        <w:t xml:space="preserve">Sequences </w:t>
       </w:r>
       <w:r>
         <w:t>)</w:t>
       </w:r>
+      <w:proofErr w:type="gramEnd"/>
     </w:p>
     <w:p/>
     <w:p>
@@ -2585,11 +3599,18 @@
       <w:pPr>
         <w:pStyle w:val="Heading2"/>
       </w:pPr>
+      <w:proofErr w:type="spellStart"/>
+      <w:proofErr w:type="gramStart"/>
       <w:r>
         <w:t>Sysdate</w:t>
       </w:r>
-      <w:r>
-        <w:t>()</w:t>
+      <w:proofErr w:type="spellEnd"/>
+      <w:r>
+        <w:t>(</w:t>
+      </w:r>
+      <w:proofErr w:type="gramEnd"/>
+      <w:r>
+        <w:t>)</w:t>
       </w:r>
       <w:r>
         <w:t xml:space="preserve"> VS. NOW</w:t>
@@ -2708,7 +3729,15 @@
         </w:numPr>
       </w:pPr>
       <w:r>
-        <w:t xml:space="preserve">No DBMS_OUTPUT equivalent </w:t>
+        <w:t xml:space="preserve">No </w:t>
+      </w:r>
+      <w:proofErr w:type="spellStart"/>
+      <w:r>
+        <w:t>DBMS_OUTPUT</w:t>
+      </w:r>
+      <w:proofErr w:type="spellEnd"/>
+      <w:r>
+        <w:t xml:space="preserve"> equivalent </w:t>
       </w:r>
     </w:p>
     <w:p>
@@ -2732,24 +3761,50 @@
         </w:numPr>
       </w:pPr>
       <w:r>
-        <w:t>Signal Message cannot be an expression ( must be either variable or coenstant)</w:t>
-      </w:r>
-    </w:p>
+        <w:t xml:space="preserve">Signal Message cannot be an expression </w:t>
+      </w:r>
+      <w:proofErr w:type="gramStart"/>
+      <w:r>
+        <w:t>( must</w:t>
+      </w:r>
+      <w:proofErr w:type="gramEnd"/>
+      <w:r>
+        <w:t xml:space="preserve"> be either variable or </w:t>
+      </w:r>
+      <w:proofErr w:type="spellStart"/>
+      <w:r>
+        <w:t>coenstant</w:t>
+      </w:r>
+      <w:proofErr w:type="spellEnd"/>
+      <w:r>
+        <w:t>)</w:t>
+      </w:r>
+    </w:p>
+    <w:p/>
     <w:p>
       <w:pPr>
         <w:pStyle w:val="Heading2"/>
       </w:pPr>
-    </w:p>
-    <w:p>
-      <w:pPr>
-        <w:pStyle w:val="Heading2"/>
-      </w:pPr>
-      <w:r>
-        <w:t xml:space="preserve">SQLSTATE (i.e. SQLCODE) </w:t>
+      <w:proofErr w:type="spellStart"/>
+      <w:r>
+        <w:t>SQLSTATE</w:t>
+      </w:r>
+      <w:proofErr w:type="spellEnd"/>
+      <w:r>
+        <w:t xml:space="preserve"> (i.e. </w:t>
+      </w:r>
+      <w:proofErr w:type="spellStart"/>
+      <w:r>
+        <w:t>SQLCODE</w:t>
+      </w:r>
+      <w:proofErr w:type="spellEnd"/>
+      <w:r>
+        <w:t xml:space="preserve">) </w:t>
       </w:r>
     </w:p>
     <w:p/>
     <w:p>
+      <w:proofErr w:type="spellStart"/>
       <w:r>
         <w:rPr>
           <w:rFonts w:ascii="Arial" w:hAnsi="Arial" w:cs="Arial"/>
@@ -2758,8 +3813,20 @@
           <w:szCs w:val="21"/>
           <w:shd w:val="clear" w:color="auto" w:fill="FFFFFF"/>
         </w:rPr>
-        <w:t>SQLSTATE [VALUE] </w:t>
-      </w:r>
+        <w:t>SQLSTATE</w:t>
+      </w:r>
+      <w:proofErr w:type="spellEnd"/>
+      <w:r>
+        <w:rPr>
+          <w:rFonts w:ascii="Arial" w:hAnsi="Arial" w:cs="Arial"/>
+          <w:color w:val="555555"/>
+          <w:sz w:val="21"/>
+          <w:szCs w:val="21"/>
+          <w:shd w:val="clear" w:color="auto" w:fill="FFFFFF"/>
+        </w:rPr>
+        <w:t xml:space="preserve"> [VALUE] </w:t>
+      </w:r>
+      <w:proofErr w:type="spellStart"/>
       <w:r>
         <w:rPr>
           <w:rStyle w:val="HTMLCode"/>
@@ -2774,6 +3841,7 @@
         </w:rPr>
         <w:t>sqlstate_value</w:t>
       </w:r>
+      <w:proofErr w:type="spellEnd"/>
       <w:r>
         <w:rPr>
           <w:rFonts w:ascii="Arial" w:hAnsi="Arial" w:cs="Arial"/>
@@ -2782,12 +3850,42 @@
           <w:szCs w:val="21"/>
           <w:shd w:val="clear" w:color="auto" w:fill="FFFFFF"/>
         </w:rPr>
-        <w:t>: A 5-character string literal indicating an SQLSTATE value.</w:t>
-      </w:r>
-    </w:p>
-    <w:p>
-      <w:r>
-        <w:t xml:space="preserve">Similar to use to Oracle SQLCODE </w:t>
+        <w:t xml:space="preserve">: A 5-character string literal indicating an </w:t>
+      </w:r>
+      <w:proofErr w:type="spellStart"/>
+      <w:r>
+        <w:rPr>
+          <w:rFonts w:ascii="Arial" w:hAnsi="Arial" w:cs="Arial"/>
+          <w:color w:val="555555"/>
+          <w:sz w:val="21"/>
+          <w:szCs w:val="21"/>
+          <w:shd w:val="clear" w:color="auto" w:fill="FFFFFF"/>
+        </w:rPr>
+        <w:t>SQLSTATE</w:t>
+      </w:r>
+      <w:proofErr w:type="spellEnd"/>
+      <w:r>
+        <w:rPr>
+          <w:rFonts w:ascii="Arial" w:hAnsi="Arial" w:cs="Arial"/>
+          <w:color w:val="555555"/>
+          <w:sz w:val="21"/>
+          <w:szCs w:val="21"/>
+          <w:shd w:val="clear" w:color="auto" w:fill="FFFFFF"/>
+        </w:rPr>
+        <w:t xml:space="preserve"> value.</w:t>
+      </w:r>
+    </w:p>
+    <w:p>
+      <w:r>
+        <w:t xml:space="preserve">Similar to use to Oracle </w:t>
+      </w:r>
+      <w:proofErr w:type="spellStart"/>
+      <w:r>
+        <w:t>SQLCODE</w:t>
+      </w:r>
+      <w:proofErr w:type="spellEnd"/>
+      <w:r>
+        <w:t xml:space="preserve"> </w:t>
       </w:r>
     </w:p>
     <w:p/>
@@ -2799,7 +3897,15 @@
         <w:t xml:space="preserve">Signal </w:t>
       </w:r>
       <w:r>
-        <w:t xml:space="preserve">and Resignal </w:t>
+        <w:t xml:space="preserve">and </w:t>
+      </w:r>
+      <w:proofErr w:type="spellStart"/>
+      <w:r>
+        <w:t>Resignal</w:t>
+      </w:r>
+      <w:proofErr w:type="spellEnd"/>
+      <w:r>
+        <w:t xml:space="preserve"> </w:t>
       </w:r>
       <w:r>
         <w:t xml:space="preserve">(i.e. </w:t>
@@ -2807,83 +3913,55 @@
       <w:r>
         <w:t xml:space="preserve">RAISE and </w:t>
       </w:r>
-      <w:r>
-        <w:t>RAISE_APPLICATION_ERROR)</w:t>
+      <w:proofErr w:type="spellStart"/>
+      <w:r>
+        <w:t>RAISE_APPLICATION_ERROR</w:t>
+      </w:r>
+      <w:proofErr w:type="spellEnd"/>
+      <w:r>
+        <w:t>)</w:t>
       </w:r>
     </w:p>
     <w:p/>
     <w:p>
       <w:pPr>
-        <w:pStyle w:val="Heading2"/>
-      </w:pPr>
-      <w:r>
-        <w:t>Declare Inside</w:t>
-      </w:r>
+        <w:pStyle w:val="Heading3"/>
+      </w:pPr>
+      <w:r>
+        <w:t xml:space="preserve">Custom errors i.e. </w:t>
+      </w:r>
+      <w:proofErr w:type="spellStart"/>
+      <w:r>
+        <w:t>RAISE_APPLICATION_ERROR</w:t>
+      </w:r>
+      <w:proofErr w:type="spellEnd"/>
     </w:p>
     <w:p/>
     <w:p>
-      <w:r>
-        <w:t xml:space="preserve">DECLARE commands are INSIDE </w:t>
-      </w:r>
-      <w:r>
-        <w:t>begin… end</w:t>
+      <w:pPr>
+        <w:spacing w:after="0" w:line="240" w:lineRule="auto"/>
+      </w:pPr>
+      <w:r>
+        <w:t xml:space="preserve">Custom errors must use </w:t>
+      </w:r>
+      <w:proofErr w:type="spellStart"/>
+      <w:proofErr w:type="gramStart"/>
+      <w:r>
+        <w:t>sqlstate</w:t>
+      </w:r>
+      <w:proofErr w:type="spellEnd"/>
+      <w:r>
+        <w:t xml:space="preserve"> </w:t>
+      </w:r>
+      <w:r>
+        <w:t xml:space="preserve"> '</w:t>
+      </w:r>
+      <w:proofErr w:type="gramEnd"/>
+      <w:r>
+        <w:t xml:space="preserve">45000' </w:t>
       </w:r>
     </w:p>
     <w:p/>
-    <w:p>
-      <w:pPr>
-        <w:pStyle w:val="Heading2"/>
-      </w:pPr>
-      <w:r>
-        <w:t>Value Assignment</w:t>
-      </w:r>
-    </w:p>
-    <w:p/>
-    <w:p>
-      <w:r>
-        <w:t>To assign value use</w:t>
-      </w:r>
-    </w:p>
-    <w:p/>
-    <w:p>
-      <w:r>
-        <w:t xml:space="preserve">SET var := expression </w:t>
-      </w:r>
-    </w:p>
-    <w:p/>
-    <w:p>
-      <w:pPr>
-        <w:pStyle w:val="Heading2"/>
-      </w:pPr>
-      <w:r>
-        <w:t>Exception handling</w:t>
-      </w:r>
-    </w:p>
-    <w:p/>
-    <w:p>
-      <w:r>
-        <w:t>More info here:</w:t>
-      </w:r>
-    </w:p>
-    <w:p>
-      <w:hyperlink r:id="rId7" w:history="1">
-        <w:r>
-          <w:rPr>
-            <w:rStyle w:val="Hyperlink"/>
-          </w:rPr>
-          <w:t>https://dev.mysql.com/doc/refman/8.0/en/declare-handler.html</w:t>
-        </w:r>
-      </w:hyperlink>
-    </w:p>
-    <w:p/>
-    <w:p>
-      <w:r>
-        <w:t xml:space="preserve">Exceptions are </w:t>
-      </w:r>
-      <w:r>
-        <w:t>handled in declared handlers i.e.</w:t>
-      </w:r>
-    </w:p>
     <w:tbl>
       <w:tblPr>
         <w:tblStyle w:val="TableGrid"/>
@@ -2899,970 +3977,1217 @@
             <w:tcW w:w="9350" w:type="dxa"/>
           </w:tcPr>
           <w:p>
-            <w:pPr>
-              <w:rPr>
-                <w:rFonts w:ascii="Consolas" w:eastAsia="Times New Roman" w:hAnsi="Consolas" w:cs="Times New Roman"/>
-                <w:color w:val="000000"/>
-                <w:sz w:val="19"/>
-                <w:szCs w:val="19"/>
-                <w:shd w:val="clear" w:color="auto" w:fill="F8F8F8"/>
-                <w:lang w:val="en-CA" w:eastAsia="en-CA"/>
-              </w:rPr>
-            </w:pPr>
-            <w:r>
-              <w:rPr>
-                <w:rFonts w:ascii="Consolas" w:eastAsia="Times New Roman" w:hAnsi="Consolas" w:cs="Times New Roman"/>
-                <w:color w:val="0077AA"/>
-                <w:sz w:val="19"/>
-                <w:szCs w:val="19"/>
-                <w:bdr w:val="none" w:sz="0" w:space="0" w:color="auto" w:frame="1"/>
-                <w:shd w:val="clear" w:color="auto" w:fill="F8F8F8"/>
-                <w:lang w:val="en-CA" w:eastAsia="en-CA"/>
-              </w:rPr>
-              <w:t>DECLARE</w:t>
-            </w:r>
-            <w:r>
-              <w:rPr>
-                <w:rFonts w:ascii="Consolas" w:eastAsia="Times New Roman" w:hAnsi="Consolas" w:cs="Times New Roman"/>
-                <w:color w:val="000000"/>
-                <w:sz w:val="19"/>
-                <w:szCs w:val="19"/>
-                <w:shd w:val="clear" w:color="auto" w:fill="F8F8F8"/>
-                <w:lang w:val="en-CA" w:eastAsia="en-CA"/>
-              </w:rPr>
+            <w:r>
+              <w:t xml:space="preserve">declare </w:t>
+            </w:r>
+            <w:proofErr w:type="spellStart"/>
+            <w:r>
+              <w:t>err_msg</w:t>
+            </w:r>
+            <w:proofErr w:type="spellEnd"/>
+            <w:r>
               <w:t xml:space="preserve"> </w:t>
             </w:r>
-            <w:r>
-              <w:rPr>
-                <w:rFonts w:ascii="Consolas" w:eastAsia="Times New Roman" w:hAnsi="Consolas" w:cs="Times New Roman"/>
-                <w:i/>
-                <w:iCs/>
-                <w:color w:val="000000"/>
-                <w:sz w:val="19"/>
-                <w:szCs w:val="19"/>
-                <w:bdr w:val="none" w:sz="0" w:space="0" w:color="auto" w:frame="1"/>
-                <w:shd w:val="clear" w:color="auto" w:fill="F8F8F8"/>
-                <w:lang w:val="en-CA" w:eastAsia="en-CA"/>
-              </w:rPr>
-              <w:t>handler_action</w:t>
-            </w:r>
-            <w:r>
-              <w:rPr>
-                <w:rFonts w:ascii="Consolas" w:eastAsia="Times New Roman" w:hAnsi="Consolas" w:cs="Times New Roman"/>
-                <w:color w:val="000000"/>
-                <w:sz w:val="19"/>
-                <w:szCs w:val="19"/>
-                <w:shd w:val="clear" w:color="auto" w:fill="F8F8F8"/>
-                <w:lang w:val="en-CA" w:eastAsia="en-CA"/>
-              </w:rPr>
-              <w:t xml:space="preserve"> </w:t>
-            </w:r>
-            <w:r>
-              <w:rPr>
-                <w:rFonts w:ascii="Consolas" w:eastAsia="Times New Roman" w:hAnsi="Consolas" w:cs="Times New Roman"/>
-                <w:color w:val="0077AA"/>
-                <w:sz w:val="19"/>
-                <w:szCs w:val="19"/>
-                <w:bdr w:val="none" w:sz="0" w:space="0" w:color="auto" w:frame="1"/>
-                <w:shd w:val="clear" w:color="auto" w:fill="F8F8F8"/>
-                <w:lang w:val="en-CA" w:eastAsia="en-CA"/>
-              </w:rPr>
-              <w:t>HANDLER</w:t>
-            </w:r>
-          </w:p>
-          <w:p>
-            <w:pPr>
-              <w:rPr>
-                <w:rFonts w:ascii="Consolas" w:eastAsia="Times New Roman" w:hAnsi="Consolas" w:cs="Times New Roman"/>
-                <w:color w:val="000000"/>
-                <w:sz w:val="19"/>
-                <w:szCs w:val="19"/>
-                <w:shd w:val="clear" w:color="auto" w:fill="F8F8F8"/>
-                <w:lang w:val="en-CA" w:eastAsia="en-CA"/>
-              </w:rPr>
-            </w:pPr>
-            <w:r>
-              <w:rPr>
-                <w:rFonts w:ascii="Consolas" w:eastAsia="Times New Roman" w:hAnsi="Consolas" w:cs="Times New Roman"/>
-                <w:color w:val="000000"/>
-                <w:sz w:val="19"/>
-                <w:szCs w:val="19"/>
-                <w:shd w:val="clear" w:color="auto" w:fill="F8F8F8"/>
-                <w:lang w:val="en-CA" w:eastAsia="en-CA"/>
-              </w:rPr>
-              <w:t xml:space="preserve">    </w:t>
-            </w:r>
-            <w:r>
-              <w:rPr>
-                <w:rFonts w:ascii="Consolas" w:eastAsia="Times New Roman" w:hAnsi="Consolas" w:cs="Times New Roman"/>
-                <w:color w:val="0077AA"/>
-                <w:sz w:val="19"/>
-                <w:szCs w:val="19"/>
-                <w:bdr w:val="none" w:sz="0" w:space="0" w:color="auto" w:frame="1"/>
-                <w:shd w:val="clear" w:color="auto" w:fill="F8F8F8"/>
-                <w:lang w:val="en-CA" w:eastAsia="en-CA"/>
-              </w:rPr>
-              <w:t>FOR</w:t>
-            </w:r>
-            <w:r>
-              <w:rPr>
-                <w:rFonts w:ascii="Consolas" w:eastAsia="Times New Roman" w:hAnsi="Consolas" w:cs="Times New Roman"/>
-                <w:color w:val="000000"/>
-                <w:sz w:val="19"/>
-                <w:szCs w:val="19"/>
-                <w:shd w:val="clear" w:color="auto" w:fill="F8F8F8"/>
-                <w:lang w:val="en-CA" w:eastAsia="en-CA"/>
-              </w:rPr>
-              <w:t xml:space="preserve"> </w:t>
-            </w:r>
-            <w:r>
-              <w:rPr>
-                <w:rFonts w:ascii="Consolas" w:eastAsia="Times New Roman" w:hAnsi="Consolas" w:cs="Times New Roman"/>
-                <w:i/>
-                <w:iCs/>
-                <w:color w:val="000000"/>
-                <w:sz w:val="19"/>
-                <w:szCs w:val="19"/>
-                <w:bdr w:val="none" w:sz="0" w:space="0" w:color="auto" w:frame="1"/>
-                <w:shd w:val="clear" w:color="auto" w:fill="F8F8F8"/>
-                <w:lang w:val="en-CA" w:eastAsia="en-CA"/>
-              </w:rPr>
-              <w:t>condition_value</w:t>
-            </w:r>
-            <w:r>
-              <w:rPr>
-                <w:rFonts w:ascii="Consolas" w:eastAsia="Times New Roman" w:hAnsi="Consolas" w:cs="Times New Roman"/>
-                <w:color w:val="000000"/>
-                <w:sz w:val="19"/>
-                <w:szCs w:val="19"/>
-                <w:shd w:val="clear" w:color="auto" w:fill="F8F8F8"/>
-                <w:lang w:val="en-CA" w:eastAsia="en-CA"/>
-              </w:rPr>
-              <w:t xml:space="preserve"> </w:t>
-            </w:r>
-            <w:r>
-              <w:rPr>
-                <w:rFonts w:ascii="Consolas" w:eastAsia="Times New Roman" w:hAnsi="Consolas" w:cs="Times New Roman"/>
-                <w:color w:val="999999"/>
-                <w:sz w:val="19"/>
-                <w:szCs w:val="19"/>
-                <w:bdr w:val="none" w:sz="0" w:space="0" w:color="auto" w:frame="1"/>
-                <w:shd w:val="clear" w:color="auto" w:fill="F8F8F8"/>
-                <w:lang w:val="en-CA" w:eastAsia="en-CA"/>
-              </w:rPr>
-              <w:t>[,</w:t>
-            </w:r>
-            <w:r>
-              <w:rPr>
-                <w:rFonts w:ascii="Consolas" w:eastAsia="Times New Roman" w:hAnsi="Consolas" w:cs="Times New Roman"/>
-                <w:color w:val="000000"/>
-                <w:sz w:val="19"/>
-                <w:szCs w:val="19"/>
-                <w:shd w:val="clear" w:color="auto" w:fill="F8F8F8"/>
-                <w:lang w:val="en-CA" w:eastAsia="en-CA"/>
-              </w:rPr>
-              <w:t xml:space="preserve"> </w:t>
-            </w:r>
-            <w:r>
-              <w:rPr>
-                <w:rFonts w:ascii="Consolas" w:eastAsia="Times New Roman" w:hAnsi="Consolas" w:cs="Times New Roman"/>
-                <w:i/>
-                <w:iCs/>
-                <w:color w:val="000000"/>
-                <w:sz w:val="19"/>
-                <w:szCs w:val="19"/>
-                <w:bdr w:val="none" w:sz="0" w:space="0" w:color="auto" w:frame="1"/>
-                <w:shd w:val="clear" w:color="auto" w:fill="F8F8F8"/>
-                <w:lang w:val="en-CA" w:eastAsia="en-CA"/>
-              </w:rPr>
-              <w:t>condition_value</w:t>
-            </w:r>
-            <w:r>
-              <w:rPr>
-                <w:rFonts w:ascii="Consolas" w:eastAsia="Times New Roman" w:hAnsi="Consolas" w:cs="Times New Roman"/>
-                <w:color w:val="999999"/>
-                <w:sz w:val="19"/>
-                <w:szCs w:val="19"/>
-                <w:bdr w:val="none" w:sz="0" w:space="0" w:color="auto" w:frame="1"/>
-                <w:shd w:val="clear" w:color="auto" w:fill="F8F8F8"/>
-                <w:lang w:val="en-CA" w:eastAsia="en-CA"/>
-              </w:rPr>
-              <w:t>]</w:t>
-            </w:r>
-            <w:r>
-              <w:rPr>
-                <w:rFonts w:ascii="Consolas" w:eastAsia="Times New Roman" w:hAnsi="Consolas" w:cs="Times New Roman"/>
-                <w:color w:val="000000"/>
-                <w:sz w:val="19"/>
-                <w:szCs w:val="19"/>
-                <w:shd w:val="clear" w:color="auto" w:fill="F8F8F8"/>
-                <w:lang w:val="en-CA" w:eastAsia="en-CA"/>
-              </w:rPr>
-              <w:t xml:space="preserve"> </w:t>
-            </w:r>
-            <w:r>
-              <w:rPr>
-                <w:rFonts w:ascii="Consolas" w:eastAsia="Times New Roman" w:hAnsi="Consolas" w:cs="Times New Roman"/>
-                <w:color w:val="999999"/>
-                <w:sz w:val="19"/>
-                <w:szCs w:val="19"/>
-                <w:bdr w:val="none" w:sz="0" w:space="0" w:color="auto" w:frame="1"/>
-                <w:shd w:val="clear" w:color="auto" w:fill="F8F8F8"/>
-                <w:lang w:val="en-CA" w:eastAsia="en-CA"/>
-              </w:rPr>
-              <w:t>...</w:t>
-            </w:r>
-          </w:p>
-          <w:p>
-            <w:pPr>
-              <w:rPr>
-                <w:rFonts w:ascii="Consolas" w:eastAsia="Times New Roman" w:hAnsi="Consolas" w:cs="Times New Roman"/>
-                <w:color w:val="000000"/>
-                <w:sz w:val="19"/>
-                <w:szCs w:val="19"/>
-                <w:shd w:val="clear" w:color="auto" w:fill="F8F8F8"/>
-                <w:lang w:val="en-CA" w:eastAsia="en-CA"/>
-              </w:rPr>
-            </w:pPr>
-            <w:r>
-              <w:rPr>
-                <w:rFonts w:ascii="Consolas" w:eastAsia="Times New Roman" w:hAnsi="Consolas" w:cs="Times New Roman"/>
-                <w:color w:val="000000"/>
-                <w:sz w:val="19"/>
-                <w:szCs w:val="19"/>
-                <w:shd w:val="clear" w:color="auto" w:fill="F8F8F8"/>
-                <w:lang w:val="en-CA" w:eastAsia="en-CA"/>
-              </w:rPr>
-              <w:t xml:space="preserve">    </w:t>
-            </w:r>
-            <w:r>
-              <w:rPr>
-                <w:rFonts w:ascii="Consolas" w:eastAsia="Times New Roman" w:hAnsi="Consolas" w:cs="Times New Roman"/>
-                <w:i/>
-                <w:iCs/>
-                <w:color w:val="000000"/>
-                <w:sz w:val="19"/>
-                <w:szCs w:val="19"/>
-                <w:bdr w:val="none" w:sz="0" w:space="0" w:color="auto" w:frame="1"/>
-                <w:shd w:val="clear" w:color="auto" w:fill="F8F8F8"/>
-                <w:lang w:val="en-CA" w:eastAsia="en-CA"/>
-              </w:rPr>
-              <w:t>statement</w:t>
-            </w:r>
-          </w:p>
-          <w:p>
-            <w:pPr>
-              <w:rPr>
-                <w:rFonts w:ascii="Consolas" w:eastAsia="Times New Roman" w:hAnsi="Consolas" w:cs="Times New Roman"/>
-                <w:color w:val="000000"/>
-                <w:sz w:val="19"/>
-                <w:szCs w:val="19"/>
-                <w:shd w:val="clear" w:color="auto" w:fill="F8F8F8"/>
-                <w:lang w:val="en-CA" w:eastAsia="en-CA"/>
-              </w:rPr>
-            </w:pPr>
-          </w:p>
-          <w:p>
-            <w:pPr>
-              <w:rPr>
-                <w:rFonts w:ascii="Consolas" w:eastAsia="Times New Roman" w:hAnsi="Consolas" w:cs="Times New Roman"/>
-                <w:color w:val="000000"/>
-                <w:sz w:val="19"/>
-                <w:szCs w:val="19"/>
-                <w:shd w:val="clear" w:color="auto" w:fill="F8F8F8"/>
-                <w:lang w:val="en-CA" w:eastAsia="en-CA"/>
-              </w:rPr>
-            </w:pPr>
-            <w:r>
-              <w:rPr>
-                <w:rFonts w:ascii="Consolas" w:eastAsia="Times New Roman" w:hAnsi="Consolas" w:cs="Times New Roman"/>
-                <w:i/>
-                <w:iCs/>
-                <w:color w:val="000000"/>
-                <w:sz w:val="19"/>
-                <w:szCs w:val="19"/>
-                <w:bdr w:val="none" w:sz="0" w:space="0" w:color="auto" w:frame="1"/>
-                <w:shd w:val="clear" w:color="auto" w:fill="F8F8F8"/>
-                <w:lang w:val="en-CA" w:eastAsia="en-CA"/>
-              </w:rPr>
-              <w:t>handler_action</w:t>
-            </w:r>
-            <w:r>
-              <w:rPr>
-                <w:rFonts w:ascii="Consolas" w:eastAsia="Times New Roman" w:hAnsi="Consolas" w:cs="Times New Roman"/>
-                <w:color w:val="000000"/>
-                <w:sz w:val="19"/>
-                <w:szCs w:val="19"/>
-                <w:shd w:val="clear" w:color="auto" w:fill="F8F8F8"/>
-                <w:lang w:val="en-CA" w:eastAsia="en-CA"/>
-              </w:rPr>
-              <w:t>: {</w:t>
-            </w:r>
-          </w:p>
-          <w:p>
-            <w:pPr>
-              <w:rPr>
-                <w:rFonts w:ascii="Consolas" w:eastAsia="Times New Roman" w:hAnsi="Consolas" w:cs="Times New Roman"/>
-                <w:color w:val="000000"/>
-                <w:sz w:val="19"/>
-                <w:szCs w:val="19"/>
-                <w:shd w:val="clear" w:color="auto" w:fill="F8F8F8"/>
-                <w:lang w:val="en-CA" w:eastAsia="en-CA"/>
-              </w:rPr>
-            </w:pPr>
-            <w:r>
-              <w:rPr>
-                <w:rFonts w:ascii="Consolas" w:eastAsia="Times New Roman" w:hAnsi="Consolas" w:cs="Times New Roman"/>
-                <w:color w:val="000000"/>
-                <w:sz w:val="19"/>
-                <w:szCs w:val="19"/>
-                <w:shd w:val="clear" w:color="auto" w:fill="F8F8F8"/>
-                <w:lang w:val="en-CA" w:eastAsia="en-CA"/>
-              </w:rPr>
-              <w:t xml:space="preserve">    </w:t>
-            </w:r>
-            <w:r>
-              <w:rPr>
-                <w:rFonts w:ascii="Consolas" w:eastAsia="Times New Roman" w:hAnsi="Consolas" w:cs="Times New Roman"/>
-                <w:color w:val="0077AA"/>
-                <w:sz w:val="19"/>
-                <w:szCs w:val="19"/>
-                <w:bdr w:val="none" w:sz="0" w:space="0" w:color="auto" w:frame="1"/>
-                <w:shd w:val="clear" w:color="auto" w:fill="F8F8F8"/>
-                <w:lang w:val="en-CA" w:eastAsia="en-CA"/>
-              </w:rPr>
-              <w:t>CONTINUE</w:t>
-            </w:r>
-          </w:p>
-          <w:p>
-            <w:pPr>
-              <w:rPr>
-                <w:rFonts w:ascii="Consolas" w:eastAsia="Times New Roman" w:hAnsi="Consolas" w:cs="Times New Roman"/>
-                <w:color w:val="000000"/>
-                <w:sz w:val="19"/>
-                <w:szCs w:val="19"/>
-                <w:shd w:val="clear" w:color="auto" w:fill="F8F8F8"/>
-                <w:lang w:val="en-CA" w:eastAsia="en-CA"/>
-              </w:rPr>
-            </w:pPr>
-            <w:r>
-              <w:rPr>
-                <w:rFonts w:ascii="Consolas" w:eastAsia="Times New Roman" w:hAnsi="Consolas" w:cs="Times New Roman"/>
-                <w:color w:val="000000"/>
-                <w:sz w:val="19"/>
-                <w:szCs w:val="19"/>
-                <w:shd w:val="clear" w:color="auto" w:fill="F8F8F8"/>
-                <w:lang w:val="en-CA" w:eastAsia="en-CA"/>
-              </w:rPr>
-              <w:t xml:space="preserve">  </w:t>
-            </w:r>
-            <w:r>
-              <w:rPr>
-                <w:rFonts w:ascii="Consolas" w:eastAsia="Times New Roman" w:hAnsi="Consolas" w:cs="Times New Roman"/>
-                <w:color w:val="A67F59"/>
-                <w:sz w:val="19"/>
-                <w:szCs w:val="19"/>
-                <w:bdr w:val="none" w:sz="0" w:space="0" w:color="auto" w:frame="1"/>
-                <w:shd w:val="clear" w:color="auto" w:fill="F8F8F8"/>
-                <w:lang w:val="en-CA" w:eastAsia="en-CA"/>
-              </w:rPr>
-              <w:t>|</w:t>
-            </w:r>
-            <w:r>
-              <w:rPr>
-                <w:rFonts w:ascii="Consolas" w:eastAsia="Times New Roman" w:hAnsi="Consolas" w:cs="Times New Roman"/>
-                <w:color w:val="000000"/>
-                <w:sz w:val="19"/>
-                <w:szCs w:val="19"/>
-                <w:shd w:val="clear" w:color="auto" w:fill="F8F8F8"/>
-                <w:lang w:val="en-CA" w:eastAsia="en-CA"/>
-              </w:rPr>
-              <w:t xml:space="preserve"> </w:t>
-            </w:r>
-            <w:r>
-              <w:rPr>
-                <w:rFonts w:ascii="Consolas" w:eastAsia="Times New Roman" w:hAnsi="Consolas" w:cs="Times New Roman"/>
-                <w:color w:val="0077AA"/>
-                <w:sz w:val="19"/>
-                <w:szCs w:val="19"/>
-                <w:bdr w:val="none" w:sz="0" w:space="0" w:color="auto" w:frame="1"/>
-                <w:shd w:val="clear" w:color="auto" w:fill="F8F8F8"/>
-                <w:lang w:val="en-CA" w:eastAsia="en-CA"/>
-              </w:rPr>
-              <w:t>EXIT</w:t>
-            </w:r>
-          </w:p>
-          <w:p>
-            <w:pPr>
-              <w:rPr>
-                <w:rFonts w:ascii="Consolas" w:eastAsia="Times New Roman" w:hAnsi="Consolas" w:cs="Times New Roman"/>
-                <w:color w:val="000000"/>
-                <w:sz w:val="19"/>
-                <w:szCs w:val="19"/>
-                <w:shd w:val="clear" w:color="auto" w:fill="F8F8F8"/>
-                <w:lang w:val="en-CA" w:eastAsia="en-CA"/>
-              </w:rPr>
-            </w:pPr>
-            <w:r>
-              <w:rPr>
-                <w:rFonts w:ascii="Consolas" w:eastAsia="Times New Roman" w:hAnsi="Consolas" w:cs="Times New Roman"/>
-                <w:color w:val="000000"/>
-                <w:sz w:val="19"/>
-                <w:szCs w:val="19"/>
-                <w:shd w:val="clear" w:color="auto" w:fill="F8F8F8"/>
-                <w:lang w:val="en-CA" w:eastAsia="en-CA"/>
-              </w:rPr>
-              <w:t xml:space="preserve">  </w:t>
-            </w:r>
-            <w:r>
-              <w:rPr>
-                <w:rFonts w:ascii="Consolas" w:eastAsia="Times New Roman" w:hAnsi="Consolas" w:cs="Times New Roman"/>
-                <w:color w:val="A67F59"/>
-                <w:sz w:val="19"/>
-                <w:szCs w:val="19"/>
-                <w:bdr w:val="none" w:sz="0" w:space="0" w:color="auto" w:frame="1"/>
-                <w:shd w:val="clear" w:color="auto" w:fill="F8F8F8"/>
-                <w:lang w:val="en-CA" w:eastAsia="en-CA"/>
-              </w:rPr>
-              <w:t>|</w:t>
-            </w:r>
-            <w:r>
-              <w:rPr>
-                <w:rFonts w:ascii="Consolas" w:eastAsia="Times New Roman" w:hAnsi="Consolas" w:cs="Times New Roman"/>
-                <w:color w:val="000000"/>
-                <w:sz w:val="19"/>
-                <w:szCs w:val="19"/>
-                <w:shd w:val="clear" w:color="auto" w:fill="F8F8F8"/>
-                <w:lang w:val="en-CA" w:eastAsia="en-CA"/>
-              </w:rPr>
-              <w:t xml:space="preserve"> </w:t>
-            </w:r>
-            <w:r>
-              <w:rPr>
-                <w:rFonts w:ascii="Consolas" w:eastAsia="Times New Roman" w:hAnsi="Consolas" w:cs="Times New Roman"/>
-                <w:color w:val="0077AA"/>
-                <w:sz w:val="19"/>
-                <w:szCs w:val="19"/>
-                <w:bdr w:val="none" w:sz="0" w:space="0" w:color="auto" w:frame="1"/>
-                <w:shd w:val="clear" w:color="auto" w:fill="F8F8F8"/>
-                <w:lang w:val="en-CA" w:eastAsia="en-CA"/>
-              </w:rPr>
-              <w:t>UNDO</w:t>
-            </w:r>
-          </w:p>
-          <w:p>
-            <w:pPr>
-              <w:rPr>
-                <w:rFonts w:ascii="Consolas" w:eastAsia="Times New Roman" w:hAnsi="Consolas" w:cs="Times New Roman"/>
-                <w:color w:val="000000"/>
-                <w:sz w:val="19"/>
-                <w:szCs w:val="19"/>
-                <w:shd w:val="clear" w:color="auto" w:fill="F8F8F8"/>
-                <w:lang w:val="en-CA" w:eastAsia="en-CA"/>
-              </w:rPr>
-            </w:pPr>
-            <w:r>
-              <w:rPr>
-                <w:rFonts w:ascii="Consolas" w:eastAsia="Times New Roman" w:hAnsi="Consolas" w:cs="Times New Roman"/>
-                <w:color w:val="000000"/>
-                <w:sz w:val="19"/>
-                <w:szCs w:val="19"/>
-                <w:shd w:val="clear" w:color="auto" w:fill="F8F8F8"/>
-                <w:lang w:val="en-CA" w:eastAsia="en-CA"/>
-              </w:rPr>
-              <w:t>}</w:t>
-            </w:r>
-          </w:p>
-          <w:p>
-            <w:pPr>
-              <w:rPr>
-                <w:rFonts w:ascii="Consolas" w:eastAsia="Times New Roman" w:hAnsi="Consolas" w:cs="Times New Roman"/>
-                <w:color w:val="000000"/>
-                <w:sz w:val="19"/>
-                <w:szCs w:val="19"/>
-                <w:shd w:val="clear" w:color="auto" w:fill="F8F8F8"/>
-                <w:lang w:val="en-CA" w:eastAsia="en-CA"/>
-              </w:rPr>
-            </w:pPr>
-          </w:p>
-          <w:p>
-            <w:pPr>
-              <w:rPr>
-                <w:rFonts w:ascii="Consolas" w:eastAsia="Times New Roman" w:hAnsi="Consolas" w:cs="Times New Roman"/>
-                <w:color w:val="000000"/>
-                <w:sz w:val="19"/>
-                <w:szCs w:val="19"/>
-                <w:shd w:val="clear" w:color="auto" w:fill="F8F8F8"/>
-                <w:lang w:val="en-CA" w:eastAsia="en-CA"/>
-              </w:rPr>
-            </w:pPr>
-            <w:r>
-              <w:rPr>
-                <w:rFonts w:ascii="Consolas" w:eastAsia="Times New Roman" w:hAnsi="Consolas" w:cs="Times New Roman"/>
-                <w:i/>
-                <w:iCs/>
-                <w:color w:val="000000"/>
-                <w:sz w:val="19"/>
-                <w:szCs w:val="19"/>
-                <w:bdr w:val="none" w:sz="0" w:space="0" w:color="auto" w:frame="1"/>
-                <w:shd w:val="clear" w:color="auto" w:fill="F8F8F8"/>
-                <w:lang w:val="en-CA" w:eastAsia="en-CA"/>
-              </w:rPr>
-              <w:t>condition_value</w:t>
-            </w:r>
-            <w:r>
-              <w:rPr>
-                <w:rFonts w:ascii="Consolas" w:eastAsia="Times New Roman" w:hAnsi="Consolas" w:cs="Times New Roman"/>
-                <w:color w:val="000000"/>
-                <w:sz w:val="19"/>
-                <w:szCs w:val="19"/>
-                <w:shd w:val="clear" w:color="auto" w:fill="F8F8F8"/>
-                <w:lang w:val="en-CA" w:eastAsia="en-CA"/>
-              </w:rPr>
-              <w:t>: {</w:t>
-            </w:r>
-          </w:p>
-          <w:p>
-            <w:pPr>
-              <w:rPr>
-                <w:rFonts w:ascii="Consolas" w:eastAsia="Times New Roman" w:hAnsi="Consolas" w:cs="Times New Roman"/>
-                <w:color w:val="000000"/>
-                <w:sz w:val="19"/>
-                <w:szCs w:val="19"/>
-                <w:shd w:val="clear" w:color="auto" w:fill="F8F8F8"/>
-                <w:lang w:val="en-CA" w:eastAsia="en-CA"/>
-              </w:rPr>
-            </w:pPr>
-            <w:r>
-              <w:rPr>
-                <w:rFonts w:ascii="Consolas" w:eastAsia="Times New Roman" w:hAnsi="Consolas" w:cs="Times New Roman"/>
-                <w:color w:val="000000"/>
-                <w:sz w:val="19"/>
-                <w:szCs w:val="19"/>
-                <w:shd w:val="clear" w:color="auto" w:fill="F8F8F8"/>
-                <w:lang w:val="en-CA" w:eastAsia="en-CA"/>
-              </w:rPr>
-              <w:t xml:space="preserve">    </w:t>
-            </w:r>
-            <w:r>
-              <w:rPr>
-                <w:rFonts w:ascii="Consolas" w:eastAsia="Times New Roman" w:hAnsi="Consolas" w:cs="Times New Roman"/>
-                <w:i/>
-                <w:iCs/>
-                <w:color w:val="000000"/>
-                <w:sz w:val="19"/>
-                <w:szCs w:val="19"/>
-                <w:bdr w:val="none" w:sz="0" w:space="0" w:color="auto" w:frame="1"/>
-                <w:shd w:val="clear" w:color="auto" w:fill="F8F8F8"/>
-                <w:lang w:val="en-CA" w:eastAsia="en-CA"/>
-              </w:rPr>
-              <w:t>mysql_error_code</w:t>
-            </w:r>
-          </w:p>
-          <w:p>
-            <w:pPr>
-              <w:rPr>
-                <w:rFonts w:ascii="Consolas" w:eastAsia="Times New Roman" w:hAnsi="Consolas" w:cs="Times New Roman"/>
-                <w:color w:val="000000"/>
-                <w:sz w:val="19"/>
-                <w:szCs w:val="19"/>
-                <w:shd w:val="clear" w:color="auto" w:fill="F8F8F8"/>
-                <w:lang w:val="en-CA" w:eastAsia="en-CA"/>
-              </w:rPr>
-            </w:pPr>
-            <w:r>
-              <w:rPr>
-                <w:rFonts w:ascii="Consolas" w:eastAsia="Times New Roman" w:hAnsi="Consolas" w:cs="Times New Roman"/>
-                <w:color w:val="000000"/>
-                <w:sz w:val="19"/>
-                <w:szCs w:val="19"/>
-                <w:shd w:val="clear" w:color="auto" w:fill="F8F8F8"/>
-                <w:lang w:val="en-CA" w:eastAsia="en-CA"/>
-              </w:rPr>
-              <w:t xml:space="preserve">  </w:t>
-            </w:r>
-            <w:r>
-              <w:rPr>
-                <w:rFonts w:ascii="Consolas" w:eastAsia="Times New Roman" w:hAnsi="Consolas" w:cs="Times New Roman"/>
-                <w:color w:val="A67F59"/>
-                <w:sz w:val="19"/>
-                <w:szCs w:val="19"/>
-                <w:bdr w:val="none" w:sz="0" w:space="0" w:color="auto" w:frame="1"/>
-                <w:shd w:val="clear" w:color="auto" w:fill="F8F8F8"/>
-                <w:lang w:val="en-CA" w:eastAsia="en-CA"/>
-              </w:rPr>
-              <w:t>|</w:t>
-            </w:r>
-            <w:r>
-              <w:rPr>
-                <w:rFonts w:ascii="Consolas" w:eastAsia="Times New Roman" w:hAnsi="Consolas" w:cs="Times New Roman"/>
-                <w:color w:val="000000"/>
-                <w:sz w:val="19"/>
-                <w:szCs w:val="19"/>
-                <w:shd w:val="clear" w:color="auto" w:fill="F8F8F8"/>
-                <w:lang w:val="en-CA" w:eastAsia="en-CA"/>
-              </w:rPr>
-              <w:t xml:space="preserve"> </w:t>
-            </w:r>
-            <w:r>
-              <w:rPr>
-                <w:rFonts w:ascii="Consolas" w:eastAsia="Times New Roman" w:hAnsi="Consolas" w:cs="Times New Roman"/>
-                <w:color w:val="0077AA"/>
-                <w:sz w:val="19"/>
-                <w:szCs w:val="19"/>
-                <w:bdr w:val="none" w:sz="0" w:space="0" w:color="auto" w:frame="1"/>
-                <w:shd w:val="clear" w:color="auto" w:fill="F8F8F8"/>
-                <w:lang w:val="en-CA" w:eastAsia="en-CA"/>
-              </w:rPr>
-              <w:t>SQLSTATE</w:t>
-            </w:r>
-            <w:r>
-              <w:rPr>
-                <w:rFonts w:ascii="Consolas" w:eastAsia="Times New Roman" w:hAnsi="Consolas" w:cs="Times New Roman"/>
-                <w:color w:val="000000"/>
-                <w:sz w:val="19"/>
-                <w:szCs w:val="19"/>
-                <w:shd w:val="clear" w:color="auto" w:fill="F8F8F8"/>
-                <w:lang w:val="en-CA" w:eastAsia="en-CA"/>
-              </w:rPr>
-              <w:t xml:space="preserve"> </w:t>
-            </w:r>
-            <w:r>
-              <w:rPr>
-                <w:rFonts w:ascii="Consolas" w:eastAsia="Times New Roman" w:hAnsi="Consolas" w:cs="Times New Roman"/>
-                <w:color w:val="999999"/>
-                <w:sz w:val="19"/>
-                <w:szCs w:val="19"/>
-                <w:bdr w:val="none" w:sz="0" w:space="0" w:color="auto" w:frame="1"/>
-                <w:shd w:val="clear" w:color="auto" w:fill="F8F8F8"/>
-                <w:lang w:val="en-CA" w:eastAsia="en-CA"/>
-              </w:rPr>
-              <w:t>[</w:t>
-            </w:r>
-            <w:r>
-              <w:rPr>
-                <w:rFonts w:ascii="Consolas" w:eastAsia="Times New Roman" w:hAnsi="Consolas" w:cs="Times New Roman"/>
-                <w:color w:val="0077AA"/>
-                <w:sz w:val="19"/>
-                <w:szCs w:val="19"/>
-                <w:bdr w:val="none" w:sz="0" w:space="0" w:color="auto" w:frame="1"/>
-                <w:shd w:val="clear" w:color="auto" w:fill="F8F8F8"/>
-                <w:lang w:val="en-CA" w:eastAsia="en-CA"/>
-              </w:rPr>
-              <w:t>VALUE</w:t>
-            </w:r>
-            <w:r>
-              <w:rPr>
-                <w:rFonts w:ascii="Consolas" w:eastAsia="Times New Roman" w:hAnsi="Consolas" w:cs="Times New Roman"/>
-                <w:color w:val="999999"/>
-                <w:sz w:val="19"/>
-                <w:szCs w:val="19"/>
-                <w:bdr w:val="none" w:sz="0" w:space="0" w:color="auto" w:frame="1"/>
-                <w:shd w:val="clear" w:color="auto" w:fill="F8F8F8"/>
-                <w:lang w:val="en-CA" w:eastAsia="en-CA"/>
-              </w:rPr>
-              <w:t>]</w:t>
-            </w:r>
-            <w:r>
-              <w:rPr>
-                <w:rFonts w:ascii="Consolas" w:eastAsia="Times New Roman" w:hAnsi="Consolas" w:cs="Times New Roman"/>
-                <w:color w:val="000000"/>
-                <w:sz w:val="19"/>
-                <w:szCs w:val="19"/>
-                <w:shd w:val="clear" w:color="auto" w:fill="F8F8F8"/>
-                <w:lang w:val="en-CA" w:eastAsia="en-CA"/>
-              </w:rPr>
-              <w:t xml:space="preserve"> </w:t>
-            </w:r>
-            <w:r>
-              <w:rPr>
-                <w:rFonts w:ascii="Consolas" w:eastAsia="Times New Roman" w:hAnsi="Consolas" w:cs="Times New Roman"/>
-                <w:i/>
-                <w:iCs/>
-                <w:color w:val="000000"/>
-                <w:sz w:val="19"/>
-                <w:szCs w:val="19"/>
-                <w:bdr w:val="none" w:sz="0" w:space="0" w:color="auto" w:frame="1"/>
-                <w:shd w:val="clear" w:color="auto" w:fill="F8F8F8"/>
-                <w:lang w:val="en-CA" w:eastAsia="en-CA"/>
-              </w:rPr>
-              <w:t>sqlstate_value</w:t>
-            </w:r>
-          </w:p>
-          <w:p>
-            <w:pPr>
-              <w:rPr>
-                <w:rFonts w:ascii="Consolas" w:eastAsia="Times New Roman" w:hAnsi="Consolas" w:cs="Times New Roman"/>
-                <w:color w:val="000000"/>
-                <w:sz w:val="19"/>
-                <w:szCs w:val="19"/>
-                <w:shd w:val="clear" w:color="auto" w:fill="F8F8F8"/>
-                <w:lang w:val="en-CA" w:eastAsia="en-CA"/>
-              </w:rPr>
-            </w:pPr>
-            <w:r>
-              <w:rPr>
-                <w:rFonts w:ascii="Consolas" w:eastAsia="Times New Roman" w:hAnsi="Consolas" w:cs="Times New Roman"/>
-                <w:color w:val="000000"/>
-                <w:sz w:val="19"/>
-                <w:szCs w:val="19"/>
-                <w:shd w:val="clear" w:color="auto" w:fill="F8F8F8"/>
-                <w:lang w:val="en-CA" w:eastAsia="en-CA"/>
-              </w:rPr>
-              <w:t xml:space="preserve">  </w:t>
-            </w:r>
-            <w:r>
-              <w:rPr>
-                <w:rFonts w:ascii="Consolas" w:eastAsia="Times New Roman" w:hAnsi="Consolas" w:cs="Times New Roman"/>
-                <w:color w:val="A67F59"/>
-                <w:sz w:val="19"/>
-                <w:szCs w:val="19"/>
-                <w:bdr w:val="none" w:sz="0" w:space="0" w:color="auto" w:frame="1"/>
-                <w:shd w:val="clear" w:color="auto" w:fill="F8F8F8"/>
-                <w:lang w:val="en-CA" w:eastAsia="en-CA"/>
-              </w:rPr>
-              <w:t>|</w:t>
-            </w:r>
-            <w:r>
-              <w:rPr>
-                <w:rFonts w:ascii="Consolas" w:eastAsia="Times New Roman" w:hAnsi="Consolas" w:cs="Times New Roman"/>
-                <w:color w:val="000000"/>
-                <w:sz w:val="19"/>
-                <w:szCs w:val="19"/>
-                <w:shd w:val="clear" w:color="auto" w:fill="F8F8F8"/>
-                <w:lang w:val="en-CA" w:eastAsia="en-CA"/>
-              </w:rPr>
-              <w:t xml:space="preserve"> </w:t>
-            </w:r>
-            <w:r>
-              <w:rPr>
-                <w:rFonts w:ascii="Consolas" w:eastAsia="Times New Roman" w:hAnsi="Consolas" w:cs="Times New Roman"/>
-                <w:i/>
-                <w:iCs/>
-                <w:color w:val="000000"/>
-                <w:sz w:val="19"/>
-                <w:szCs w:val="19"/>
-                <w:bdr w:val="none" w:sz="0" w:space="0" w:color="auto" w:frame="1"/>
-                <w:shd w:val="clear" w:color="auto" w:fill="F8F8F8"/>
-                <w:lang w:val="en-CA" w:eastAsia="en-CA"/>
-              </w:rPr>
-              <w:t>condition_name</w:t>
-            </w:r>
-          </w:p>
-          <w:p>
-            <w:pPr>
-              <w:rPr>
-                <w:rFonts w:ascii="Consolas" w:eastAsia="Times New Roman" w:hAnsi="Consolas" w:cs="Times New Roman"/>
-                <w:color w:val="000000"/>
-                <w:sz w:val="19"/>
-                <w:szCs w:val="19"/>
-                <w:shd w:val="clear" w:color="auto" w:fill="F8F8F8"/>
-                <w:lang w:val="en-CA" w:eastAsia="en-CA"/>
-              </w:rPr>
-            </w:pPr>
-            <w:r>
-              <w:rPr>
-                <w:rFonts w:ascii="Consolas" w:eastAsia="Times New Roman" w:hAnsi="Consolas" w:cs="Times New Roman"/>
-                <w:color w:val="000000"/>
-                <w:sz w:val="19"/>
-                <w:szCs w:val="19"/>
-                <w:shd w:val="clear" w:color="auto" w:fill="F8F8F8"/>
-                <w:lang w:val="en-CA" w:eastAsia="en-CA"/>
-              </w:rPr>
-              <w:t xml:space="preserve">  </w:t>
-            </w:r>
-            <w:r>
-              <w:rPr>
-                <w:rFonts w:ascii="Consolas" w:eastAsia="Times New Roman" w:hAnsi="Consolas" w:cs="Times New Roman"/>
-                <w:color w:val="A67F59"/>
-                <w:sz w:val="19"/>
-                <w:szCs w:val="19"/>
-                <w:bdr w:val="none" w:sz="0" w:space="0" w:color="auto" w:frame="1"/>
-                <w:shd w:val="clear" w:color="auto" w:fill="F8F8F8"/>
-                <w:lang w:val="en-CA" w:eastAsia="en-CA"/>
-              </w:rPr>
-              <w:t>|</w:t>
-            </w:r>
-            <w:r>
-              <w:rPr>
-                <w:rFonts w:ascii="Consolas" w:eastAsia="Times New Roman" w:hAnsi="Consolas" w:cs="Times New Roman"/>
-                <w:color w:val="000000"/>
-                <w:sz w:val="19"/>
-                <w:szCs w:val="19"/>
-                <w:shd w:val="clear" w:color="auto" w:fill="F8F8F8"/>
-                <w:lang w:val="en-CA" w:eastAsia="en-CA"/>
-              </w:rPr>
-              <w:t xml:space="preserve"> </w:t>
-            </w:r>
-            <w:r>
-              <w:rPr>
-                <w:rFonts w:ascii="Consolas" w:eastAsia="Times New Roman" w:hAnsi="Consolas" w:cs="Times New Roman"/>
-                <w:color w:val="0077AA"/>
-                <w:sz w:val="19"/>
-                <w:szCs w:val="19"/>
-                <w:bdr w:val="none" w:sz="0" w:space="0" w:color="auto" w:frame="1"/>
-                <w:shd w:val="clear" w:color="auto" w:fill="F8F8F8"/>
-                <w:lang w:val="en-CA" w:eastAsia="en-CA"/>
-              </w:rPr>
-              <w:t>SQLWARNING</w:t>
-            </w:r>
-          </w:p>
-          <w:p>
-            <w:pPr>
-              <w:rPr>
-                <w:rFonts w:ascii="Consolas" w:eastAsia="Times New Roman" w:hAnsi="Consolas" w:cs="Times New Roman"/>
-                <w:color w:val="000000"/>
-                <w:sz w:val="19"/>
-                <w:szCs w:val="19"/>
-                <w:shd w:val="clear" w:color="auto" w:fill="F8F8F8"/>
-                <w:lang w:val="en-CA" w:eastAsia="en-CA"/>
-              </w:rPr>
-            </w:pPr>
-            <w:r>
-              <w:rPr>
-                <w:rFonts w:ascii="Consolas" w:eastAsia="Times New Roman" w:hAnsi="Consolas" w:cs="Times New Roman"/>
-                <w:color w:val="000000"/>
-                <w:sz w:val="19"/>
-                <w:szCs w:val="19"/>
-                <w:shd w:val="clear" w:color="auto" w:fill="F8F8F8"/>
-                <w:lang w:val="en-CA" w:eastAsia="en-CA"/>
-              </w:rPr>
-              <w:t xml:space="preserve">  </w:t>
-            </w:r>
-            <w:r>
-              <w:rPr>
-                <w:rFonts w:ascii="Consolas" w:eastAsia="Times New Roman" w:hAnsi="Consolas" w:cs="Times New Roman"/>
-                <w:color w:val="A67F59"/>
-                <w:sz w:val="19"/>
-                <w:szCs w:val="19"/>
-                <w:bdr w:val="none" w:sz="0" w:space="0" w:color="auto" w:frame="1"/>
-                <w:shd w:val="clear" w:color="auto" w:fill="F8F8F8"/>
-                <w:lang w:val="en-CA" w:eastAsia="en-CA"/>
-              </w:rPr>
-              <w:t>|</w:t>
-            </w:r>
-            <w:r>
-              <w:rPr>
-                <w:rFonts w:ascii="Consolas" w:eastAsia="Times New Roman" w:hAnsi="Consolas" w:cs="Times New Roman"/>
-                <w:color w:val="000000"/>
-                <w:sz w:val="19"/>
-                <w:szCs w:val="19"/>
-                <w:shd w:val="clear" w:color="auto" w:fill="F8F8F8"/>
-                <w:lang w:val="en-CA" w:eastAsia="en-CA"/>
-              </w:rPr>
-              <w:t xml:space="preserve"> </w:t>
-            </w:r>
-            <w:r>
-              <w:rPr>
-                <w:rFonts w:ascii="Consolas" w:eastAsia="Times New Roman" w:hAnsi="Consolas" w:cs="Times New Roman"/>
-                <w:color w:val="A67F59"/>
-                <w:sz w:val="19"/>
-                <w:szCs w:val="19"/>
-                <w:bdr w:val="none" w:sz="0" w:space="0" w:color="auto" w:frame="1"/>
-                <w:shd w:val="clear" w:color="auto" w:fill="F8F8F8"/>
-                <w:lang w:val="en-CA" w:eastAsia="en-CA"/>
-              </w:rPr>
-              <w:t>NOT</w:t>
-            </w:r>
-            <w:r>
-              <w:rPr>
-                <w:rFonts w:ascii="Consolas" w:eastAsia="Times New Roman" w:hAnsi="Consolas" w:cs="Times New Roman"/>
-                <w:color w:val="000000"/>
-                <w:sz w:val="19"/>
-                <w:szCs w:val="19"/>
-                <w:shd w:val="clear" w:color="auto" w:fill="F8F8F8"/>
-                <w:lang w:val="en-CA" w:eastAsia="en-CA"/>
-              </w:rPr>
-              <w:t xml:space="preserve"> </w:t>
-            </w:r>
-            <w:r>
-              <w:rPr>
-                <w:rFonts w:ascii="Consolas" w:eastAsia="Times New Roman" w:hAnsi="Consolas" w:cs="Times New Roman"/>
-                <w:color w:val="0077AA"/>
-                <w:sz w:val="19"/>
-                <w:szCs w:val="19"/>
-                <w:bdr w:val="none" w:sz="0" w:space="0" w:color="auto" w:frame="1"/>
-                <w:shd w:val="clear" w:color="auto" w:fill="F8F8F8"/>
-                <w:lang w:val="en-CA" w:eastAsia="en-CA"/>
-              </w:rPr>
-              <w:t>FOUND</w:t>
-            </w:r>
-          </w:p>
-          <w:p>
-            <w:pPr>
-              <w:rPr>
-                <w:rFonts w:ascii="Consolas" w:eastAsia="Times New Roman" w:hAnsi="Consolas" w:cs="Times New Roman"/>
-                <w:color w:val="000000"/>
-                <w:sz w:val="19"/>
-                <w:szCs w:val="19"/>
-                <w:shd w:val="clear" w:color="auto" w:fill="F8F8F8"/>
-                <w:lang w:val="en-CA" w:eastAsia="en-CA"/>
-              </w:rPr>
-            </w:pPr>
-            <w:r>
-              <w:rPr>
-                <w:rFonts w:ascii="Consolas" w:eastAsia="Times New Roman" w:hAnsi="Consolas" w:cs="Times New Roman"/>
-                <w:color w:val="000000"/>
-                <w:sz w:val="19"/>
-                <w:szCs w:val="19"/>
-                <w:shd w:val="clear" w:color="auto" w:fill="F8F8F8"/>
-                <w:lang w:val="en-CA" w:eastAsia="en-CA"/>
-              </w:rPr>
-              <w:t xml:space="preserve">  </w:t>
-            </w:r>
-            <w:r>
-              <w:rPr>
-                <w:rFonts w:ascii="Consolas" w:eastAsia="Times New Roman" w:hAnsi="Consolas" w:cs="Times New Roman"/>
-                <w:color w:val="A67F59"/>
-                <w:sz w:val="19"/>
-                <w:szCs w:val="19"/>
-                <w:bdr w:val="none" w:sz="0" w:space="0" w:color="auto" w:frame="1"/>
-                <w:shd w:val="clear" w:color="auto" w:fill="F8F8F8"/>
-                <w:lang w:val="en-CA" w:eastAsia="en-CA"/>
-              </w:rPr>
-              <w:t>|</w:t>
-            </w:r>
-            <w:r>
-              <w:rPr>
-                <w:rFonts w:ascii="Consolas" w:eastAsia="Times New Roman" w:hAnsi="Consolas" w:cs="Times New Roman"/>
-                <w:color w:val="000000"/>
-                <w:sz w:val="19"/>
-                <w:szCs w:val="19"/>
-                <w:shd w:val="clear" w:color="auto" w:fill="F8F8F8"/>
-                <w:lang w:val="en-CA" w:eastAsia="en-CA"/>
-              </w:rPr>
-              <w:t xml:space="preserve"> </w:t>
-            </w:r>
-            <w:r>
-              <w:rPr>
-                <w:rFonts w:ascii="Consolas" w:eastAsia="Times New Roman" w:hAnsi="Consolas" w:cs="Times New Roman"/>
-                <w:color w:val="0077AA"/>
-                <w:sz w:val="19"/>
-                <w:szCs w:val="19"/>
-                <w:bdr w:val="none" w:sz="0" w:space="0" w:color="auto" w:frame="1"/>
-                <w:shd w:val="clear" w:color="auto" w:fill="F8F8F8"/>
-                <w:lang w:val="en-CA" w:eastAsia="en-CA"/>
-              </w:rPr>
-              <w:t>SQLEXCEPTION</w:t>
-            </w:r>
-          </w:p>
-          <w:p>
-            <w:r>
-              <w:rPr>
-                <w:rFonts w:ascii="Consolas" w:eastAsia="Times New Roman" w:hAnsi="Consolas" w:cs="Times New Roman"/>
-                <w:color w:val="000000"/>
-                <w:sz w:val="19"/>
-                <w:szCs w:val="19"/>
-                <w:shd w:val="clear" w:color="auto" w:fill="F8F8F8"/>
-                <w:lang w:val="en-CA" w:eastAsia="en-CA"/>
-              </w:rPr>
-              <w:t>}</w:t>
+            <w:proofErr w:type="gramStart"/>
+            <w:r>
+              <w:t>varchar(</w:t>
+            </w:r>
+            <w:proofErr w:type="gramEnd"/>
+            <w:r>
+              <w:t>255);</w:t>
+            </w:r>
+          </w:p>
+          <w:p>
+            <w:r>
+              <w:t xml:space="preserve"> -- new trigger </w:t>
+            </w:r>
+          </w:p>
+          <w:p>
+            <w:r>
+              <w:t xml:space="preserve">  if </w:t>
+            </w:r>
+            <w:proofErr w:type="spellStart"/>
+            <w:proofErr w:type="gramStart"/>
+            <w:r>
+              <w:t>new.email</w:t>
+            </w:r>
+            <w:proofErr w:type="spellEnd"/>
+            <w:proofErr w:type="gramEnd"/>
+            <w:r>
+              <w:t xml:space="preserve"> like '%@hotmail.com' then</w:t>
+            </w:r>
+          </w:p>
+          <w:p>
+            <w:r>
+              <w:t xml:space="preserve">  set </w:t>
+            </w:r>
+            <w:proofErr w:type="spellStart"/>
+            <w:r>
+              <w:t>err_</w:t>
+            </w:r>
+            <w:proofErr w:type="gramStart"/>
+            <w:r>
+              <w:t>msg</w:t>
+            </w:r>
+            <w:proofErr w:type="spellEnd"/>
+            <w:r>
+              <w:t xml:space="preserve"> :</w:t>
+            </w:r>
+            <w:proofErr w:type="gramEnd"/>
+            <w:r>
+              <w:t xml:space="preserve">= </w:t>
+            </w:r>
+            <w:proofErr w:type="spellStart"/>
+            <w:r>
+              <w:t>concat</w:t>
+            </w:r>
+            <w:proofErr w:type="spellEnd"/>
+            <w:r>
+              <w:t xml:space="preserve">('E-mail ', </w:t>
+            </w:r>
+            <w:proofErr w:type="spellStart"/>
+            <w:r>
+              <w:t>new.email</w:t>
+            </w:r>
+            <w:proofErr w:type="spellEnd"/>
+            <w:r>
+              <w:t xml:space="preserve">, ' cannot be </w:t>
+            </w:r>
+            <w:proofErr w:type="spellStart"/>
+            <w:r>
+              <w:t>registred</w:t>
+            </w:r>
+            <w:proofErr w:type="spellEnd"/>
+            <w:r>
+              <w:t xml:space="preserve"> because it belongs to hotmail.com domain');</w:t>
+            </w:r>
+          </w:p>
+          <w:p>
+            <w:r>
+              <w:t xml:space="preserve">  signal </w:t>
+            </w:r>
+            <w:proofErr w:type="spellStart"/>
+            <w:r>
+              <w:t>sqlstate</w:t>
+            </w:r>
+            <w:proofErr w:type="spellEnd"/>
+            <w:r>
+              <w:t xml:space="preserve"> '45000' </w:t>
+            </w:r>
+          </w:p>
+          <w:p>
+            <w:r>
+              <w:t xml:space="preserve">   set </w:t>
+            </w:r>
+            <w:proofErr w:type="spellStart"/>
+            <w:r>
+              <w:t>message_text</w:t>
+            </w:r>
+            <w:proofErr w:type="spellEnd"/>
+            <w:r>
+              <w:t xml:space="preserve"> = </w:t>
+            </w:r>
+            <w:proofErr w:type="spellStart"/>
+            <w:r>
+              <w:t>err_msg</w:t>
+            </w:r>
+            <w:proofErr w:type="spellEnd"/>
+            <w:r>
+              <w:t>;</w:t>
+            </w:r>
+          </w:p>
+          <w:p/>
+          <w:p>
+            <w:r>
+              <w:t>…</w:t>
             </w:r>
           </w:p>
         </w:tc>
       </w:tr>
     </w:tbl>
     <w:p/>
+    <w:p/>
+    <w:p>
+      <w:pPr>
+        <w:pStyle w:val="Heading2"/>
+      </w:pPr>
+      <w:r>
+        <w:t>Declare Inside</w:t>
+      </w:r>
+    </w:p>
+    <w:p/>
+    <w:p>
+      <w:r>
+        <w:t xml:space="preserve">DECLARE commands are INSIDE </w:t>
+      </w:r>
+      <w:r>
+        <w:t>begin… end</w:t>
+      </w:r>
+    </w:p>
+    <w:p/>
+    <w:p>
+      <w:pPr>
+        <w:pStyle w:val="Heading2"/>
+      </w:pPr>
+      <w:r>
+        <w:t>Value Assignment</w:t>
+      </w:r>
+    </w:p>
+    <w:p/>
+    <w:p>
+      <w:r>
+        <w:t>To assign value use</w:t>
+      </w:r>
+    </w:p>
+    <w:p/>
+    <w:p>
+      <w:r>
+        <w:t xml:space="preserve">SET </w:t>
+      </w:r>
+      <w:proofErr w:type="gramStart"/>
+      <w:r>
+        <w:t>var :</w:t>
+      </w:r>
+      <w:proofErr w:type="gramEnd"/>
+      <w:r>
+        <w:t xml:space="preserve">= expression </w:t>
+      </w:r>
+    </w:p>
+    <w:p/>
+    <w:p>
+      <w:pPr>
+        <w:pStyle w:val="Heading2"/>
+      </w:pPr>
+      <w:r>
+        <w:t>Exception handling</w:t>
+      </w:r>
+    </w:p>
+    <w:p/>
+    <w:p>
+      <w:r>
+        <w:t>More info here:</w:t>
+      </w:r>
+    </w:p>
+    <w:p>
+      <w:hyperlink r:id="rId7" w:history="1">
+        <w:r>
+          <w:rPr>
+            <w:rStyle w:val="Hyperlink"/>
+          </w:rPr>
+          <w:t>https://dev.mysql.com/doc/refman/8.0/en/declare-handler.html</w:t>
+        </w:r>
+      </w:hyperlink>
+    </w:p>
+    <w:p/>
+    <w:p>
+      <w:r>
+        <w:t xml:space="preserve">Exceptions are </w:t>
+      </w:r>
+      <w:r>
+        <w:t>handled in declared handlers i.e.</w:t>
+      </w:r>
+    </w:p>
+    <w:tbl>
+      <w:tblPr>
+        <w:tblStyle w:val="TableGrid"/>
+        <w:tblW w:w="0" w:type="auto"/>
+        <w:tblLook w:val="04A0" w:firstRow="1" w:lastRow="0" w:firstColumn="1" w:lastColumn="0" w:noHBand="0" w:noVBand="1"/>
+      </w:tblPr>
+      <w:tblGrid>
+        <w:gridCol w:w="9350"/>
+      </w:tblGrid>
+      <w:tr>
+        <w:tc>
+          <w:tcPr>
+            <w:tcW w:w="9350" w:type="dxa"/>
+          </w:tcPr>
+          <w:p>
+            <w:pPr>
+              <w:rPr>
+                <w:rFonts w:ascii="Consolas" w:eastAsia="Times New Roman" w:hAnsi="Consolas" w:cs="Times New Roman"/>
+                <w:color w:val="000000"/>
+                <w:sz w:val="19"/>
+                <w:szCs w:val="19"/>
+                <w:shd w:val="clear" w:color="auto" w:fill="F8F8F8"/>
+                <w:lang w:val="en-CA" w:eastAsia="en-CA"/>
+              </w:rPr>
+            </w:pPr>
+            <w:r>
+              <w:rPr>
+                <w:rFonts w:ascii="Consolas" w:eastAsia="Times New Roman" w:hAnsi="Consolas" w:cs="Times New Roman"/>
+                <w:color w:val="0077AA"/>
+                <w:sz w:val="19"/>
+                <w:szCs w:val="19"/>
+                <w:bdr w:val="none" w:sz="0" w:space="0" w:color="auto" w:frame="1"/>
+                <w:shd w:val="clear" w:color="auto" w:fill="F8F8F8"/>
+                <w:lang w:val="en-CA" w:eastAsia="en-CA"/>
+              </w:rPr>
+              <w:t>DECLARE</w:t>
+            </w:r>
+            <w:r>
+              <w:rPr>
+                <w:rFonts w:ascii="Consolas" w:eastAsia="Times New Roman" w:hAnsi="Consolas" w:cs="Times New Roman"/>
+                <w:color w:val="000000"/>
+                <w:sz w:val="19"/>
+                <w:szCs w:val="19"/>
+                <w:shd w:val="clear" w:color="auto" w:fill="F8F8F8"/>
+                <w:lang w:val="en-CA" w:eastAsia="en-CA"/>
+              </w:rPr>
+              <w:t xml:space="preserve"> </w:t>
+            </w:r>
+            <w:proofErr w:type="spellStart"/>
+            <w:r>
+              <w:rPr>
+                <w:rFonts w:ascii="Consolas" w:eastAsia="Times New Roman" w:hAnsi="Consolas" w:cs="Times New Roman"/>
+                <w:i/>
+                <w:iCs/>
+                <w:color w:val="000000"/>
+                <w:sz w:val="19"/>
+                <w:szCs w:val="19"/>
+                <w:bdr w:val="none" w:sz="0" w:space="0" w:color="auto" w:frame="1"/>
+                <w:shd w:val="clear" w:color="auto" w:fill="F8F8F8"/>
+                <w:lang w:val="en-CA" w:eastAsia="en-CA"/>
+              </w:rPr>
+              <w:t>handler_action</w:t>
+            </w:r>
+            <w:proofErr w:type="spellEnd"/>
+            <w:r>
+              <w:rPr>
+                <w:rFonts w:ascii="Consolas" w:eastAsia="Times New Roman" w:hAnsi="Consolas" w:cs="Times New Roman"/>
+                <w:color w:val="000000"/>
+                <w:sz w:val="19"/>
+                <w:szCs w:val="19"/>
+                <w:shd w:val="clear" w:color="auto" w:fill="F8F8F8"/>
+                <w:lang w:val="en-CA" w:eastAsia="en-CA"/>
+              </w:rPr>
+              <w:t xml:space="preserve"> </w:t>
+            </w:r>
+            <w:r>
+              <w:rPr>
+                <w:rFonts w:ascii="Consolas" w:eastAsia="Times New Roman" w:hAnsi="Consolas" w:cs="Times New Roman"/>
+                <w:color w:val="0077AA"/>
+                <w:sz w:val="19"/>
+                <w:szCs w:val="19"/>
+                <w:bdr w:val="none" w:sz="0" w:space="0" w:color="auto" w:frame="1"/>
+                <w:shd w:val="clear" w:color="auto" w:fill="F8F8F8"/>
+                <w:lang w:val="en-CA" w:eastAsia="en-CA"/>
+              </w:rPr>
+              <w:t>HANDLER</w:t>
+            </w:r>
+          </w:p>
+          <w:p>
+            <w:pPr>
+              <w:rPr>
+                <w:rFonts w:ascii="Consolas" w:eastAsia="Times New Roman" w:hAnsi="Consolas" w:cs="Times New Roman"/>
+                <w:color w:val="000000"/>
+                <w:sz w:val="19"/>
+                <w:szCs w:val="19"/>
+                <w:shd w:val="clear" w:color="auto" w:fill="F8F8F8"/>
+                <w:lang w:val="en-CA" w:eastAsia="en-CA"/>
+              </w:rPr>
+            </w:pPr>
+            <w:r>
+              <w:rPr>
+                <w:rFonts w:ascii="Consolas" w:eastAsia="Times New Roman" w:hAnsi="Consolas" w:cs="Times New Roman"/>
+                <w:color w:val="000000"/>
+                <w:sz w:val="19"/>
+                <w:szCs w:val="19"/>
+                <w:shd w:val="clear" w:color="auto" w:fill="F8F8F8"/>
+                <w:lang w:val="en-CA" w:eastAsia="en-CA"/>
+              </w:rPr>
+              <w:t xml:space="preserve">    </w:t>
+            </w:r>
+            <w:r>
+              <w:rPr>
+                <w:rFonts w:ascii="Consolas" w:eastAsia="Times New Roman" w:hAnsi="Consolas" w:cs="Times New Roman"/>
+                <w:color w:val="0077AA"/>
+                <w:sz w:val="19"/>
+                <w:szCs w:val="19"/>
+                <w:bdr w:val="none" w:sz="0" w:space="0" w:color="auto" w:frame="1"/>
+                <w:shd w:val="clear" w:color="auto" w:fill="F8F8F8"/>
+                <w:lang w:val="en-CA" w:eastAsia="en-CA"/>
+              </w:rPr>
+              <w:t>FOR</w:t>
+            </w:r>
+            <w:r>
+              <w:rPr>
+                <w:rFonts w:ascii="Consolas" w:eastAsia="Times New Roman" w:hAnsi="Consolas" w:cs="Times New Roman"/>
+                <w:color w:val="000000"/>
+                <w:sz w:val="19"/>
+                <w:szCs w:val="19"/>
+                <w:shd w:val="clear" w:color="auto" w:fill="F8F8F8"/>
+                <w:lang w:val="en-CA" w:eastAsia="en-CA"/>
+              </w:rPr>
+              <w:t xml:space="preserve"> </w:t>
+            </w:r>
+            <w:proofErr w:type="spellStart"/>
+            <w:r>
+              <w:rPr>
+                <w:rFonts w:ascii="Consolas" w:eastAsia="Times New Roman" w:hAnsi="Consolas" w:cs="Times New Roman"/>
+                <w:i/>
+                <w:iCs/>
+                <w:color w:val="000000"/>
+                <w:sz w:val="19"/>
+                <w:szCs w:val="19"/>
+                <w:bdr w:val="none" w:sz="0" w:space="0" w:color="auto" w:frame="1"/>
+                <w:shd w:val="clear" w:color="auto" w:fill="F8F8F8"/>
+                <w:lang w:val="en-CA" w:eastAsia="en-CA"/>
+              </w:rPr>
+              <w:t>condition_value</w:t>
+            </w:r>
+            <w:proofErr w:type="spellEnd"/>
+            <w:r>
+              <w:rPr>
+                <w:rFonts w:ascii="Consolas" w:eastAsia="Times New Roman" w:hAnsi="Consolas" w:cs="Times New Roman"/>
+                <w:color w:val="000000"/>
+                <w:sz w:val="19"/>
+                <w:szCs w:val="19"/>
+                <w:shd w:val="clear" w:color="auto" w:fill="F8F8F8"/>
+                <w:lang w:val="en-CA" w:eastAsia="en-CA"/>
+              </w:rPr>
+              <w:t xml:space="preserve"> </w:t>
+            </w:r>
+            <w:r>
+              <w:rPr>
+                <w:rFonts w:ascii="Consolas" w:eastAsia="Times New Roman" w:hAnsi="Consolas" w:cs="Times New Roman"/>
+                <w:color w:val="999999"/>
+                <w:sz w:val="19"/>
+                <w:szCs w:val="19"/>
+                <w:bdr w:val="none" w:sz="0" w:space="0" w:color="auto" w:frame="1"/>
+                <w:shd w:val="clear" w:color="auto" w:fill="F8F8F8"/>
+                <w:lang w:val="en-CA" w:eastAsia="en-CA"/>
+              </w:rPr>
+              <w:t>[,</w:t>
+            </w:r>
+            <w:r>
+              <w:rPr>
+                <w:rFonts w:ascii="Consolas" w:eastAsia="Times New Roman" w:hAnsi="Consolas" w:cs="Times New Roman"/>
+                <w:color w:val="000000"/>
+                <w:sz w:val="19"/>
+                <w:szCs w:val="19"/>
+                <w:shd w:val="clear" w:color="auto" w:fill="F8F8F8"/>
+                <w:lang w:val="en-CA" w:eastAsia="en-CA"/>
+              </w:rPr>
+              <w:t xml:space="preserve"> </w:t>
+            </w:r>
+            <w:proofErr w:type="spellStart"/>
+            <w:r>
+              <w:rPr>
+                <w:rFonts w:ascii="Consolas" w:eastAsia="Times New Roman" w:hAnsi="Consolas" w:cs="Times New Roman"/>
+                <w:i/>
+                <w:iCs/>
+                <w:color w:val="000000"/>
+                <w:sz w:val="19"/>
+                <w:szCs w:val="19"/>
+                <w:bdr w:val="none" w:sz="0" w:space="0" w:color="auto" w:frame="1"/>
+                <w:shd w:val="clear" w:color="auto" w:fill="F8F8F8"/>
+                <w:lang w:val="en-CA" w:eastAsia="en-CA"/>
+              </w:rPr>
+              <w:t>condition_value</w:t>
+            </w:r>
+            <w:proofErr w:type="spellEnd"/>
+            <w:r>
+              <w:rPr>
+                <w:rFonts w:ascii="Consolas" w:eastAsia="Times New Roman" w:hAnsi="Consolas" w:cs="Times New Roman"/>
+                <w:color w:val="999999"/>
+                <w:sz w:val="19"/>
+                <w:szCs w:val="19"/>
+                <w:bdr w:val="none" w:sz="0" w:space="0" w:color="auto" w:frame="1"/>
+                <w:shd w:val="clear" w:color="auto" w:fill="F8F8F8"/>
+                <w:lang w:val="en-CA" w:eastAsia="en-CA"/>
+              </w:rPr>
+              <w:t>]</w:t>
+            </w:r>
+            <w:r>
+              <w:rPr>
+                <w:rFonts w:ascii="Consolas" w:eastAsia="Times New Roman" w:hAnsi="Consolas" w:cs="Times New Roman"/>
+                <w:color w:val="000000"/>
+                <w:sz w:val="19"/>
+                <w:szCs w:val="19"/>
+                <w:shd w:val="clear" w:color="auto" w:fill="F8F8F8"/>
+                <w:lang w:val="en-CA" w:eastAsia="en-CA"/>
+              </w:rPr>
+              <w:t xml:space="preserve"> </w:t>
+            </w:r>
+            <w:r>
+              <w:rPr>
+                <w:rFonts w:ascii="Consolas" w:eastAsia="Times New Roman" w:hAnsi="Consolas" w:cs="Times New Roman"/>
+                <w:color w:val="999999"/>
+                <w:sz w:val="19"/>
+                <w:szCs w:val="19"/>
+                <w:bdr w:val="none" w:sz="0" w:space="0" w:color="auto" w:frame="1"/>
+                <w:shd w:val="clear" w:color="auto" w:fill="F8F8F8"/>
+                <w:lang w:val="en-CA" w:eastAsia="en-CA"/>
+              </w:rPr>
+              <w:t>...</w:t>
+            </w:r>
+          </w:p>
+          <w:p>
+            <w:pPr>
+              <w:rPr>
+                <w:rFonts w:ascii="Consolas" w:eastAsia="Times New Roman" w:hAnsi="Consolas" w:cs="Times New Roman"/>
+                <w:color w:val="000000"/>
+                <w:sz w:val="19"/>
+                <w:szCs w:val="19"/>
+                <w:shd w:val="clear" w:color="auto" w:fill="F8F8F8"/>
+                <w:lang w:val="en-CA" w:eastAsia="en-CA"/>
+              </w:rPr>
+            </w:pPr>
+            <w:r>
+              <w:rPr>
+                <w:rFonts w:ascii="Consolas" w:eastAsia="Times New Roman" w:hAnsi="Consolas" w:cs="Times New Roman"/>
+                <w:color w:val="000000"/>
+                <w:sz w:val="19"/>
+                <w:szCs w:val="19"/>
+                <w:shd w:val="clear" w:color="auto" w:fill="F8F8F8"/>
+                <w:lang w:val="en-CA" w:eastAsia="en-CA"/>
+              </w:rPr>
+              <w:t xml:space="preserve">    </w:t>
+            </w:r>
+            <w:r>
+              <w:rPr>
+                <w:rFonts w:ascii="Consolas" w:eastAsia="Times New Roman" w:hAnsi="Consolas" w:cs="Times New Roman"/>
+                <w:i/>
+                <w:iCs/>
+                <w:color w:val="000000"/>
+                <w:sz w:val="19"/>
+                <w:szCs w:val="19"/>
+                <w:bdr w:val="none" w:sz="0" w:space="0" w:color="auto" w:frame="1"/>
+                <w:shd w:val="clear" w:color="auto" w:fill="F8F8F8"/>
+                <w:lang w:val="en-CA" w:eastAsia="en-CA"/>
+              </w:rPr>
+              <w:t>statement</w:t>
+            </w:r>
+          </w:p>
+          <w:p>
+            <w:pPr>
+              <w:rPr>
+                <w:rFonts w:ascii="Consolas" w:eastAsia="Times New Roman" w:hAnsi="Consolas" w:cs="Times New Roman"/>
+                <w:color w:val="000000"/>
+                <w:sz w:val="19"/>
+                <w:szCs w:val="19"/>
+                <w:shd w:val="clear" w:color="auto" w:fill="F8F8F8"/>
+                <w:lang w:val="en-CA" w:eastAsia="en-CA"/>
+              </w:rPr>
+            </w:pPr>
+          </w:p>
+          <w:p>
+            <w:pPr>
+              <w:rPr>
+                <w:rFonts w:ascii="Consolas" w:eastAsia="Times New Roman" w:hAnsi="Consolas" w:cs="Times New Roman"/>
+                <w:color w:val="000000"/>
+                <w:sz w:val="19"/>
+                <w:szCs w:val="19"/>
+                <w:shd w:val="clear" w:color="auto" w:fill="F8F8F8"/>
+                <w:lang w:val="en-CA" w:eastAsia="en-CA"/>
+              </w:rPr>
+            </w:pPr>
+            <w:proofErr w:type="spellStart"/>
+            <w:r>
+              <w:rPr>
+                <w:rFonts w:ascii="Consolas" w:eastAsia="Times New Roman" w:hAnsi="Consolas" w:cs="Times New Roman"/>
+                <w:i/>
+                <w:iCs/>
+                <w:color w:val="000000"/>
+                <w:sz w:val="19"/>
+                <w:szCs w:val="19"/>
+                <w:bdr w:val="none" w:sz="0" w:space="0" w:color="auto" w:frame="1"/>
+                <w:shd w:val="clear" w:color="auto" w:fill="F8F8F8"/>
+                <w:lang w:val="en-CA" w:eastAsia="en-CA"/>
+              </w:rPr>
+              <w:t>handler_action</w:t>
+            </w:r>
+            <w:proofErr w:type="spellEnd"/>
+            <w:r>
+              <w:rPr>
+                <w:rFonts w:ascii="Consolas" w:eastAsia="Times New Roman" w:hAnsi="Consolas" w:cs="Times New Roman"/>
+                <w:color w:val="000000"/>
+                <w:sz w:val="19"/>
+                <w:szCs w:val="19"/>
+                <w:shd w:val="clear" w:color="auto" w:fill="F8F8F8"/>
+                <w:lang w:val="en-CA" w:eastAsia="en-CA"/>
+              </w:rPr>
+              <w:t>: {</w:t>
+            </w:r>
+          </w:p>
+          <w:p>
+            <w:pPr>
+              <w:rPr>
+                <w:rFonts w:ascii="Consolas" w:eastAsia="Times New Roman" w:hAnsi="Consolas" w:cs="Times New Roman"/>
+                <w:color w:val="000000"/>
+                <w:sz w:val="19"/>
+                <w:szCs w:val="19"/>
+                <w:shd w:val="clear" w:color="auto" w:fill="F8F8F8"/>
+                <w:lang w:val="en-CA" w:eastAsia="en-CA"/>
+              </w:rPr>
+            </w:pPr>
+            <w:r>
+              <w:rPr>
+                <w:rFonts w:ascii="Consolas" w:eastAsia="Times New Roman" w:hAnsi="Consolas" w:cs="Times New Roman"/>
+                <w:color w:val="000000"/>
+                <w:sz w:val="19"/>
+                <w:szCs w:val="19"/>
+                <w:shd w:val="clear" w:color="auto" w:fill="F8F8F8"/>
+                <w:lang w:val="en-CA" w:eastAsia="en-CA"/>
+              </w:rPr>
+              <w:t xml:space="preserve">    </w:t>
+            </w:r>
+            <w:r>
+              <w:rPr>
+                <w:rFonts w:ascii="Consolas" w:eastAsia="Times New Roman" w:hAnsi="Consolas" w:cs="Times New Roman"/>
+                <w:color w:val="0077AA"/>
+                <w:sz w:val="19"/>
+                <w:szCs w:val="19"/>
+                <w:bdr w:val="none" w:sz="0" w:space="0" w:color="auto" w:frame="1"/>
+                <w:shd w:val="clear" w:color="auto" w:fill="F8F8F8"/>
+                <w:lang w:val="en-CA" w:eastAsia="en-CA"/>
+              </w:rPr>
+              <w:t>CONTINUE</w:t>
+            </w:r>
+          </w:p>
+          <w:p>
+            <w:pPr>
+              <w:rPr>
+                <w:rFonts w:ascii="Consolas" w:eastAsia="Times New Roman" w:hAnsi="Consolas" w:cs="Times New Roman"/>
+                <w:color w:val="000000"/>
+                <w:sz w:val="19"/>
+                <w:szCs w:val="19"/>
+                <w:shd w:val="clear" w:color="auto" w:fill="F8F8F8"/>
+                <w:lang w:val="en-CA" w:eastAsia="en-CA"/>
+              </w:rPr>
+            </w:pPr>
+            <w:r>
+              <w:rPr>
+                <w:rFonts w:ascii="Consolas" w:eastAsia="Times New Roman" w:hAnsi="Consolas" w:cs="Times New Roman"/>
+                <w:color w:val="000000"/>
+                <w:sz w:val="19"/>
+                <w:szCs w:val="19"/>
+                <w:shd w:val="clear" w:color="auto" w:fill="F8F8F8"/>
+                <w:lang w:val="en-CA" w:eastAsia="en-CA"/>
+              </w:rPr>
+              <w:t xml:space="preserve">  </w:t>
+            </w:r>
+            <w:r>
+              <w:rPr>
+                <w:rFonts w:ascii="Consolas" w:eastAsia="Times New Roman" w:hAnsi="Consolas" w:cs="Times New Roman"/>
+                <w:color w:val="A67F59"/>
+                <w:sz w:val="19"/>
+                <w:szCs w:val="19"/>
+                <w:bdr w:val="none" w:sz="0" w:space="0" w:color="auto" w:frame="1"/>
+                <w:shd w:val="clear" w:color="auto" w:fill="F8F8F8"/>
+                <w:lang w:val="en-CA" w:eastAsia="en-CA"/>
+              </w:rPr>
+              <w:t>|</w:t>
+            </w:r>
+            <w:r>
+              <w:rPr>
+                <w:rFonts w:ascii="Consolas" w:eastAsia="Times New Roman" w:hAnsi="Consolas" w:cs="Times New Roman"/>
+                <w:color w:val="000000"/>
+                <w:sz w:val="19"/>
+                <w:szCs w:val="19"/>
+                <w:shd w:val="clear" w:color="auto" w:fill="F8F8F8"/>
+                <w:lang w:val="en-CA" w:eastAsia="en-CA"/>
+              </w:rPr>
+              <w:t xml:space="preserve"> </w:t>
+            </w:r>
+            <w:r>
+              <w:rPr>
+                <w:rFonts w:ascii="Consolas" w:eastAsia="Times New Roman" w:hAnsi="Consolas" w:cs="Times New Roman"/>
+                <w:color w:val="0077AA"/>
+                <w:sz w:val="19"/>
+                <w:szCs w:val="19"/>
+                <w:bdr w:val="none" w:sz="0" w:space="0" w:color="auto" w:frame="1"/>
+                <w:shd w:val="clear" w:color="auto" w:fill="F8F8F8"/>
+                <w:lang w:val="en-CA" w:eastAsia="en-CA"/>
+              </w:rPr>
+              <w:t>EXIT</w:t>
+            </w:r>
+          </w:p>
+          <w:p>
+            <w:pPr>
+              <w:rPr>
+                <w:rFonts w:ascii="Consolas" w:eastAsia="Times New Roman" w:hAnsi="Consolas" w:cs="Times New Roman"/>
+                <w:color w:val="000000"/>
+                <w:sz w:val="19"/>
+                <w:szCs w:val="19"/>
+                <w:shd w:val="clear" w:color="auto" w:fill="F8F8F8"/>
+                <w:lang w:val="en-CA" w:eastAsia="en-CA"/>
+              </w:rPr>
+            </w:pPr>
+            <w:r>
+              <w:rPr>
+                <w:rFonts w:ascii="Consolas" w:eastAsia="Times New Roman" w:hAnsi="Consolas" w:cs="Times New Roman"/>
+                <w:color w:val="000000"/>
+                <w:sz w:val="19"/>
+                <w:szCs w:val="19"/>
+                <w:shd w:val="clear" w:color="auto" w:fill="F8F8F8"/>
+                <w:lang w:val="en-CA" w:eastAsia="en-CA"/>
+              </w:rPr>
+              <w:t xml:space="preserve">  </w:t>
+            </w:r>
+            <w:r>
+              <w:rPr>
+                <w:rFonts w:ascii="Consolas" w:eastAsia="Times New Roman" w:hAnsi="Consolas" w:cs="Times New Roman"/>
+                <w:color w:val="A67F59"/>
+                <w:sz w:val="19"/>
+                <w:szCs w:val="19"/>
+                <w:bdr w:val="none" w:sz="0" w:space="0" w:color="auto" w:frame="1"/>
+                <w:shd w:val="clear" w:color="auto" w:fill="F8F8F8"/>
+                <w:lang w:val="en-CA" w:eastAsia="en-CA"/>
+              </w:rPr>
+              <w:t>|</w:t>
+            </w:r>
+            <w:r>
+              <w:rPr>
+                <w:rFonts w:ascii="Consolas" w:eastAsia="Times New Roman" w:hAnsi="Consolas" w:cs="Times New Roman"/>
+                <w:color w:val="000000"/>
+                <w:sz w:val="19"/>
+                <w:szCs w:val="19"/>
+                <w:shd w:val="clear" w:color="auto" w:fill="F8F8F8"/>
+                <w:lang w:val="en-CA" w:eastAsia="en-CA"/>
+              </w:rPr>
+              <w:t xml:space="preserve"> </w:t>
+            </w:r>
+            <w:r>
+              <w:rPr>
+                <w:rFonts w:ascii="Consolas" w:eastAsia="Times New Roman" w:hAnsi="Consolas" w:cs="Times New Roman"/>
+                <w:color w:val="0077AA"/>
+                <w:sz w:val="19"/>
+                <w:szCs w:val="19"/>
+                <w:bdr w:val="none" w:sz="0" w:space="0" w:color="auto" w:frame="1"/>
+                <w:shd w:val="clear" w:color="auto" w:fill="F8F8F8"/>
+                <w:lang w:val="en-CA" w:eastAsia="en-CA"/>
+              </w:rPr>
+              <w:t>UNDO</w:t>
+            </w:r>
+          </w:p>
+          <w:p>
+            <w:pPr>
+              <w:rPr>
+                <w:rFonts w:ascii="Consolas" w:eastAsia="Times New Roman" w:hAnsi="Consolas" w:cs="Times New Roman"/>
+                <w:color w:val="000000"/>
+                <w:sz w:val="19"/>
+                <w:szCs w:val="19"/>
+                <w:shd w:val="clear" w:color="auto" w:fill="F8F8F8"/>
+                <w:lang w:val="en-CA" w:eastAsia="en-CA"/>
+              </w:rPr>
+            </w:pPr>
+            <w:r>
+              <w:rPr>
+                <w:rFonts w:ascii="Consolas" w:eastAsia="Times New Roman" w:hAnsi="Consolas" w:cs="Times New Roman"/>
+                <w:color w:val="000000"/>
+                <w:sz w:val="19"/>
+                <w:szCs w:val="19"/>
+                <w:shd w:val="clear" w:color="auto" w:fill="F8F8F8"/>
+                <w:lang w:val="en-CA" w:eastAsia="en-CA"/>
+              </w:rPr>
+              <w:t>}</w:t>
+            </w:r>
+          </w:p>
+          <w:p>
+            <w:pPr>
+              <w:rPr>
+                <w:rFonts w:ascii="Consolas" w:eastAsia="Times New Roman" w:hAnsi="Consolas" w:cs="Times New Roman"/>
+                <w:color w:val="000000"/>
+                <w:sz w:val="19"/>
+                <w:szCs w:val="19"/>
+                <w:shd w:val="clear" w:color="auto" w:fill="F8F8F8"/>
+                <w:lang w:val="en-CA" w:eastAsia="en-CA"/>
+              </w:rPr>
+            </w:pPr>
+          </w:p>
+          <w:p>
+            <w:pPr>
+              <w:rPr>
+                <w:rFonts w:ascii="Consolas" w:eastAsia="Times New Roman" w:hAnsi="Consolas" w:cs="Times New Roman"/>
+                <w:color w:val="000000"/>
+                <w:sz w:val="19"/>
+                <w:szCs w:val="19"/>
+                <w:shd w:val="clear" w:color="auto" w:fill="F8F8F8"/>
+                <w:lang w:val="en-CA" w:eastAsia="en-CA"/>
+              </w:rPr>
+            </w:pPr>
+            <w:proofErr w:type="spellStart"/>
+            <w:r>
+              <w:rPr>
+                <w:rFonts w:ascii="Consolas" w:eastAsia="Times New Roman" w:hAnsi="Consolas" w:cs="Times New Roman"/>
+                <w:i/>
+                <w:iCs/>
+                <w:color w:val="000000"/>
+                <w:sz w:val="19"/>
+                <w:szCs w:val="19"/>
+                <w:bdr w:val="none" w:sz="0" w:space="0" w:color="auto" w:frame="1"/>
+                <w:shd w:val="clear" w:color="auto" w:fill="F8F8F8"/>
+                <w:lang w:val="en-CA" w:eastAsia="en-CA"/>
+              </w:rPr>
+              <w:t>condition_value</w:t>
+            </w:r>
+            <w:proofErr w:type="spellEnd"/>
+            <w:r>
+              <w:rPr>
+                <w:rFonts w:ascii="Consolas" w:eastAsia="Times New Roman" w:hAnsi="Consolas" w:cs="Times New Roman"/>
+                <w:color w:val="000000"/>
+                <w:sz w:val="19"/>
+                <w:szCs w:val="19"/>
+                <w:shd w:val="clear" w:color="auto" w:fill="F8F8F8"/>
+                <w:lang w:val="en-CA" w:eastAsia="en-CA"/>
+              </w:rPr>
+              <w:t>: {</w:t>
+            </w:r>
+          </w:p>
+          <w:p>
+            <w:pPr>
+              <w:rPr>
+                <w:rFonts w:ascii="Consolas" w:eastAsia="Times New Roman" w:hAnsi="Consolas" w:cs="Times New Roman"/>
+                <w:color w:val="000000"/>
+                <w:sz w:val="19"/>
+                <w:szCs w:val="19"/>
+                <w:shd w:val="clear" w:color="auto" w:fill="F8F8F8"/>
+                <w:lang w:val="en-CA" w:eastAsia="en-CA"/>
+              </w:rPr>
+            </w:pPr>
+            <w:r>
+              <w:rPr>
+                <w:rFonts w:ascii="Consolas" w:eastAsia="Times New Roman" w:hAnsi="Consolas" w:cs="Times New Roman"/>
+                <w:color w:val="000000"/>
+                <w:sz w:val="19"/>
+                <w:szCs w:val="19"/>
+                <w:shd w:val="clear" w:color="auto" w:fill="F8F8F8"/>
+                <w:lang w:val="en-CA" w:eastAsia="en-CA"/>
+              </w:rPr>
+              <w:t xml:space="preserve">    </w:t>
+            </w:r>
+            <w:proofErr w:type="spellStart"/>
+            <w:r>
+              <w:rPr>
+                <w:rFonts w:ascii="Consolas" w:eastAsia="Times New Roman" w:hAnsi="Consolas" w:cs="Times New Roman"/>
+                <w:i/>
+                <w:iCs/>
+                <w:color w:val="000000"/>
+                <w:sz w:val="19"/>
+                <w:szCs w:val="19"/>
+                <w:bdr w:val="none" w:sz="0" w:space="0" w:color="auto" w:frame="1"/>
+                <w:shd w:val="clear" w:color="auto" w:fill="F8F8F8"/>
+                <w:lang w:val="en-CA" w:eastAsia="en-CA"/>
+              </w:rPr>
+              <w:t>mysql_error_code</w:t>
+            </w:r>
+            <w:proofErr w:type="spellEnd"/>
+          </w:p>
+          <w:p>
+            <w:pPr>
+              <w:rPr>
+                <w:rFonts w:ascii="Consolas" w:eastAsia="Times New Roman" w:hAnsi="Consolas" w:cs="Times New Roman"/>
+                <w:color w:val="000000"/>
+                <w:sz w:val="19"/>
+                <w:szCs w:val="19"/>
+                <w:shd w:val="clear" w:color="auto" w:fill="F8F8F8"/>
+                <w:lang w:val="en-CA" w:eastAsia="en-CA"/>
+              </w:rPr>
+            </w:pPr>
+            <w:r>
+              <w:rPr>
+                <w:rFonts w:ascii="Consolas" w:eastAsia="Times New Roman" w:hAnsi="Consolas" w:cs="Times New Roman"/>
+                <w:color w:val="000000"/>
+                <w:sz w:val="19"/>
+                <w:szCs w:val="19"/>
+                <w:shd w:val="clear" w:color="auto" w:fill="F8F8F8"/>
+                <w:lang w:val="en-CA" w:eastAsia="en-CA"/>
+              </w:rPr>
+              <w:t xml:space="preserve">  </w:t>
+            </w:r>
+            <w:r>
+              <w:rPr>
+                <w:rFonts w:ascii="Consolas" w:eastAsia="Times New Roman" w:hAnsi="Consolas" w:cs="Times New Roman"/>
+                <w:color w:val="A67F59"/>
+                <w:sz w:val="19"/>
+                <w:szCs w:val="19"/>
+                <w:bdr w:val="none" w:sz="0" w:space="0" w:color="auto" w:frame="1"/>
+                <w:shd w:val="clear" w:color="auto" w:fill="F8F8F8"/>
+                <w:lang w:val="en-CA" w:eastAsia="en-CA"/>
+              </w:rPr>
+              <w:t>|</w:t>
+            </w:r>
+            <w:r>
+              <w:rPr>
+                <w:rFonts w:ascii="Consolas" w:eastAsia="Times New Roman" w:hAnsi="Consolas" w:cs="Times New Roman"/>
+                <w:color w:val="000000"/>
+                <w:sz w:val="19"/>
+                <w:szCs w:val="19"/>
+                <w:shd w:val="clear" w:color="auto" w:fill="F8F8F8"/>
+                <w:lang w:val="en-CA" w:eastAsia="en-CA"/>
+              </w:rPr>
+              <w:t xml:space="preserve"> </w:t>
+            </w:r>
+            <w:proofErr w:type="spellStart"/>
+            <w:r>
+              <w:rPr>
+                <w:rFonts w:ascii="Consolas" w:eastAsia="Times New Roman" w:hAnsi="Consolas" w:cs="Times New Roman"/>
+                <w:color w:val="0077AA"/>
+                <w:sz w:val="19"/>
+                <w:szCs w:val="19"/>
+                <w:bdr w:val="none" w:sz="0" w:space="0" w:color="auto" w:frame="1"/>
+                <w:shd w:val="clear" w:color="auto" w:fill="F8F8F8"/>
+                <w:lang w:val="en-CA" w:eastAsia="en-CA"/>
+              </w:rPr>
+              <w:t>SQLSTATE</w:t>
+            </w:r>
+            <w:proofErr w:type="spellEnd"/>
+            <w:r>
+              <w:rPr>
+                <w:rFonts w:ascii="Consolas" w:eastAsia="Times New Roman" w:hAnsi="Consolas" w:cs="Times New Roman"/>
+                <w:color w:val="000000"/>
+                <w:sz w:val="19"/>
+                <w:szCs w:val="19"/>
+                <w:shd w:val="clear" w:color="auto" w:fill="F8F8F8"/>
+                <w:lang w:val="en-CA" w:eastAsia="en-CA"/>
+              </w:rPr>
+              <w:t xml:space="preserve"> </w:t>
+            </w:r>
+            <w:r>
+              <w:rPr>
+                <w:rFonts w:ascii="Consolas" w:eastAsia="Times New Roman" w:hAnsi="Consolas" w:cs="Times New Roman"/>
+                <w:color w:val="999999"/>
+                <w:sz w:val="19"/>
+                <w:szCs w:val="19"/>
+                <w:bdr w:val="none" w:sz="0" w:space="0" w:color="auto" w:frame="1"/>
+                <w:shd w:val="clear" w:color="auto" w:fill="F8F8F8"/>
+                <w:lang w:val="en-CA" w:eastAsia="en-CA"/>
+              </w:rPr>
+              <w:t>[</w:t>
+            </w:r>
+            <w:r>
+              <w:rPr>
+                <w:rFonts w:ascii="Consolas" w:eastAsia="Times New Roman" w:hAnsi="Consolas" w:cs="Times New Roman"/>
+                <w:color w:val="0077AA"/>
+                <w:sz w:val="19"/>
+                <w:szCs w:val="19"/>
+                <w:bdr w:val="none" w:sz="0" w:space="0" w:color="auto" w:frame="1"/>
+                <w:shd w:val="clear" w:color="auto" w:fill="F8F8F8"/>
+                <w:lang w:val="en-CA" w:eastAsia="en-CA"/>
+              </w:rPr>
+              <w:t>VALUE</w:t>
+            </w:r>
+            <w:r>
+              <w:rPr>
+                <w:rFonts w:ascii="Consolas" w:eastAsia="Times New Roman" w:hAnsi="Consolas" w:cs="Times New Roman"/>
+                <w:color w:val="999999"/>
+                <w:sz w:val="19"/>
+                <w:szCs w:val="19"/>
+                <w:bdr w:val="none" w:sz="0" w:space="0" w:color="auto" w:frame="1"/>
+                <w:shd w:val="clear" w:color="auto" w:fill="F8F8F8"/>
+                <w:lang w:val="en-CA" w:eastAsia="en-CA"/>
+              </w:rPr>
+              <w:t>]</w:t>
+            </w:r>
+            <w:r>
+              <w:rPr>
+                <w:rFonts w:ascii="Consolas" w:eastAsia="Times New Roman" w:hAnsi="Consolas" w:cs="Times New Roman"/>
+                <w:color w:val="000000"/>
+                <w:sz w:val="19"/>
+                <w:szCs w:val="19"/>
+                <w:shd w:val="clear" w:color="auto" w:fill="F8F8F8"/>
+                <w:lang w:val="en-CA" w:eastAsia="en-CA"/>
+              </w:rPr>
+              <w:t xml:space="preserve"> </w:t>
+            </w:r>
+            <w:proofErr w:type="spellStart"/>
+            <w:r>
+              <w:rPr>
+                <w:rFonts w:ascii="Consolas" w:eastAsia="Times New Roman" w:hAnsi="Consolas" w:cs="Times New Roman"/>
+                <w:i/>
+                <w:iCs/>
+                <w:color w:val="000000"/>
+                <w:sz w:val="19"/>
+                <w:szCs w:val="19"/>
+                <w:bdr w:val="none" w:sz="0" w:space="0" w:color="auto" w:frame="1"/>
+                <w:shd w:val="clear" w:color="auto" w:fill="F8F8F8"/>
+                <w:lang w:val="en-CA" w:eastAsia="en-CA"/>
+              </w:rPr>
+              <w:t>sqlstate_value</w:t>
+            </w:r>
+            <w:proofErr w:type="spellEnd"/>
+          </w:p>
+          <w:p>
+            <w:pPr>
+              <w:rPr>
+                <w:rFonts w:ascii="Consolas" w:eastAsia="Times New Roman" w:hAnsi="Consolas" w:cs="Times New Roman"/>
+                <w:color w:val="000000"/>
+                <w:sz w:val="19"/>
+                <w:szCs w:val="19"/>
+                <w:shd w:val="clear" w:color="auto" w:fill="F8F8F8"/>
+                <w:lang w:val="en-CA" w:eastAsia="en-CA"/>
+              </w:rPr>
+            </w:pPr>
+            <w:r>
+              <w:rPr>
+                <w:rFonts w:ascii="Consolas" w:eastAsia="Times New Roman" w:hAnsi="Consolas" w:cs="Times New Roman"/>
+                <w:color w:val="000000"/>
+                <w:sz w:val="19"/>
+                <w:szCs w:val="19"/>
+                <w:shd w:val="clear" w:color="auto" w:fill="F8F8F8"/>
+                <w:lang w:val="en-CA" w:eastAsia="en-CA"/>
+              </w:rPr>
+              <w:t xml:space="preserve">  </w:t>
+            </w:r>
+            <w:r>
+              <w:rPr>
+                <w:rFonts w:ascii="Consolas" w:eastAsia="Times New Roman" w:hAnsi="Consolas" w:cs="Times New Roman"/>
+                <w:color w:val="A67F59"/>
+                <w:sz w:val="19"/>
+                <w:szCs w:val="19"/>
+                <w:bdr w:val="none" w:sz="0" w:space="0" w:color="auto" w:frame="1"/>
+                <w:shd w:val="clear" w:color="auto" w:fill="F8F8F8"/>
+                <w:lang w:val="en-CA" w:eastAsia="en-CA"/>
+              </w:rPr>
+              <w:t>|</w:t>
+            </w:r>
+            <w:r>
+              <w:rPr>
+                <w:rFonts w:ascii="Consolas" w:eastAsia="Times New Roman" w:hAnsi="Consolas" w:cs="Times New Roman"/>
+                <w:color w:val="000000"/>
+                <w:sz w:val="19"/>
+                <w:szCs w:val="19"/>
+                <w:shd w:val="clear" w:color="auto" w:fill="F8F8F8"/>
+                <w:lang w:val="en-CA" w:eastAsia="en-CA"/>
+              </w:rPr>
+              <w:t xml:space="preserve"> </w:t>
+            </w:r>
+            <w:proofErr w:type="spellStart"/>
+            <w:r>
+              <w:rPr>
+                <w:rFonts w:ascii="Consolas" w:eastAsia="Times New Roman" w:hAnsi="Consolas" w:cs="Times New Roman"/>
+                <w:i/>
+                <w:iCs/>
+                <w:color w:val="000000"/>
+                <w:sz w:val="19"/>
+                <w:szCs w:val="19"/>
+                <w:bdr w:val="none" w:sz="0" w:space="0" w:color="auto" w:frame="1"/>
+                <w:shd w:val="clear" w:color="auto" w:fill="F8F8F8"/>
+                <w:lang w:val="en-CA" w:eastAsia="en-CA"/>
+              </w:rPr>
+              <w:t>condition_name</w:t>
+            </w:r>
+            <w:proofErr w:type="spellEnd"/>
+          </w:p>
+          <w:p>
+            <w:pPr>
+              <w:rPr>
+                <w:rFonts w:ascii="Consolas" w:eastAsia="Times New Roman" w:hAnsi="Consolas" w:cs="Times New Roman"/>
+                <w:color w:val="000000"/>
+                <w:sz w:val="19"/>
+                <w:szCs w:val="19"/>
+                <w:shd w:val="clear" w:color="auto" w:fill="F8F8F8"/>
+                <w:lang w:val="en-CA" w:eastAsia="en-CA"/>
+              </w:rPr>
+            </w:pPr>
+            <w:r>
+              <w:rPr>
+                <w:rFonts w:ascii="Consolas" w:eastAsia="Times New Roman" w:hAnsi="Consolas" w:cs="Times New Roman"/>
+                <w:color w:val="000000"/>
+                <w:sz w:val="19"/>
+                <w:szCs w:val="19"/>
+                <w:shd w:val="clear" w:color="auto" w:fill="F8F8F8"/>
+                <w:lang w:val="en-CA" w:eastAsia="en-CA"/>
+              </w:rPr>
+              <w:t xml:space="preserve">  </w:t>
+            </w:r>
+            <w:r>
+              <w:rPr>
+                <w:rFonts w:ascii="Consolas" w:eastAsia="Times New Roman" w:hAnsi="Consolas" w:cs="Times New Roman"/>
+                <w:color w:val="A67F59"/>
+                <w:sz w:val="19"/>
+                <w:szCs w:val="19"/>
+                <w:bdr w:val="none" w:sz="0" w:space="0" w:color="auto" w:frame="1"/>
+                <w:shd w:val="clear" w:color="auto" w:fill="F8F8F8"/>
+                <w:lang w:val="en-CA" w:eastAsia="en-CA"/>
+              </w:rPr>
+              <w:t>|</w:t>
+            </w:r>
+            <w:r>
+              <w:rPr>
+                <w:rFonts w:ascii="Consolas" w:eastAsia="Times New Roman" w:hAnsi="Consolas" w:cs="Times New Roman"/>
+                <w:color w:val="000000"/>
+                <w:sz w:val="19"/>
+                <w:szCs w:val="19"/>
+                <w:shd w:val="clear" w:color="auto" w:fill="F8F8F8"/>
+                <w:lang w:val="en-CA" w:eastAsia="en-CA"/>
+              </w:rPr>
+              <w:t xml:space="preserve"> </w:t>
+            </w:r>
+            <w:proofErr w:type="spellStart"/>
+            <w:r>
+              <w:rPr>
+                <w:rFonts w:ascii="Consolas" w:eastAsia="Times New Roman" w:hAnsi="Consolas" w:cs="Times New Roman"/>
+                <w:color w:val="0077AA"/>
+                <w:sz w:val="19"/>
+                <w:szCs w:val="19"/>
+                <w:bdr w:val="none" w:sz="0" w:space="0" w:color="auto" w:frame="1"/>
+                <w:shd w:val="clear" w:color="auto" w:fill="F8F8F8"/>
+                <w:lang w:val="en-CA" w:eastAsia="en-CA"/>
+              </w:rPr>
+              <w:t>SQLWARNING</w:t>
+            </w:r>
+            <w:proofErr w:type="spellEnd"/>
+          </w:p>
+          <w:p>
+            <w:pPr>
+              <w:rPr>
+                <w:rFonts w:ascii="Consolas" w:eastAsia="Times New Roman" w:hAnsi="Consolas" w:cs="Times New Roman"/>
+                <w:color w:val="000000"/>
+                <w:sz w:val="19"/>
+                <w:szCs w:val="19"/>
+                <w:shd w:val="clear" w:color="auto" w:fill="F8F8F8"/>
+                <w:lang w:val="en-CA" w:eastAsia="en-CA"/>
+              </w:rPr>
+            </w:pPr>
+            <w:r>
+              <w:rPr>
+                <w:rFonts w:ascii="Consolas" w:eastAsia="Times New Roman" w:hAnsi="Consolas" w:cs="Times New Roman"/>
+                <w:color w:val="000000"/>
+                <w:sz w:val="19"/>
+                <w:szCs w:val="19"/>
+                <w:shd w:val="clear" w:color="auto" w:fill="F8F8F8"/>
+                <w:lang w:val="en-CA" w:eastAsia="en-CA"/>
+              </w:rPr>
+              <w:t xml:space="preserve">  </w:t>
+            </w:r>
+            <w:r>
+              <w:rPr>
+                <w:rFonts w:ascii="Consolas" w:eastAsia="Times New Roman" w:hAnsi="Consolas" w:cs="Times New Roman"/>
+                <w:color w:val="A67F59"/>
+                <w:sz w:val="19"/>
+                <w:szCs w:val="19"/>
+                <w:bdr w:val="none" w:sz="0" w:space="0" w:color="auto" w:frame="1"/>
+                <w:shd w:val="clear" w:color="auto" w:fill="F8F8F8"/>
+                <w:lang w:val="en-CA" w:eastAsia="en-CA"/>
+              </w:rPr>
+              <w:t>|</w:t>
+            </w:r>
+            <w:r>
+              <w:rPr>
+                <w:rFonts w:ascii="Consolas" w:eastAsia="Times New Roman" w:hAnsi="Consolas" w:cs="Times New Roman"/>
+                <w:color w:val="000000"/>
+                <w:sz w:val="19"/>
+                <w:szCs w:val="19"/>
+                <w:shd w:val="clear" w:color="auto" w:fill="F8F8F8"/>
+                <w:lang w:val="en-CA" w:eastAsia="en-CA"/>
+              </w:rPr>
+              <w:t xml:space="preserve"> </w:t>
+            </w:r>
+            <w:r>
+              <w:rPr>
+                <w:rFonts w:ascii="Consolas" w:eastAsia="Times New Roman" w:hAnsi="Consolas" w:cs="Times New Roman"/>
+                <w:color w:val="A67F59"/>
+                <w:sz w:val="19"/>
+                <w:szCs w:val="19"/>
+                <w:bdr w:val="none" w:sz="0" w:space="0" w:color="auto" w:frame="1"/>
+                <w:shd w:val="clear" w:color="auto" w:fill="F8F8F8"/>
+                <w:lang w:val="en-CA" w:eastAsia="en-CA"/>
+              </w:rPr>
+              <w:t>NOT</w:t>
+            </w:r>
+            <w:r>
+              <w:rPr>
+                <w:rFonts w:ascii="Consolas" w:eastAsia="Times New Roman" w:hAnsi="Consolas" w:cs="Times New Roman"/>
+                <w:color w:val="000000"/>
+                <w:sz w:val="19"/>
+                <w:szCs w:val="19"/>
+                <w:shd w:val="clear" w:color="auto" w:fill="F8F8F8"/>
+                <w:lang w:val="en-CA" w:eastAsia="en-CA"/>
+              </w:rPr>
+              <w:t xml:space="preserve"> </w:t>
+            </w:r>
+            <w:r>
+              <w:rPr>
+                <w:rFonts w:ascii="Consolas" w:eastAsia="Times New Roman" w:hAnsi="Consolas" w:cs="Times New Roman"/>
+                <w:color w:val="0077AA"/>
+                <w:sz w:val="19"/>
+                <w:szCs w:val="19"/>
+                <w:bdr w:val="none" w:sz="0" w:space="0" w:color="auto" w:frame="1"/>
+                <w:shd w:val="clear" w:color="auto" w:fill="F8F8F8"/>
+                <w:lang w:val="en-CA" w:eastAsia="en-CA"/>
+              </w:rPr>
+              <w:t>FOUND</w:t>
+            </w:r>
+          </w:p>
+          <w:p>
+            <w:pPr>
+              <w:rPr>
+                <w:rFonts w:ascii="Consolas" w:eastAsia="Times New Roman" w:hAnsi="Consolas" w:cs="Times New Roman"/>
+                <w:color w:val="000000"/>
+                <w:sz w:val="19"/>
+                <w:szCs w:val="19"/>
+                <w:shd w:val="clear" w:color="auto" w:fill="F8F8F8"/>
+                <w:lang w:val="en-CA" w:eastAsia="en-CA"/>
+              </w:rPr>
+            </w:pPr>
+            <w:r>
+              <w:rPr>
+                <w:rFonts w:ascii="Consolas" w:eastAsia="Times New Roman" w:hAnsi="Consolas" w:cs="Times New Roman"/>
+                <w:color w:val="000000"/>
+                <w:sz w:val="19"/>
+                <w:szCs w:val="19"/>
+                <w:shd w:val="clear" w:color="auto" w:fill="F8F8F8"/>
+                <w:lang w:val="en-CA" w:eastAsia="en-CA"/>
+              </w:rPr>
+              <w:t xml:space="preserve">  </w:t>
+            </w:r>
+            <w:r>
+              <w:rPr>
+                <w:rFonts w:ascii="Consolas" w:eastAsia="Times New Roman" w:hAnsi="Consolas" w:cs="Times New Roman"/>
+                <w:color w:val="A67F59"/>
+                <w:sz w:val="19"/>
+                <w:szCs w:val="19"/>
+                <w:bdr w:val="none" w:sz="0" w:space="0" w:color="auto" w:frame="1"/>
+                <w:shd w:val="clear" w:color="auto" w:fill="F8F8F8"/>
+                <w:lang w:val="en-CA" w:eastAsia="en-CA"/>
+              </w:rPr>
+              <w:t>|</w:t>
+            </w:r>
+            <w:r>
+              <w:rPr>
+                <w:rFonts w:ascii="Consolas" w:eastAsia="Times New Roman" w:hAnsi="Consolas" w:cs="Times New Roman"/>
+                <w:color w:val="000000"/>
+                <w:sz w:val="19"/>
+                <w:szCs w:val="19"/>
+                <w:shd w:val="clear" w:color="auto" w:fill="F8F8F8"/>
+                <w:lang w:val="en-CA" w:eastAsia="en-CA"/>
+              </w:rPr>
+              <w:t xml:space="preserve"> </w:t>
+            </w:r>
+            <w:proofErr w:type="spellStart"/>
+            <w:r>
+              <w:rPr>
+                <w:rFonts w:ascii="Consolas" w:eastAsia="Times New Roman" w:hAnsi="Consolas" w:cs="Times New Roman"/>
+                <w:color w:val="0077AA"/>
+                <w:sz w:val="19"/>
+                <w:szCs w:val="19"/>
+                <w:bdr w:val="none" w:sz="0" w:space="0" w:color="auto" w:frame="1"/>
+                <w:shd w:val="clear" w:color="auto" w:fill="F8F8F8"/>
+                <w:lang w:val="en-CA" w:eastAsia="en-CA"/>
+              </w:rPr>
+              <w:t>SQLEXCEPTION</w:t>
+            </w:r>
+            <w:proofErr w:type="spellEnd"/>
+          </w:p>
+          <w:p>
+            <w:r>
+              <w:rPr>
+                <w:rFonts w:ascii="Consolas" w:eastAsia="Times New Roman" w:hAnsi="Consolas" w:cs="Times New Roman"/>
+                <w:color w:val="000000"/>
+                <w:sz w:val="19"/>
+                <w:szCs w:val="19"/>
+                <w:shd w:val="clear" w:color="auto" w:fill="F8F8F8"/>
+                <w:lang w:val="en-CA" w:eastAsia="en-CA"/>
+              </w:rPr>
+              <w:t>}</w:t>
+            </w:r>
+          </w:p>
+        </w:tc>
+      </w:tr>
+    </w:tbl>
+    <w:p/>
     <w:p>
       <w:r>
         <w:t>For example:</w:t>
@@ -3880,6 +5205,244 @@
         <w:t>Triggers</w:t>
       </w:r>
     </w:p>
+    <w:p/>
+    <w:p>
+      <w:r>
+        <w:t xml:space="preserve">This is an example of Before Insert trigger that raises custom error </w:t>
+      </w:r>
+    </w:p>
+    <w:p/>
+    <w:tbl>
+      <w:tblPr>
+        <w:tblStyle w:val="TableGrid"/>
+        <w:tblW w:w="0" w:type="auto"/>
+        <w:tblLook w:val="04A0" w:firstRow="1" w:lastRow="0" w:firstColumn="1" w:lastColumn="0" w:noHBand="0" w:noVBand="1"/>
+      </w:tblPr>
+      <w:tblGrid>
+        <w:gridCol w:w="9350"/>
+      </w:tblGrid>
+      <w:tr>
+        <w:tc>
+          <w:tcPr>
+            <w:tcW w:w="9350" w:type="dxa"/>
+          </w:tcPr>
+          <w:p>
+            <w:r>
+              <w:t>delimiter //</w:t>
+            </w:r>
+          </w:p>
+          <w:p/>
+          <w:p>
+            <w:proofErr w:type="gramStart"/>
+            <w:r>
+              <w:t>drop  trigger</w:t>
+            </w:r>
+            <w:proofErr w:type="gramEnd"/>
+            <w:r>
+              <w:t xml:space="preserve"> if exists </w:t>
+            </w:r>
+            <w:proofErr w:type="spellStart"/>
+            <w:r>
+              <w:t>trg_users_bi</w:t>
+            </w:r>
+            <w:proofErr w:type="spellEnd"/>
+          </w:p>
+          <w:p>
+            <w:r>
+              <w:t>//</w:t>
+            </w:r>
+          </w:p>
+          <w:p/>
+          <w:p>
+            <w:proofErr w:type="gramStart"/>
+            <w:r>
+              <w:t>create  trigger</w:t>
+            </w:r>
+            <w:proofErr w:type="gramEnd"/>
+            <w:r>
+              <w:t xml:space="preserve">  </w:t>
+            </w:r>
+            <w:proofErr w:type="spellStart"/>
+            <w:r>
+              <w:t>trg_users_bi</w:t>
+            </w:r>
+            <w:proofErr w:type="spellEnd"/>
+            <w:r>
+              <w:t xml:space="preserve"> </w:t>
+            </w:r>
+          </w:p>
+          <w:p>
+            <w:r>
+              <w:t xml:space="preserve">before insert on </w:t>
+            </w:r>
+            <w:proofErr w:type="spellStart"/>
+            <w:r>
+              <w:t>join_</w:t>
+            </w:r>
+            <w:proofErr w:type="gramStart"/>
+            <w:r>
+              <w:t>us.users</w:t>
+            </w:r>
+            <w:proofErr w:type="spellEnd"/>
+            <w:proofErr w:type="gramEnd"/>
+            <w:r>
+              <w:t xml:space="preserve"> for each row</w:t>
+            </w:r>
+          </w:p>
+          <w:p>
+            <w:r>
+              <w:t>begin</w:t>
+            </w:r>
+          </w:p>
+          <w:p>
+            <w:r>
+              <w:t xml:space="preserve"> declare </w:t>
+            </w:r>
+            <w:proofErr w:type="spellStart"/>
+            <w:r>
+              <w:t>err_msg</w:t>
+            </w:r>
+            <w:proofErr w:type="spellEnd"/>
+            <w:r>
+              <w:t xml:space="preserve"> </w:t>
+            </w:r>
+            <w:proofErr w:type="gramStart"/>
+            <w:r>
+              <w:t>varchar(</w:t>
+            </w:r>
+            <w:proofErr w:type="gramEnd"/>
+            <w:r>
+              <w:t>255);</w:t>
+            </w:r>
+          </w:p>
+          <w:p>
+            <w:r>
+              <w:t xml:space="preserve"> -- new trigger </w:t>
+            </w:r>
+          </w:p>
+          <w:p>
+            <w:r>
+              <w:t xml:space="preserve">  if </w:t>
+            </w:r>
+            <w:proofErr w:type="spellStart"/>
+            <w:proofErr w:type="gramStart"/>
+            <w:r>
+              <w:t>new.email</w:t>
+            </w:r>
+            <w:proofErr w:type="spellEnd"/>
+            <w:proofErr w:type="gramEnd"/>
+            <w:r>
+              <w:t xml:space="preserve"> like '%@hotmail.com' then</w:t>
+            </w:r>
+          </w:p>
+          <w:p>
+            <w:r>
+              <w:t xml:space="preserve">  set </w:t>
+            </w:r>
+            <w:proofErr w:type="spellStart"/>
+            <w:r>
+              <w:t>err_</w:t>
+            </w:r>
+            <w:proofErr w:type="gramStart"/>
+            <w:r>
+              <w:t>msg</w:t>
+            </w:r>
+            <w:proofErr w:type="spellEnd"/>
+            <w:r>
+              <w:t xml:space="preserve"> :</w:t>
+            </w:r>
+            <w:proofErr w:type="gramEnd"/>
+            <w:r>
+              <w:t xml:space="preserve">= </w:t>
+            </w:r>
+            <w:proofErr w:type="spellStart"/>
+            <w:r>
+              <w:t>concat</w:t>
+            </w:r>
+            <w:proofErr w:type="spellEnd"/>
+            <w:r>
+              <w:t xml:space="preserve">('E-mail ', </w:t>
+            </w:r>
+            <w:proofErr w:type="spellStart"/>
+            <w:r>
+              <w:t>new.email</w:t>
+            </w:r>
+            <w:proofErr w:type="spellEnd"/>
+            <w:r>
+              <w:t xml:space="preserve">, ' cannot be </w:t>
+            </w:r>
+            <w:proofErr w:type="spellStart"/>
+            <w:r>
+              <w:t>registred</w:t>
+            </w:r>
+            <w:proofErr w:type="spellEnd"/>
+            <w:r>
+              <w:t xml:space="preserve"> because it belongs to hotmail.com domain');</w:t>
+            </w:r>
+          </w:p>
+          <w:p>
+            <w:r>
+              <w:t xml:space="preserve">  signal </w:t>
+            </w:r>
+            <w:proofErr w:type="spellStart"/>
+            <w:r>
+              <w:t>sqlstate</w:t>
+            </w:r>
+            <w:proofErr w:type="spellEnd"/>
+            <w:r>
+              <w:t xml:space="preserve"> '45000' </w:t>
+            </w:r>
+          </w:p>
+          <w:p>
+            <w:r>
+              <w:t xml:space="preserve">   set </w:t>
+            </w:r>
+            <w:proofErr w:type="spellStart"/>
+            <w:r>
+              <w:t>message_text</w:t>
+            </w:r>
+            <w:proofErr w:type="spellEnd"/>
+            <w:r>
+              <w:t xml:space="preserve"> = </w:t>
+            </w:r>
+            <w:proofErr w:type="spellStart"/>
+            <w:r>
+              <w:t>err_msg</w:t>
+            </w:r>
+            <w:proofErr w:type="spellEnd"/>
+            <w:r>
+              <w:t xml:space="preserve">; </w:t>
+            </w:r>
+          </w:p>
+          <w:p>
+            <w:r>
+              <w:t xml:space="preserve"> end if;</w:t>
+            </w:r>
+          </w:p>
+          <w:p>
+            <w:r>
+              <w:t>end;</w:t>
+            </w:r>
+          </w:p>
+          <w:p>
+            <w:r>
+              <w:t>//</w:t>
+            </w:r>
+          </w:p>
+          <w:p/>
+          <w:p/>
+          <w:p/>
+          <w:p>
+            <w:proofErr w:type="gramStart"/>
+            <w:r>
+              <w:t>delimiter ;</w:t>
+            </w:r>
+            <w:proofErr w:type="gramEnd"/>
+          </w:p>
+        </w:tc>
+      </w:tr>
+    </w:tbl>
+    <w:p/>
     <w:p/>
     <w:p/>
     <w:p/>
@@ -4029,7 +5592,7 @@
   <w:abstractNum w:abstractNumId="1" w15:restartNumberingAfterBreak="0">
     <w:nsid w:val="56A138F8"/>
     <w:multiLevelType w:val="hybridMultilevel"/>
-    <w:tmpl w:val="8EA84FAA"/>
+    <w:tmpl w:val="407658FE"/>
     <w:lvl w:ilvl="0" w:tplc="10090001">
       <w:start w:val="1"/>
       <w:numFmt w:val="bullet"/>

</xml_diff>